<commit_message>
Reparando errores vista usuario expediente
</commit_message>
<xml_diff>
--- a/public/templates/Plan_evaluacion_EC0 076.docx
+++ b/public/templates/Plan_evaluacion_EC0 076.docx
@@ -97,6 +97,33 @@
                 <w:szCs w:val="22"/>
               </w:rPr>
             </w:pPr>
+            <w:r>
+              <w:rPr>
+                <w:rFonts w:ascii="Arial" w:eastAsia="Arial" w:hAnsi="Arial" w:cs="Arial"/>
+                <w:color w:val="7F7F7F"/>
+                <w:sz w:val="22"/>
+                <w:szCs w:val="22"/>
+              </w:rPr>
+              <w:t>${</w:t>
+            </w:r>
+            <w:r>
+              <w:rPr>
+                <w:rFonts w:ascii="Arial" w:eastAsia="Arial" w:hAnsi="Arial" w:cs="Arial"/>
+                <w:color w:val="7F7F7F"/>
+                <w:sz w:val="22"/>
+                <w:szCs w:val="22"/>
+              </w:rPr>
+              <w:t>evaluadores</w:t>
+            </w:r>
+            <w:r>
+              <w:rPr>
+                <w:rFonts w:ascii="Arial" w:eastAsia="Arial" w:hAnsi="Arial" w:cs="Arial"/>
+                <w:color w:val="7F7F7F"/>
+                <w:sz w:val="22"/>
+                <w:szCs w:val="22"/>
+              </w:rPr>
+              <w:t>}</w:t>
+            </w:r>
           </w:p>
         </w:tc>
       </w:tr>
@@ -223,7 +250,27 @@
                 <w:sz w:val="22"/>
                 <w:szCs w:val="22"/>
               </w:rPr>
-              <w:t>${fechas_horarios}</w:t>
+              <w:t>${</w:t>
+            </w:r>
+            <w:proofErr w:type="spellStart"/>
+            <w:r>
+              <w:rPr>
+                <w:rFonts w:ascii="Arial" w:eastAsia="Arial" w:hAnsi="Arial" w:cs="Arial"/>
+                <w:color w:val="7F7F7F"/>
+                <w:sz w:val="22"/>
+                <w:szCs w:val="22"/>
+              </w:rPr>
+              <w:t>fechas_horarios</w:t>
+            </w:r>
+            <w:proofErr w:type="spellEnd"/>
+            <w:r>
+              <w:rPr>
+                <w:rFonts w:ascii="Arial" w:eastAsia="Arial" w:hAnsi="Arial" w:cs="Arial"/>
+                <w:color w:val="7F7F7F"/>
+                <w:sz w:val="22"/>
+                <w:szCs w:val="22"/>
+              </w:rPr>
+              <w:t>}</w:t>
             </w:r>
           </w:p>
           <w:p>
@@ -390,7 +437,95 @@
                 <w:szCs w:val="22"/>
                 <w:lang w:val="fr-FR"/>
               </w:rPr>
-              <w:t>${user_name} ${user_secondName} ${user_paternalSurname} ${user_maternalSurname}</w:t>
+              <w:t>${</w:t>
+            </w:r>
+            <w:proofErr w:type="spellStart"/>
+            <w:r>
+              <w:rPr>
+                <w:rFonts w:ascii="Arial" w:eastAsia="Arial" w:hAnsi="Arial" w:cs="Arial"/>
+                <w:color w:val="7F7F7F"/>
+                <w:sz w:val="22"/>
+                <w:szCs w:val="22"/>
+                <w:lang w:val="fr-FR"/>
+              </w:rPr>
+              <w:t>user_name</w:t>
+            </w:r>
+            <w:proofErr w:type="spellEnd"/>
+            <w:r>
+              <w:rPr>
+                <w:rFonts w:ascii="Arial" w:eastAsia="Arial" w:hAnsi="Arial" w:cs="Arial"/>
+                <w:color w:val="7F7F7F"/>
+                <w:sz w:val="22"/>
+                <w:szCs w:val="22"/>
+                <w:lang w:val="fr-FR"/>
+              </w:rPr>
+              <w:t>} ${</w:t>
+            </w:r>
+            <w:proofErr w:type="spellStart"/>
+            <w:r>
+              <w:rPr>
+                <w:rFonts w:ascii="Arial" w:eastAsia="Arial" w:hAnsi="Arial" w:cs="Arial"/>
+                <w:color w:val="7F7F7F"/>
+                <w:sz w:val="22"/>
+                <w:szCs w:val="22"/>
+                <w:lang w:val="fr-FR"/>
+              </w:rPr>
+              <w:t>user_secondName</w:t>
+            </w:r>
+            <w:proofErr w:type="spellEnd"/>
+            <w:r>
+              <w:rPr>
+                <w:rFonts w:ascii="Arial" w:eastAsia="Arial" w:hAnsi="Arial" w:cs="Arial"/>
+                <w:color w:val="7F7F7F"/>
+                <w:sz w:val="22"/>
+                <w:szCs w:val="22"/>
+                <w:lang w:val="fr-FR"/>
+              </w:rPr>
+              <w:t>} ${</w:t>
+            </w:r>
+            <w:proofErr w:type="spellStart"/>
+            <w:r>
+              <w:rPr>
+                <w:rFonts w:ascii="Arial" w:eastAsia="Arial" w:hAnsi="Arial" w:cs="Arial"/>
+                <w:color w:val="7F7F7F"/>
+                <w:sz w:val="22"/>
+                <w:szCs w:val="22"/>
+                <w:lang w:val="fr-FR"/>
+              </w:rPr>
+              <w:t>user_paternalSurname</w:t>
+            </w:r>
+            <w:proofErr w:type="spellEnd"/>
+            <w:r>
+              <w:rPr>
+                <w:rFonts w:ascii="Arial" w:eastAsia="Arial" w:hAnsi="Arial" w:cs="Arial"/>
+                <w:color w:val="7F7F7F"/>
+                <w:sz w:val="22"/>
+                <w:szCs w:val="22"/>
+                <w:lang w:val="fr-FR"/>
+              </w:rPr>
+              <w:t>} ${</w:t>
+            </w:r>
+            <w:proofErr w:type="spellStart"/>
+            <w:r>
+              <w:rPr>
+                <w:rFonts w:ascii="Arial" w:eastAsia="Arial" w:hAnsi="Arial" w:cs="Arial"/>
+                <w:color w:val="7F7F7F"/>
+                <w:sz w:val="22"/>
+                <w:szCs w:val="22"/>
+                <w:lang w:val="fr-FR"/>
+              </w:rPr>
+              <w:t>user_maternalSurname</w:t>
+            </w:r>
+            <w:proofErr w:type="spellEnd"/>
+            <w:r>
+              <w:rPr>
+                <w:rFonts w:ascii="Arial" w:eastAsia="Arial" w:hAnsi="Arial" w:cs="Arial"/>
+                <w:color w:val="7F7F7F"/>
+                <w:sz w:val="22"/>
+                <w:szCs w:val="22"/>
+                <w:lang w:val="fr-FR"/>
+              </w:rPr>
+              <w:t>}</w:t>
             </w:r>
           </w:p>
         </w:tc>
@@ -1203,7 +1338,27 @@
                 <w:sz w:val="22"/>
                 <w:szCs w:val="22"/>
               </w:rPr>
-              <w:t>Preparar la evaluación de la competencia del candidato.</w:t>
+              <w:t xml:space="preserve">Preparar la </w:t>
+            </w:r>
+            <w:proofErr w:type="spellStart"/>
+            <w:r>
+              <w:rPr>
+                <w:rFonts w:ascii="Arial" w:eastAsia="Arial" w:hAnsi="Arial" w:cs="Arial"/>
+                <w:color w:val="000000"/>
+                <w:sz w:val="22"/>
+                <w:szCs w:val="22"/>
+              </w:rPr>
+              <w:t>evaluación</w:t>
+            </w:r>
+            <w:proofErr w:type="spellEnd"/>
+            <w:r>
+              <w:rPr>
+                <w:rFonts w:ascii="Arial" w:eastAsia="Arial" w:hAnsi="Arial" w:cs="Arial"/>
+                <w:color w:val="000000"/>
+                <w:sz w:val="22"/>
+                <w:szCs w:val="22"/>
+              </w:rPr>
+              <w:t xml:space="preserve"> de la competencia del candidato.</w:t>
             </w:r>
           </w:p>
           <w:p>
@@ -1292,7 +1447,27 @@
                 <w:sz w:val="22"/>
                 <w:szCs w:val="22"/>
               </w:rPr>
-              <w:t xml:space="preserve">Mencionando su nombre completo, función y la actividad a realizar, </w:t>
+              <w:t xml:space="preserve">Mencionando su nombre completo, </w:t>
+            </w:r>
+            <w:proofErr w:type="spellStart"/>
+            <w:r>
+              <w:rPr>
+                <w:rFonts w:ascii="Arial" w:eastAsia="Arial" w:hAnsi="Arial" w:cs="Arial"/>
+                <w:color w:val="000000"/>
+                <w:sz w:val="22"/>
+                <w:szCs w:val="22"/>
+              </w:rPr>
+              <w:t>función</w:t>
+            </w:r>
+            <w:proofErr w:type="spellEnd"/>
+            <w:r>
+              <w:rPr>
+                <w:rFonts w:ascii="Arial" w:eastAsia="Arial" w:hAnsi="Arial" w:cs="Arial"/>
+                <w:color w:val="000000"/>
+                <w:sz w:val="22"/>
+                <w:szCs w:val="22"/>
+              </w:rPr>
+              <w:t xml:space="preserve"> y la actividad a realizar, </w:t>
             </w:r>
           </w:p>
           <w:p>
@@ -1324,7 +1499,27 @@
                 <w:sz w:val="22"/>
                 <w:szCs w:val="22"/>
               </w:rPr>
-              <w:t>Verificando que la información contenida en la Ficha de Registro corresponda con los datos de la identificación oficial del candidato,</w:t>
+              <w:t xml:space="preserve">Verificando que la </w:t>
+            </w:r>
+            <w:proofErr w:type="spellStart"/>
+            <w:r>
+              <w:rPr>
+                <w:rFonts w:ascii="Arial" w:eastAsia="Arial" w:hAnsi="Arial" w:cs="Arial"/>
+                <w:color w:val="000000"/>
+                <w:sz w:val="22"/>
+                <w:szCs w:val="22"/>
+              </w:rPr>
+              <w:t>información</w:t>
+            </w:r>
+            <w:proofErr w:type="spellEnd"/>
+            <w:r>
+              <w:rPr>
+                <w:rFonts w:ascii="Arial" w:eastAsia="Arial" w:hAnsi="Arial" w:cs="Arial"/>
+                <w:color w:val="000000"/>
+                <w:sz w:val="22"/>
+                <w:szCs w:val="22"/>
+              </w:rPr>
+              <w:t xml:space="preserve"> contenida en la Ficha de Registro corresponda con los datos de la identificación oficial del candidato,</w:t>
             </w:r>
           </w:p>
           <w:p>
@@ -1356,7 +1551,27 @@
                 <w:sz w:val="22"/>
                 <w:szCs w:val="22"/>
               </w:rPr>
-              <w:t>Brindando la retroalimentación con base al resultado obtenido en el Diagnóstico aplicado,</w:t>
+              <w:t xml:space="preserve">Brindando la </w:t>
+            </w:r>
+            <w:proofErr w:type="spellStart"/>
+            <w:r>
+              <w:rPr>
+                <w:rFonts w:ascii="Arial" w:eastAsia="Arial" w:hAnsi="Arial" w:cs="Arial"/>
+                <w:color w:val="000000"/>
+                <w:sz w:val="22"/>
+                <w:szCs w:val="22"/>
+              </w:rPr>
+              <w:t>retroalimentación</w:t>
+            </w:r>
+            <w:proofErr w:type="spellEnd"/>
+            <w:r>
+              <w:rPr>
+                <w:rFonts w:ascii="Arial" w:eastAsia="Arial" w:hAnsi="Arial" w:cs="Arial"/>
+                <w:color w:val="000000"/>
+                <w:sz w:val="22"/>
+                <w:szCs w:val="22"/>
+              </w:rPr>
+              <w:t xml:space="preserve"> con base al resultado obtenido en el Diagnóstico aplicado,</w:t>
             </w:r>
           </w:p>
           <w:p>
@@ -1420,7 +1635,27 @@
                 <w:sz w:val="22"/>
                 <w:szCs w:val="22"/>
               </w:rPr>
-              <w:t xml:space="preserve">Confirmando que el EC con el que se realizará la evaluación corresponde a lo solicitado por el candidato, </w:t>
+              <w:t xml:space="preserve">Confirmando que el EC con el que se realizará la </w:t>
+            </w:r>
+            <w:proofErr w:type="spellStart"/>
+            <w:r>
+              <w:rPr>
+                <w:rFonts w:ascii="Arial" w:eastAsia="Arial" w:hAnsi="Arial" w:cs="Arial"/>
+                <w:color w:val="000000"/>
+                <w:sz w:val="22"/>
+                <w:szCs w:val="22"/>
+              </w:rPr>
+              <w:t>evaluación</w:t>
+            </w:r>
+            <w:proofErr w:type="spellEnd"/>
+            <w:r>
+              <w:rPr>
+                <w:rFonts w:ascii="Arial" w:eastAsia="Arial" w:hAnsi="Arial" w:cs="Arial"/>
+                <w:color w:val="000000"/>
+                <w:sz w:val="22"/>
+                <w:szCs w:val="22"/>
+              </w:rPr>
+              <w:t xml:space="preserve"> corresponde a lo solicitado por el candidato, </w:t>
             </w:r>
           </w:p>
           <w:p>
@@ -1452,7 +1687,67 @@
                 <w:sz w:val="22"/>
                 <w:szCs w:val="22"/>
               </w:rPr>
-              <w:t xml:space="preserve">Explicando en lenguaje usual del medio en qué consiste el proceso de evaluación con base en el EC: cuáles son las actividades a demostrar, las características de los productos a presentar, los conocimientos a comprobar y la manera de demostrar las </w:t>
+              <w:t xml:space="preserve">Explicando en lenguaje usual del medio en qué consiste el proceso de </w:t>
+            </w:r>
+            <w:proofErr w:type="spellStart"/>
+            <w:r>
+              <w:rPr>
+                <w:rFonts w:ascii="Arial" w:eastAsia="Arial" w:hAnsi="Arial" w:cs="Arial"/>
+                <w:color w:val="000000"/>
+                <w:sz w:val="22"/>
+                <w:szCs w:val="22"/>
+              </w:rPr>
+              <w:t>evaluación</w:t>
+            </w:r>
+            <w:proofErr w:type="spellEnd"/>
+            <w:r>
+              <w:rPr>
+                <w:rFonts w:ascii="Arial" w:eastAsia="Arial" w:hAnsi="Arial" w:cs="Arial"/>
+                <w:color w:val="000000"/>
+                <w:sz w:val="22"/>
+                <w:szCs w:val="22"/>
+              </w:rPr>
+              <w:t xml:space="preserve"> con base en el EC: </w:t>
+            </w:r>
+            <w:proofErr w:type="spellStart"/>
+            <w:r>
+              <w:rPr>
+                <w:rFonts w:ascii="Arial" w:eastAsia="Arial" w:hAnsi="Arial" w:cs="Arial"/>
+                <w:color w:val="000000"/>
+                <w:sz w:val="22"/>
+                <w:szCs w:val="22"/>
+              </w:rPr>
+              <w:t>cuáles</w:t>
+            </w:r>
+            <w:proofErr w:type="spellEnd"/>
+            <w:r>
+              <w:rPr>
+                <w:rFonts w:ascii="Arial" w:eastAsia="Arial" w:hAnsi="Arial" w:cs="Arial"/>
+                <w:color w:val="000000"/>
+                <w:sz w:val="22"/>
+                <w:szCs w:val="22"/>
+              </w:rPr>
+              <w:t xml:space="preserve"> son las actividades a demostrar, las </w:t>
+            </w:r>
+            <w:proofErr w:type="spellStart"/>
+            <w:r>
+              <w:rPr>
+                <w:rFonts w:ascii="Arial" w:eastAsia="Arial" w:hAnsi="Arial" w:cs="Arial"/>
+                <w:color w:val="000000"/>
+                <w:sz w:val="22"/>
+                <w:szCs w:val="22"/>
+              </w:rPr>
+              <w:t>características</w:t>
+            </w:r>
+            <w:proofErr w:type="spellEnd"/>
+            <w:r>
+              <w:rPr>
+                <w:rFonts w:ascii="Arial" w:eastAsia="Arial" w:hAnsi="Arial" w:cs="Arial"/>
+                <w:color w:val="000000"/>
+                <w:sz w:val="22"/>
+                <w:szCs w:val="22"/>
+              </w:rPr>
+              <w:t xml:space="preserve"> de los productos a presentar, los conocimientos a comprobar y la manera de demostrar las </w:t>
             </w:r>
             <w:r>
               <w:rPr>
@@ -1462,7 +1757,67 @@
                 <w:szCs w:val="22"/>
               </w:rPr>
               <w:lastRenderedPageBreak/>
-              <w:t xml:space="preserve">actitudes / hábitos / valores / las situaciones emergentes y la secuencia en que éstas deberán ser atendidas, y </w:t>
+              <w:t xml:space="preserve">actitudes / </w:t>
+            </w:r>
+            <w:proofErr w:type="spellStart"/>
+            <w:r>
+              <w:rPr>
+                <w:rFonts w:ascii="Arial" w:eastAsia="Arial" w:hAnsi="Arial" w:cs="Arial"/>
+                <w:color w:val="000000"/>
+                <w:sz w:val="22"/>
+                <w:szCs w:val="22"/>
+              </w:rPr>
+              <w:t>hábitos</w:t>
+            </w:r>
+            <w:proofErr w:type="spellEnd"/>
+            <w:r>
+              <w:rPr>
+                <w:rFonts w:ascii="Arial" w:eastAsia="Arial" w:hAnsi="Arial" w:cs="Arial"/>
+                <w:color w:val="000000"/>
+                <w:sz w:val="22"/>
+                <w:szCs w:val="22"/>
+              </w:rPr>
+              <w:t xml:space="preserve"> / valores / las situaciones emergentes y la secuencia en que </w:t>
+            </w:r>
+            <w:proofErr w:type="spellStart"/>
+            <w:r>
+              <w:rPr>
+                <w:rFonts w:ascii="Arial" w:eastAsia="Arial" w:hAnsi="Arial" w:cs="Arial"/>
+                <w:color w:val="000000"/>
+                <w:sz w:val="22"/>
+                <w:szCs w:val="22"/>
+              </w:rPr>
+              <w:t>éstas</w:t>
+            </w:r>
+            <w:proofErr w:type="spellEnd"/>
+            <w:r>
+              <w:rPr>
+                <w:rFonts w:ascii="Arial" w:eastAsia="Arial" w:hAnsi="Arial" w:cs="Arial"/>
+                <w:color w:val="000000"/>
+                <w:sz w:val="22"/>
+                <w:szCs w:val="22"/>
+              </w:rPr>
+              <w:t xml:space="preserve"> </w:t>
+            </w:r>
+            <w:proofErr w:type="spellStart"/>
+            <w:r>
+              <w:rPr>
+                <w:rFonts w:ascii="Arial" w:eastAsia="Arial" w:hAnsi="Arial" w:cs="Arial"/>
+                <w:color w:val="000000"/>
+                <w:sz w:val="22"/>
+                <w:szCs w:val="22"/>
+              </w:rPr>
+              <w:t>deberán</w:t>
+            </w:r>
+            <w:proofErr w:type="spellEnd"/>
+            <w:r>
+              <w:rPr>
+                <w:rFonts w:ascii="Arial" w:eastAsia="Arial" w:hAnsi="Arial" w:cs="Arial"/>
+                <w:color w:val="000000"/>
+                <w:sz w:val="22"/>
+                <w:szCs w:val="22"/>
+              </w:rPr>
+              <w:t xml:space="preserve"> ser atendidas, y </w:t>
             </w:r>
           </w:p>
           <w:p>
@@ -1564,7 +1919,43 @@
                 <w:sz w:val="22"/>
                 <w:szCs w:val="22"/>
               </w:rPr>
-              <w:t xml:space="preserve">La manera en que durante la presentación y el acuerdo del Plan de Evaluación brinda un trato cordial y respetuoso, explicando todo el proceso de manera clara, sin tecnicismos y resolviendo cada una de las dudas o cuestionamientos realizados por el candidato. </w:t>
+              <w:t xml:space="preserve">La manera en que durante la </w:t>
+            </w:r>
+            <w:proofErr w:type="spellStart"/>
+            <w:r>
+              <w:rPr>
+                <w:rFonts w:ascii="Arial" w:eastAsia="Arial" w:hAnsi="Arial" w:cs="Arial"/>
+                <w:sz w:val="22"/>
+                <w:szCs w:val="22"/>
+              </w:rPr>
+              <w:t>presentación</w:t>
+            </w:r>
+            <w:proofErr w:type="spellEnd"/>
+            <w:r>
+              <w:rPr>
+                <w:rFonts w:ascii="Arial" w:eastAsia="Arial" w:hAnsi="Arial" w:cs="Arial"/>
+                <w:sz w:val="22"/>
+                <w:szCs w:val="22"/>
+              </w:rPr>
+              <w:t xml:space="preserve"> y el acuerdo del Plan de </w:t>
+            </w:r>
+            <w:proofErr w:type="spellStart"/>
+            <w:r>
+              <w:rPr>
+                <w:rFonts w:ascii="Arial" w:eastAsia="Arial" w:hAnsi="Arial" w:cs="Arial"/>
+                <w:sz w:val="22"/>
+                <w:szCs w:val="22"/>
+              </w:rPr>
+              <w:t>Evaluación</w:t>
+            </w:r>
+            <w:proofErr w:type="spellEnd"/>
+            <w:r>
+              <w:rPr>
+                <w:rFonts w:ascii="Arial" w:eastAsia="Arial" w:hAnsi="Arial" w:cs="Arial"/>
+                <w:sz w:val="22"/>
+                <w:szCs w:val="22"/>
+              </w:rPr>
+              <w:t xml:space="preserve"> brinda un trato cordial y respetuoso, explicando todo el proceso de manera clara, sin tecnicismos y resolviendo cada una de las dudas o cuestionamientos realizados por el candidato. </w:t>
             </w:r>
           </w:p>
           <w:p>
@@ -1831,7 +2222,27 @@
                 <w:sz w:val="22"/>
                 <w:szCs w:val="22"/>
               </w:rPr>
-              <w:t>2.Acuerda el Plan de Evaluación con el candidato:</w:t>
+              <w:t xml:space="preserve">2.Acuerda el Plan de </w:t>
+            </w:r>
+            <w:proofErr w:type="spellStart"/>
+            <w:r>
+              <w:rPr>
+                <w:rFonts w:ascii="Arial" w:eastAsia="Arial" w:hAnsi="Arial" w:cs="Arial"/>
+                <w:color w:val="000000"/>
+                <w:sz w:val="22"/>
+                <w:szCs w:val="22"/>
+              </w:rPr>
+              <w:t>Evaluación</w:t>
+            </w:r>
+            <w:proofErr w:type="spellEnd"/>
+            <w:r>
+              <w:rPr>
+                <w:rFonts w:ascii="Arial" w:eastAsia="Arial" w:hAnsi="Arial" w:cs="Arial"/>
+                <w:color w:val="000000"/>
+                <w:sz w:val="22"/>
+                <w:szCs w:val="22"/>
+              </w:rPr>
+              <w:t xml:space="preserve"> con el candidato:</w:t>
             </w:r>
           </w:p>
           <w:p>
@@ -1862,7 +2273,67 @@
                 <w:sz w:val="22"/>
                 <w:szCs w:val="22"/>
               </w:rPr>
-              <w:t xml:space="preserve">Estableciendo quién proveerá los recursos para el desarrollo de la evaluación establecidos en el EC, </w:t>
+              <w:t xml:space="preserve">Estableciendo </w:t>
+            </w:r>
+            <w:proofErr w:type="spellStart"/>
+            <w:r>
+              <w:rPr>
+                <w:rFonts w:ascii="Arial" w:eastAsia="Arial" w:hAnsi="Arial" w:cs="Arial"/>
+                <w:color w:val="000000"/>
+                <w:sz w:val="22"/>
+                <w:szCs w:val="22"/>
+              </w:rPr>
+              <w:t>quién</w:t>
+            </w:r>
+            <w:proofErr w:type="spellEnd"/>
+            <w:r>
+              <w:rPr>
+                <w:rFonts w:ascii="Arial" w:eastAsia="Arial" w:hAnsi="Arial" w:cs="Arial"/>
+                <w:color w:val="000000"/>
+                <w:sz w:val="22"/>
+                <w:szCs w:val="22"/>
+              </w:rPr>
+              <w:t xml:space="preserve"> </w:t>
+            </w:r>
+            <w:proofErr w:type="spellStart"/>
+            <w:r>
+              <w:rPr>
+                <w:rFonts w:ascii="Arial" w:eastAsia="Arial" w:hAnsi="Arial" w:cs="Arial"/>
+                <w:color w:val="000000"/>
+                <w:sz w:val="22"/>
+                <w:szCs w:val="22"/>
+              </w:rPr>
+              <w:t>proveera</w:t>
+            </w:r>
+            <w:proofErr w:type="spellEnd"/>
+            <w:r>
+              <w:rPr>
+                <w:rFonts w:ascii="Arial" w:eastAsia="Arial" w:hAnsi="Arial" w:cs="Arial"/>
+                <w:color w:val="000000"/>
+                <w:sz w:val="22"/>
+                <w:szCs w:val="22"/>
+              </w:rPr>
+              <w:t xml:space="preserve">́ los recursos para el desarrollo de la </w:t>
+            </w:r>
+            <w:proofErr w:type="spellStart"/>
+            <w:r>
+              <w:rPr>
+                <w:rFonts w:ascii="Arial" w:eastAsia="Arial" w:hAnsi="Arial" w:cs="Arial"/>
+                <w:color w:val="000000"/>
+                <w:sz w:val="22"/>
+                <w:szCs w:val="22"/>
+              </w:rPr>
+              <w:t>evaluación</w:t>
+            </w:r>
+            <w:proofErr w:type="spellEnd"/>
+            <w:r>
+              <w:rPr>
+                <w:rFonts w:ascii="Arial" w:eastAsia="Arial" w:hAnsi="Arial" w:cs="Arial"/>
+                <w:color w:val="000000"/>
+                <w:sz w:val="22"/>
+                <w:szCs w:val="22"/>
+              </w:rPr>
+              <w:t xml:space="preserve"> establecidos en el EC, </w:t>
             </w:r>
           </w:p>
           <w:p>
@@ -1893,7 +2364,67 @@
                 <w:sz w:val="22"/>
                 <w:szCs w:val="22"/>
               </w:rPr>
-              <w:t xml:space="preserve">Explicando que para recibir el juicio de Competente tendrá que cumplir o superar el puntaje mínimo establecido en el IEC y que se cumpla de manera correcta al menos con un reactivo en cada desempeño y producto, </w:t>
+              <w:t xml:space="preserve">Explicando que para recibir el juicio de Competente </w:t>
+            </w:r>
+            <w:proofErr w:type="spellStart"/>
+            <w:r>
+              <w:rPr>
+                <w:rFonts w:ascii="Arial" w:eastAsia="Arial" w:hAnsi="Arial" w:cs="Arial"/>
+                <w:color w:val="000000"/>
+                <w:sz w:val="22"/>
+                <w:szCs w:val="22"/>
+              </w:rPr>
+              <w:t>tendra</w:t>
+            </w:r>
+            <w:proofErr w:type="spellEnd"/>
+            <w:r>
+              <w:rPr>
+                <w:rFonts w:ascii="Arial" w:eastAsia="Arial" w:hAnsi="Arial" w:cs="Arial"/>
+                <w:color w:val="000000"/>
+                <w:sz w:val="22"/>
+                <w:szCs w:val="22"/>
+              </w:rPr>
+              <w:t xml:space="preserve">́ que cumplir o superar el puntaje </w:t>
+            </w:r>
+            <w:proofErr w:type="spellStart"/>
+            <w:r>
+              <w:rPr>
+                <w:rFonts w:ascii="Arial" w:eastAsia="Arial" w:hAnsi="Arial" w:cs="Arial"/>
+                <w:color w:val="000000"/>
+                <w:sz w:val="22"/>
+                <w:szCs w:val="22"/>
+              </w:rPr>
+              <w:t>mínimo</w:t>
+            </w:r>
+            <w:proofErr w:type="spellEnd"/>
+            <w:r>
+              <w:rPr>
+                <w:rFonts w:ascii="Arial" w:eastAsia="Arial" w:hAnsi="Arial" w:cs="Arial"/>
+                <w:color w:val="000000"/>
+                <w:sz w:val="22"/>
+                <w:szCs w:val="22"/>
+              </w:rPr>
+              <w:t xml:space="preserve"> establecido en el IEC y que se cumpla de manera correcta al menos con un reactivo en cada </w:t>
+            </w:r>
+            <w:proofErr w:type="spellStart"/>
+            <w:r>
+              <w:rPr>
+                <w:rFonts w:ascii="Arial" w:eastAsia="Arial" w:hAnsi="Arial" w:cs="Arial"/>
+                <w:color w:val="000000"/>
+                <w:sz w:val="22"/>
+                <w:szCs w:val="22"/>
+              </w:rPr>
+              <w:t>desempeño</w:t>
+            </w:r>
+            <w:proofErr w:type="spellEnd"/>
+            <w:r>
+              <w:rPr>
+                <w:rFonts w:ascii="Arial" w:eastAsia="Arial" w:hAnsi="Arial" w:cs="Arial"/>
+                <w:color w:val="000000"/>
+                <w:sz w:val="22"/>
+                <w:szCs w:val="22"/>
+              </w:rPr>
+              <w:t xml:space="preserve"> y producto, </w:t>
             </w:r>
           </w:p>
           <w:p>
@@ -1924,7 +2455,47 @@
                 <w:sz w:val="22"/>
                 <w:szCs w:val="22"/>
               </w:rPr>
-              <w:t xml:space="preserve">Definiendo de común acuerdo el lugar, fecha y horario para el desarrollo de la evaluación, </w:t>
+              <w:t xml:space="preserve">Definiendo de </w:t>
+            </w:r>
+            <w:proofErr w:type="spellStart"/>
+            <w:r>
+              <w:rPr>
+                <w:rFonts w:ascii="Arial" w:eastAsia="Arial" w:hAnsi="Arial" w:cs="Arial"/>
+                <w:color w:val="000000"/>
+                <w:sz w:val="22"/>
+                <w:szCs w:val="22"/>
+              </w:rPr>
+              <w:t>común</w:t>
+            </w:r>
+            <w:proofErr w:type="spellEnd"/>
+            <w:r>
+              <w:rPr>
+                <w:rFonts w:ascii="Arial" w:eastAsia="Arial" w:hAnsi="Arial" w:cs="Arial"/>
+                <w:color w:val="000000"/>
+                <w:sz w:val="22"/>
+                <w:szCs w:val="22"/>
+              </w:rPr>
+              <w:t xml:space="preserve"> acuerdo el lugar, fecha y horario para el desarrollo de la </w:t>
+            </w:r>
+            <w:proofErr w:type="spellStart"/>
+            <w:r>
+              <w:rPr>
+                <w:rFonts w:ascii="Arial" w:eastAsia="Arial" w:hAnsi="Arial" w:cs="Arial"/>
+                <w:color w:val="000000"/>
+                <w:sz w:val="22"/>
+                <w:szCs w:val="22"/>
+              </w:rPr>
+              <w:t>evaluación</w:t>
+            </w:r>
+            <w:proofErr w:type="spellEnd"/>
+            <w:r>
+              <w:rPr>
+                <w:rFonts w:ascii="Arial" w:eastAsia="Arial" w:hAnsi="Arial" w:cs="Arial"/>
+                <w:color w:val="000000"/>
+                <w:sz w:val="22"/>
+                <w:szCs w:val="22"/>
+              </w:rPr>
+              <w:t xml:space="preserve">, </w:t>
             </w:r>
           </w:p>
           <w:p>
@@ -1955,7 +2526,107 @@
                 <w:sz w:val="22"/>
                 <w:szCs w:val="22"/>
               </w:rPr>
-              <w:t xml:space="preserve">Comentando que la entrega de resultados de la evaluación deberá realizarse en un periodo no mayor a cinco días hábiles posteriores a la conclusión de dicho proceso, </w:t>
+              <w:t xml:space="preserve">Comentando que la entrega de resultados de la </w:t>
+            </w:r>
+            <w:proofErr w:type="spellStart"/>
+            <w:r>
+              <w:rPr>
+                <w:rFonts w:ascii="Arial" w:eastAsia="Arial" w:hAnsi="Arial" w:cs="Arial"/>
+                <w:color w:val="000000"/>
+                <w:sz w:val="22"/>
+                <w:szCs w:val="22"/>
+              </w:rPr>
+              <w:t>evaluación</w:t>
+            </w:r>
+            <w:proofErr w:type="spellEnd"/>
+            <w:r>
+              <w:rPr>
+                <w:rFonts w:ascii="Arial" w:eastAsia="Arial" w:hAnsi="Arial" w:cs="Arial"/>
+                <w:color w:val="000000"/>
+                <w:sz w:val="22"/>
+                <w:szCs w:val="22"/>
+              </w:rPr>
+              <w:t xml:space="preserve"> </w:t>
+            </w:r>
+            <w:proofErr w:type="spellStart"/>
+            <w:r>
+              <w:rPr>
+                <w:rFonts w:ascii="Arial" w:eastAsia="Arial" w:hAnsi="Arial" w:cs="Arial"/>
+                <w:color w:val="000000"/>
+                <w:sz w:val="22"/>
+                <w:szCs w:val="22"/>
+              </w:rPr>
+              <w:t>debera</w:t>
+            </w:r>
+            <w:proofErr w:type="spellEnd"/>
+            <w:r>
+              <w:rPr>
+                <w:rFonts w:ascii="Arial" w:eastAsia="Arial" w:hAnsi="Arial" w:cs="Arial"/>
+                <w:color w:val="000000"/>
+                <w:sz w:val="22"/>
+                <w:szCs w:val="22"/>
+              </w:rPr>
+              <w:t xml:space="preserve">́ realizarse en un periodo no mayor a cinco </w:t>
+            </w:r>
+            <w:proofErr w:type="spellStart"/>
+            <w:r>
+              <w:rPr>
+                <w:rFonts w:ascii="Arial" w:eastAsia="Arial" w:hAnsi="Arial" w:cs="Arial"/>
+                <w:color w:val="000000"/>
+                <w:sz w:val="22"/>
+                <w:szCs w:val="22"/>
+              </w:rPr>
+              <w:t>días</w:t>
+            </w:r>
+            <w:proofErr w:type="spellEnd"/>
+            <w:r>
+              <w:rPr>
+                <w:rFonts w:ascii="Arial" w:eastAsia="Arial" w:hAnsi="Arial" w:cs="Arial"/>
+                <w:color w:val="000000"/>
+                <w:sz w:val="22"/>
+                <w:szCs w:val="22"/>
+              </w:rPr>
+              <w:t xml:space="preserve"> </w:t>
+            </w:r>
+            <w:proofErr w:type="spellStart"/>
+            <w:r>
+              <w:rPr>
+                <w:rFonts w:ascii="Arial" w:eastAsia="Arial" w:hAnsi="Arial" w:cs="Arial"/>
+                <w:color w:val="000000"/>
+                <w:sz w:val="22"/>
+                <w:szCs w:val="22"/>
+              </w:rPr>
+              <w:t>hábiles</w:t>
+            </w:r>
+            <w:proofErr w:type="spellEnd"/>
+            <w:r>
+              <w:rPr>
+                <w:rFonts w:ascii="Arial" w:eastAsia="Arial" w:hAnsi="Arial" w:cs="Arial"/>
+                <w:color w:val="000000"/>
+                <w:sz w:val="22"/>
+                <w:szCs w:val="22"/>
+              </w:rPr>
+              <w:t xml:space="preserve"> posteriores a la </w:t>
+            </w:r>
+            <w:proofErr w:type="spellStart"/>
+            <w:r>
+              <w:rPr>
+                <w:rFonts w:ascii="Arial" w:eastAsia="Arial" w:hAnsi="Arial" w:cs="Arial"/>
+                <w:color w:val="000000"/>
+                <w:sz w:val="22"/>
+                <w:szCs w:val="22"/>
+              </w:rPr>
+              <w:t>conclusión</w:t>
+            </w:r>
+            <w:proofErr w:type="spellEnd"/>
+            <w:r>
+              <w:rPr>
+                <w:rFonts w:ascii="Arial" w:eastAsia="Arial" w:hAnsi="Arial" w:cs="Arial"/>
+                <w:color w:val="000000"/>
+                <w:sz w:val="22"/>
+                <w:szCs w:val="22"/>
+              </w:rPr>
+              <w:t xml:space="preserve"> de dicho proceso, </w:t>
             </w:r>
           </w:p>
           <w:p>
@@ -1986,7 +2657,47 @@
                 <w:sz w:val="22"/>
                 <w:szCs w:val="22"/>
               </w:rPr>
-              <w:t>Definiendo de común acuerdo el lugar, fecha y horario para la entrega de resultados con base en la evaluación,</w:t>
+              <w:t xml:space="preserve">Definiendo de </w:t>
+            </w:r>
+            <w:proofErr w:type="spellStart"/>
+            <w:r>
+              <w:rPr>
+                <w:rFonts w:ascii="Arial" w:eastAsia="Arial" w:hAnsi="Arial" w:cs="Arial"/>
+                <w:color w:val="000000"/>
+                <w:sz w:val="22"/>
+                <w:szCs w:val="22"/>
+              </w:rPr>
+              <w:t>común</w:t>
+            </w:r>
+            <w:proofErr w:type="spellEnd"/>
+            <w:r>
+              <w:rPr>
+                <w:rFonts w:ascii="Arial" w:eastAsia="Arial" w:hAnsi="Arial" w:cs="Arial"/>
+                <w:color w:val="000000"/>
+                <w:sz w:val="22"/>
+                <w:szCs w:val="22"/>
+              </w:rPr>
+              <w:t xml:space="preserve"> acuerdo el lugar, fecha y horario para la entrega de resultados con base en la </w:t>
+            </w:r>
+            <w:proofErr w:type="spellStart"/>
+            <w:r>
+              <w:rPr>
+                <w:rFonts w:ascii="Arial" w:eastAsia="Arial" w:hAnsi="Arial" w:cs="Arial"/>
+                <w:color w:val="000000"/>
+                <w:sz w:val="22"/>
+                <w:szCs w:val="22"/>
+              </w:rPr>
+              <w:t>evaluación</w:t>
+            </w:r>
+            <w:proofErr w:type="spellEnd"/>
+            <w:r>
+              <w:rPr>
+                <w:rFonts w:ascii="Arial" w:eastAsia="Arial" w:hAnsi="Arial" w:cs="Arial"/>
+                <w:color w:val="000000"/>
+                <w:sz w:val="22"/>
+                <w:szCs w:val="22"/>
+              </w:rPr>
+              <w:t>,</w:t>
             </w:r>
           </w:p>
           <w:p>
@@ -2079,7 +2790,27 @@
                 <w:sz w:val="22"/>
                 <w:szCs w:val="22"/>
               </w:rPr>
-              <w:t xml:space="preserve">Entregando una copia del Plan de Evaluación acordado y firmado por ambas partes, y </w:t>
+              <w:t xml:space="preserve">Entregando una copia del Plan de </w:t>
+            </w:r>
+            <w:proofErr w:type="spellStart"/>
+            <w:r>
+              <w:rPr>
+                <w:rFonts w:ascii="Arial" w:eastAsia="Arial" w:hAnsi="Arial" w:cs="Arial"/>
+                <w:color w:val="000000"/>
+                <w:sz w:val="22"/>
+                <w:szCs w:val="22"/>
+              </w:rPr>
+              <w:t>Evaluación</w:t>
+            </w:r>
+            <w:proofErr w:type="spellEnd"/>
+            <w:r>
+              <w:rPr>
+                <w:rFonts w:ascii="Arial" w:eastAsia="Arial" w:hAnsi="Arial" w:cs="Arial"/>
+                <w:color w:val="000000"/>
+                <w:sz w:val="22"/>
+                <w:szCs w:val="22"/>
+              </w:rPr>
+              <w:t xml:space="preserve"> acordado y firmado por ambas partes, y </w:t>
             </w:r>
           </w:p>
           <w:p>
@@ -2110,7 +2841,27 @@
                 <w:sz w:val="22"/>
                 <w:szCs w:val="22"/>
               </w:rPr>
-              <w:t xml:space="preserve">Solicitando el acuse de recibido de la copia del Plan de Evaluación acordado. </w:t>
+              <w:t xml:space="preserve">Solicitando el acuse de recibido de la copia del Plan de </w:t>
+            </w:r>
+            <w:proofErr w:type="spellStart"/>
+            <w:r>
+              <w:rPr>
+                <w:rFonts w:ascii="Arial" w:eastAsia="Arial" w:hAnsi="Arial" w:cs="Arial"/>
+                <w:color w:val="000000"/>
+                <w:sz w:val="22"/>
+                <w:szCs w:val="22"/>
+              </w:rPr>
+              <w:t>Evaluación</w:t>
+            </w:r>
+            <w:proofErr w:type="spellEnd"/>
+            <w:r>
+              <w:rPr>
+                <w:rFonts w:ascii="Arial" w:eastAsia="Arial" w:hAnsi="Arial" w:cs="Arial"/>
+                <w:color w:val="000000"/>
+                <w:sz w:val="22"/>
+                <w:szCs w:val="22"/>
+              </w:rPr>
+              <w:t xml:space="preserve"> acordado. </w:t>
             </w:r>
           </w:p>
           <w:p>
@@ -2401,7 +3152,27 @@
                 <w:sz w:val="22"/>
                 <w:szCs w:val="22"/>
               </w:rPr>
-              <w:t>Incluye el resultado del diagnóstico aplicado previamente y las recomendaciones para el candidato,</w:t>
+              <w:t xml:space="preserve">Incluye el resultado del </w:t>
+            </w:r>
+            <w:proofErr w:type="spellStart"/>
+            <w:r>
+              <w:rPr>
+                <w:rFonts w:ascii="Arial" w:eastAsia="Arial" w:hAnsi="Arial" w:cs="Arial"/>
+                <w:color w:val="000000"/>
+                <w:sz w:val="22"/>
+                <w:szCs w:val="22"/>
+              </w:rPr>
+              <w:t>diagnóstico</w:t>
+            </w:r>
+            <w:proofErr w:type="spellEnd"/>
+            <w:r>
+              <w:rPr>
+                <w:rFonts w:ascii="Arial" w:eastAsia="Arial" w:hAnsi="Arial" w:cs="Arial"/>
+                <w:color w:val="000000"/>
+                <w:sz w:val="22"/>
+                <w:szCs w:val="22"/>
+              </w:rPr>
+              <w:t xml:space="preserve"> aplicado previamente y las recomendaciones para el candidato,</w:t>
             </w:r>
           </w:p>
           <w:p>
@@ -2433,7 +3204,27 @@
                 <w:sz w:val="22"/>
                 <w:szCs w:val="22"/>
               </w:rPr>
-              <w:t xml:space="preserve">Contiene el lugar, fecha y horarios para el proceso de evaluación y para la entrega de resultados, con base en el acuerdo previo, </w:t>
+              <w:t xml:space="preserve">Contiene el lugar, fecha y horarios para el proceso de </w:t>
+            </w:r>
+            <w:proofErr w:type="spellStart"/>
+            <w:r>
+              <w:rPr>
+                <w:rFonts w:ascii="Arial" w:eastAsia="Arial" w:hAnsi="Arial" w:cs="Arial"/>
+                <w:color w:val="000000"/>
+                <w:sz w:val="22"/>
+                <w:szCs w:val="22"/>
+              </w:rPr>
+              <w:t>evaluación</w:t>
+            </w:r>
+            <w:proofErr w:type="spellEnd"/>
+            <w:r>
+              <w:rPr>
+                <w:rFonts w:ascii="Arial" w:eastAsia="Arial" w:hAnsi="Arial" w:cs="Arial"/>
+                <w:color w:val="000000"/>
+                <w:sz w:val="22"/>
+                <w:szCs w:val="22"/>
+              </w:rPr>
+              <w:t xml:space="preserve"> y para la entrega de resultados, con base en el acuerdo previo, </w:t>
             </w:r>
           </w:p>
           <w:p>
@@ -2458,14 +3249,45 @@
                 <w:szCs w:val="22"/>
               </w:rPr>
             </w:pPr>
-            <w:r>
-              <w:rPr>
-                <w:rFonts w:ascii="Arial" w:eastAsia="Arial" w:hAnsi="Arial" w:cs="Arial"/>
-                <w:color w:val="000000"/>
-                <w:sz w:val="22"/>
-                <w:szCs w:val="22"/>
-              </w:rPr>
-              <w:t xml:space="preserve">Específica a los responsables de proporcionar los recursos para el desarrollo de la evaluación establecidos en el EC y en congruencia con el acuerdo previo, </w:t>
+            <w:proofErr w:type="spellStart"/>
+            <w:r>
+              <w:rPr>
+                <w:rFonts w:ascii="Arial" w:eastAsia="Arial" w:hAnsi="Arial" w:cs="Arial"/>
+                <w:color w:val="000000"/>
+                <w:sz w:val="22"/>
+                <w:szCs w:val="22"/>
+              </w:rPr>
+              <w:t>Específica</w:t>
+            </w:r>
+            <w:proofErr w:type="spellEnd"/>
+            <w:r>
+              <w:rPr>
+                <w:rFonts w:ascii="Arial" w:eastAsia="Arial" w:hAnsi="Arial" w:cs="Arial"/>
+                <w:color w:val="000000"/>
+                <w:sz w:val="22"/>
+                <w:szCs w:val="22"/>
+              </w:rPr>
+              <w:t xml:space="preserve"> a los responsables de proporcionar los recursos para el desarrollo de la </w:t>
+            </w:r>
+            <w:proofErr w:type="spellStart"/>
+            <w:r>
+              <w:rPr>
+                <w:rFonts w:ascii="Arial" w:eastAsia="Arial" w:hAnsi="Arial" w:cs="Arial"/>
+                <w:color w:val="000000"/>
+                <w:sz w:val="22"/>
+                <w:szCs w:val="22"/>
+              </w:rPr>
+              <w:t>evaluación</w:t>
+            </w:r>
+            <w:proofErr w:type="spellEnd"/>
+            <w:r>
+              <w:rPr>
+                <w:rFonts w:ascii="Arial" w:eastAsia="Arial" w:hAnsi="Arial" w:cs="Arial"/>
+                <w:color w:val="000000"/>
+                <w:sz w:val="22"/>
+                <w:szCs w:val="22"/>
+              </w:rPr>
+              <w:t xml:space="preserve"> establecidos en el EC y en congruencia con el acuerdo previo, </w:t>
             </w:r>
           </w:p>
           <w:p>
@@ -2529,7 +3351,27 @@
                 <w:sz w:val="22"/>
                 <w:szCs w:val="22"/>
               </w:rPr>
-              <w:t xml:space="preserve">Contiene el acuse de recibido de la copia del Plan de Evaluación acordado. </w:t>
+              <w:t xml:space="preserve">Contiene el acuse de recibido de la copia del Plan de </w:t>
+            </w:r>
+            <w:proofErr w:type="spellStart"/>
+            <w:r>
+              <w:rPr>
+                <w:rFonts w:ascii="Arial" w:eastAsia="Arial" w:hAnsi="Arial" w:cs="Arial"/>
+                <w:color w:val="000000"/>
+                <w:sz w:val="22"/>
+                <w:szCs w:val="22"/>
+              </w:rPr>
+              <w:t>Evaluación</w:t>
+            </w:r>
+            <w:proofErr w:type="spellEnd"/>
+            <w:r>
+              <w:rPr>
+                <w:rFonts w:ascii="Arial" w:eastAsia="Arial" w:hAnsi="Arial" w:cs="Arial"/>
+                <w:color w:val="000000"/>
+                <w:sz w:val="22"/>
+                <w:szCs w:val="22"/>
+              </w:rPr>
+              <w:t xml:space="preserve"> acordado. </w:t>
             </w:r>
           </w:p>
           <w:p>
@@ -2698,7 +3540,25 @@
                 <w:sz w:val="22"/>
                 <w:szCs w:val="22"/>
               </w:rPr>
-              <w:t xml:space="preserve">1.Características y aplicabilidad de la Evidencia Histórica. </w:t>
+              <w:t xml:space="preserve">1.Características y aplicabilidad de la Evidencia </w:t>
+            </w:r>
+            <w:proofErr w:type="spellStart"/>
+            <w:r>
+              <w:rPr>
+                <w:rFonts w:ascii="Arial" w:eastAsia="Arial" w:hAnsi="Arial" w:cs="Arial"/>
+                <w:sz w:val="22"/>
+                <w:szCs w:val="22"/>
+              </w:rPr>
+              <w:t>Histórica</w:t>
+            </w:r>
+            <w:proofErr w:type="spellEnd"/>
+            <w:r>
+              <w:rPr>
+                <w:rFonts w:ascii="Arial" w:eastAsia="Arial" w:hAnsi="Arial" w:cs="Arial"/>
+                <w:sz w:val="22"/>
+                <w:szCs w:val="22"/>
+              </w:rPr>
+              <w:t xml:space="preserve">. </w:t>
             </w:r>
           </w:p>
         </w:tc>
@@ -2835,7 +3695,27 @@
                 <w:sz w:val="22"/>
                 <w:szCs w:val="22"/>
               </w:rPr>
-              <w:t xml:space="preserve">2.Consideraciones para determinar la competencia de un candidato con base en un proceso de evaluación. </w:t>
+              <w:t xml:space="preserve">2.Consideraciones para determinar la competencia de un candidato con base en un proceso de </w:t>
+            </w:r>
+            <w:proofErr w:type="spellStart"/>
+            <w:r>
+              <w:rPr>
+                <w:rFonts w:ascii="Arial" w:eastAsia="Arial" w:hAnsi="Arial" w:cs="Arial"/>
+                <w:color w:val="000000"/>
+                <w:sz w:val="22"/>
+                <w:szCs w:val="22"/>
+              </w:rPr>
+              <w:t>evaluación</w:t>
+            </w:r>
+            <w:proofErr w:type="spellEnd"/>
+            <w:r>
+              <w:rPr>
+                <w:rFonts w:ascii="Arial" w:eastAsia="Arial" w:hAnsi="Arial" w:cs="Arial"/>
+                <w:color w:val="000000"/>
+                <w:sz w:val="22"/>
+                <w:szCs w:val="22"/>
+              </w:rPr>
+              <w:t xml:space="preserve">. </w:t>
             </w:r>
           </w:p>
           <w:p>
@@ -3164,7 +4044,25 @@
                 <w:sz w:val="22"/>
                 <w:szCs w:val="22"/>
               </w:rPr>
-              <w:t xml:space="preserve">1.Verifica las condiciones establecidas en el EC de manera previa a la aplicación del IEC: </w:t>
+              <w:t xml:space="preserve">1.Verifica las condiciones establecidas en el EC de manera previa a la </w:t>
+            </w:r>
+            <w:proofErr w:type="spellStart"/>
+            <w:r>
+              <w:rPr>
+                <w:rFonts w:ascii="Arial" w:eastAsia="Arial" w:hAnsi="Arial" w:cs="Arial"/>
+                <w:sz w:val="22"/>
+                <w:szCs w:val="22"/>
+              </w:rPr>
+              <w:t>aplicación</w:t>
+            </w:r>
+            <w:proofErr w:type="spellEnd"/>
+            <w:r>
+              <w:rPr>
+                <w:rFonts w:ascii="Arial" w:eastAsia="Arial" w:hAnsi="Arial" w:cs="Arial"/>
+                <w:sz w:val="22"/>
+                <w:szCs w:val="22"/>
+              </w:rPr>
+              <w:t xml:space="preserve"> del IEC: </w:t>
             </w:r>
           </w:p>
           <w:p>
@@ -3196,7 +4094,67 @@
                 <w:sz w:val="22"/>
                 <w:szCs w:val="22"/>
               </w:rPr>
-              <w:t xml:space="preserve">Corroborando la disponibilidad de los recursos para el desarrollo de la evaluación especificados en el Plan de Evaluación acordado y en las instrucciones de aplicación definidas en el IEC, y </w:t>
+              <w:t xml:space="preserve">Corroborando la disponibilidad de los recursos para el desarrollo de la </w:t>
+            </w:r>
+            <w:proofErr w:type="spellStart"/>
+            <w:r>
+              <w:rPr>
+                <w:rFonts w:ascii="Arial" w:eastAsia="Arial" w:hAnsi="Arial" w:cs="Arial"/>
+                <w:color w:val="000000"/>
+                <w:sz w:val="22"/>
+                <w:szCs w:val="22"/>
+              </w:rPr>
+              <w:t>evaluación</w:t>
+            </w:r>
+            <w:proofErr w:type="spellEnd"/>
+            <w:r>
+              <w:rPr>
+                <w:rFonts w:ascii="Arial" w:eastAsia="Arial" w:hAnsi="Arial" w:cs="Arial"/>
+                <w:color w:val="000000"/>
+                <w:sz w:val="22"/>
+                <w:szCs w:val="22"/>
+              </w:rPr>
+              <w:t xml:space="preserve"> especificados en el Plan de </w:t>
+            </w:r>
+            <w:proofErr w:type="spellStart"/>
+            <w:r>
+              <w:rPr>
+                <w:rFonts w:ascii="Arial" w:eastAsia="Arial" w:hAnsi="Arial" w:cs="Arial"/>
+                <w:color w:val="000000"/>
+                <w:sz w:val="22"/>
+                <w:szCs w:val="22"/>
+              </w:rPr>
+              <w:t>Evaluación</w:t>
+            </w:r>
+            <w:proofErr w:type="spellEnd"/>
+            <w:r>
+              <w:rPr>
+                <w:rFonts w:ascii="Arial" w:eastAsia="Arial" w:hAnsi="Arial" w:cs="Arial"/>
+                <w:color w:val="000000"/>
+                <w:sz w:val="22"/>
+                <w:szCs w:val="22"/>
+              </w:rPr>
+              <w:t xml:space="preserve"> acordado y en las instrucciones de </w:t>
+            </w:r>
+            <w:proofErr w:type="spellStart"/>
+            <w:r>
+              <w:rPr>
+                <w:rFonts w:ascii="Arial" w:eastAsia="Arial" w:hAnsi="Arial" w:cs="Arial"/>
+                <w:color w:val="000000"/>
+                <w:sz w:val="22"/>
+                <w:szCs w:val="22"/>
+              </w:rPr>
+              <w:t>aplicación</w:t>
+            </w:r>
+            <w:proofErr w:type="spellEnd"/>
+            <w:r>
+              <w:rPr>
+                <w:rFonts w:ascii="Arial" w:eastAsia="Arial" w:hAnsi="Arial" w:cs="Arial"/>
+                <w:color w:val="000000"/>
+                <w:sz w:val="22"/>
+                <w:szCs w:val="22"/>
+              </w:rPr>
+              <w:t xml:space="preserve"> definidas en el IEC, y </w:t>
             </w:r>
           </w:p>
           <w:p>
@@ -3228,7 +4186,27 @@
                 <w:sz w:val="22"/>
                 <w:szCs w:val="22"/>
               </w:rPr>
-              <w:t xml:space="preserve">Corroborando la funcionalidad de los recursos para el desarrollo de la evaluación especificados en el Plan de Evaluación </w:t>
+              <w:t xml:space="preserve">Corroborando la funcionalidad de los recursos para el desarrollo de la evaluación especificados en el Plan de </w:t>
+            </w:r>
+            <w:proofErr w:type="spellStart"/>
+            <w:r>
+              <w:rPr>
+                <w:rFonts w:ascii="Arial" w:eastAsia="Arial" w:hAnsi="Arial" w:cs="Arial"/>
+                <w:color w:val="000000"/>
+                <w:sz w:val="22"/>
+                <w:szCs w:val="22"/>
+              </w:rPr>
+              <w:t>Evaluación</w:t>
+            </w:r>
+            <w:proofErr w:type="spellEnd"/>
+            <w:r>
+              <w:rPr>
+                <w:rFonts w:ascii="Arial" w:eastAsia="Arial" w:hAnsi="Arial" w:cs="Arial"/>
+                <w:color w:val="000000"/>
+                <w:sz w:val="22"/>
+                <w:szCs w:val="22"/>
+              </w:rPr>
+              <w:t xml:space="preserve"> </w:t>
             </w:r>
             <w:r>
               <w:rPr>
@@ -3238,7 +4216,27 @@
                 <w:szCs w:val="22"/>
               </w:rPr>
               <w:lastRenderedPageBreak/>
-              <w:t xml:space="preserve">acordado y en las instrucciones de aplicación definidas en el IEC. </w:t>
+              <w:t xml:space="preserve">acordado y en las instrucciones de </w:t>
+            </w:r>
+            <w:proofErr w:type="spellStart"/>
+            <w:r>
+              <w:rPr>
+                <w:rFonts w:ascii="Arial" w:eastAsia="Arial" w:hAnsi="Arial" w:cs="Arial"/>
+                <w:color w:val="000000"/>
+                <w:sz w:val="22"/>
+                <w:szCs w:val="22"/>
+              </w:rPr>
+              <w:t>aplicación</w:t>
+            </w:r>
+            <w:proofErr w:type="spellEnd"/>
+            <w:r>
+              <w:rPr>
+                <w:rFonts w:ascii="Arial" w:eastAsia="Arial" w:hAnsi="Arial" w:cs="Arial"/>
+                <w:color w:val="000000"/>
+                <w:sz w:val="22"/>
+                <w:szCs w:val="22"/>
+              </w:rPr>
+              <w:t xml:space="preserve"> definidas en el IEC. </w:t>
             </w:r>
           </w:p>
           <w:p>
@@ -3307,7 +4305,79 @@
                 <w:sz w:val="22"/>
                 <w:szCs w:val="22"/>
               </w:rPr>
-              <w:t xml:space="preserve">La manera en que recopila las evidencias de Desempeño / Producto / Conocimiento / AHV del candidato cumpliendo con los criterios establecidos para dicho fin en el Decálogo y en el Código de Ética del evaluador. </w:t>
+              <w:t xml:space="preserve">La manera en que recopila las evidencias de </w:t>
+            </w:r>
+            <w:proofErr w:type="spellStart"/>
+            <w:r>
+              <w:rPr>
+                <w:rFonts w:ascii="Arial" w:eastAsia="Arial" w:hAnsi="Arial" w:cs="Arial"/>
+                <w:sz w:val="22"/>
+                <w:szCs w:val="22"/>
+              </w:rPr>
+              <w:t>Desempeño</w:t>
+            </w:r>
+            <w:proofErr w:type="spellEnd"/>
+            <w:r>
+              <w:rPr>
+                <w:rFonts w:ascii="Arial" w:eastAsia="Arial" w:hAnsi="Arial" w:cs="Arial"/>
+                <w:sz w:val="22"/>
+                <w:szCs w:val="22"/>
+              </w:rPr>
+              <w:t xml:space="preserve"> / Producto / Conocimiento / AHV del candidato cumpliendo con los criterios establecidos para dicho fin en el </w:t>
+            </w:r>
+            <w:proofErr w:type="spellStart"/>
+            <w:r>
+              <w:rPr>
+                <w:rFonts w:ascii="Arial" w:eastAsia="Arial" w:hAnsi="Arial" w:cs="Arial"/>
+                <w:sz w:val="22"/>
+                <w:szCs w:val="22"/>
+              </w:rPr>
+              <w:t>Decálogo</w:t>
+            </w:r>
+            <w:proofErr w:type="spellEnd"/>
+            <w:r>
+              <w:rPr>
+                <w:rFonts w:ascii="Arial" w:eastAsia="Arial" w:hAnsi="Arial" w:cs="Arial"/>
+                <w:sz w:val="22"/>
+                <w:szCs w:val="22"/>
+              </w:rPr>
+              <w:t xml:space="preserve"> y en el </w:t>
+            </w:r>
+            <w:proofErr w:type="spellStart"/>
+            <w:r>
+              <w:rPr>
+                <w:rFonts w:ascii="Arial" w:eastAsia="Arial" w:hAnsi="Arial" w:cs="Arial"/>
+                <w:sz w:val="22"/>
+                <w:szCs w:val="22"/>
+              </w:rPr>
+              <w:t>Código</w:t>
+            </w:r>
+            <w:proofErr w:type="spellEnd"/>
+            <w:r>
+              <w:rPr>
+                <w:rFonts w:ascii="Arial" w:eastAsia="Arial" w:hAnsi="Arial" w:cs="Arial"/>
+                <w:sz w:val="22"/>
+                <w:szCs w:val="22"/>
+              </w:rPr>
+              <w:t xml:space="preserve"> de </w:t>
+            </w:r>
+            <w:proofErr w:type="spellStart"/>
+            <w:r>
+              <w:rPr>
+                <w:rFonts w:ascii="Arial" w:eastAsia="Arial" w:hAnsi="Arial" w:cs="Arial"/>
+                <w:sz w:val="22"/>
+                <w:szCs w:val="22"/>
+              </w:rPr>
+              <w:t>Ética</w:t>
+            </w:r>
+            <w:proofErr w:type="spellEnd"/>
+            <w:r>
+              <w:rPr>
+                <w:rFonts w:ascii="Arial" w:eastAsia="Arial" w:hAnsi="Arial" w:cs="Arial"/>
+                <w:sz w:val="22"/>
+                <w:szCs w:val="22"/>
+              </w:rPr>
+              <w:t xml:space="preserve"> del evaluador. </w:t>
             </w:r>
           </w:p>
           <w:p>
@@ -3546,7 +4616,27 @@
                 <w:sz w:val="22"/>
                 <w:szCs w:val="22"/>
               </w:rPr>
-              <w:t xml:space="preserve">2.Comunica las instrucciones de aplicación del IEC al candidato: </w:t>
+              <w:t xml:space="preserve">2.Comunica las instrucciones de </w:t>
+            </w:r>
+            <w:proofErr w:type="spellStart"/>
+            <w:r>
+              <w:rPr>
+                <w:rFonts w:ascii="Arial" w:eastAsia="Arial" w:hAnsi="Arial" w:cs="Arial"/>
+                <w:color w:val="000000"/>
+                <w:sz w:val="22"/>
+                <w:szCs w:val="22"/>
+              </w:rPr>
+              <w:t>aplicación</w:t>
+            </w:r>
+            <w:proofErr w:type="spellEnd"/>
+            <w:r>
+              <w:rPr>
+                <w:rFonts w:ascii="Arial" w:eastAsia="Arial" w:hAnsi="Arial" w:cs="Arial"/>
+                <w:color w:val="000000"/>
+                <w:sz w:val="22"/>
+                <w:szCs w:val="22"/>
+              </w:rPr>
+              <w:t xml:space="preserve"> del IEC al candidato: </w:t>
             </w:r>
           </w:p>
           <w:p>
@@ -3577,7 +4667,67 @@
                 <w:sz w:val="22"/>
                 <w:szCs w:val="22"/>
               </w:rPr>
-              <w:t xml:space="preserve">Con base en las actividades a desarrollar especificadas en el Plan de Evaluación acordado y la secuencia en que éstas deberán ser atendidas, </w:t>
+              <w:t xml:space="preserve">Con base en las actividades a desarrollar especificadas en el Plan de </w:t>
+            </w:r>
+            <w:proofErr w:type="spellStart"/>
+            <w:r>
+              <w:rPr>
+                <w:rFonts w:ascii="Arial" w:eastAsia="Arial" w:hAnsi="Arial" w:cs="Arial"/>
+                <w:color w:val="000000"/>
+                <w:sz w:val="22"/>
+                <w:szCs w:val="22"/>
+              </w:rPr>
+              <w:t>Evaluación</w:t>
+            </w:r>
+            <w:proofErr w:type="spellEnd"/>
+            <w:r>
+              <w:rPr>
+                <w:rFonts w:ascii="Arial" w:eastAsia="Arial" w:hAnsi="Arial" w:cs="Arial"/>
+                <w:color w:val="000000"/>
+                <w:sz w:val="22"/>
+                <w:szCs w:val="22"/>
+              </w:rPr>
+              <w:t xml:space="preserve"> acordado y la secuencia en que </w:t>
+            </w:r>
+            <w:proofErr w:type="spellStart"/>
+            <w:r>
+              <w:rPr>
+                <w:rFonts w:ascii="Arial" w:eastAsia="Arial" w:hAnsi="Arial" w:cs="Arial"/>
+                <w:color w:val="000000"/>
+                <w:sz w:val="22"/>
+                <w:szCs w:val="22"/>
+              </w:rPr>
+              <w:t>éstas</w:t>
+            </w:r>
+            <w:proofErr w:type="spellEnd"/>
+            <w:r>
+              <w:rPr>
+                <w:rFonts w:ascii="Arial" w:eastAsia="Arial" w:hAnsi="Arial" w:cs="Arial"/>
+                <w:color w:val="000000"/>
+                <w:sz w:val="22"/>
+                <w:szCs w:val="22"/>
+              </w:rPr>
+              <w:t xml:space="preserve"> </w:t>
+            </w:r>
+            <w:proofErr w:type="spellStart"/>
+            <w:r>
+              <w:rPr>
+                <w:rFonts w:ascii="Arial" w:eastAsia="Arial" w:hAnsi="Arial" w:cs="Arial"/>
+                <w:color w:val="000000"/>
+                <w:sz w:val="22"/>
+                <w:szCs w:val="22"/>
+              </w:rPr>
+              <w:t>deberán</w:t>
+            </w:r>
+            <w:proofErr w:type="spellEnd"/>
+            <w:r>
+              <w:rPr>
+                <w:rFonts w:ascii="Arial" w:eastAsia="Arial" w:hAnsi="Arial" w:cs="Arial"/>
+                <w:color w:val="000000"/>
+                <w:sz w:val="22"/>
+                <w:szCs w:val="22"/>
+              </w:rPr>
+              <w:t xml:space="preserve"> ser atendidas, </w:t>
             </w:r>
           </w:p>
           <w:p>
@@ -3608,7 +4758,47 @@
                 <w:sz w:val="22"/>
                 <w:szCs w:val="22"/>
               </w:rPr>
-              <w:t xml:space="preserve">Mencionando las reglas generales de conducta / protocolos de actuación / seguridad en caso de una situación de riesgo, en apego a lo establecidos por el lugar en el que se desarrolla la evaluación, </w:t>
+              <w:t xml:space="preserve">Mencionando las reglas generales de conducta / protocolos de actuación / seguridad en caso de una </w:t>
+            </w:r>
+            <w:proofErr w:type="spellStart"/>
+            <w:r>
+              <w:rPr>
+                <w:rFonts w:ascii="Arial" w:eastAsia="Arial" w:hAnsi="Arial" w:cs="Arial"/>
+                <w:color w:val="000000"/>
+                <w:sz w:val="22"/>
+                <w:szCs w:val="22"/>
+              </w:rPr>
+              <w:t>situación</w:t>
+            </w:r>
+            <w:proofErr w:type="spellEnd"/>
+            <w:r>
+              <w:rPr>
+                <w:rFonts w:ascii="Arial" w:eastAsia="Arial" w:hAnsi="Arial" w:cs="Arial"/>
+                <w:color w:val="000000"/>
+                <w:sz w:val="22"/>
+                <w:szCs w:val="22"/>
+              </w:rPr>
+              <w:t xml:space="preserve"> de riesgo, en apego a lo establecidos por el lugar en el que se desarrolla la </w:t>
+            </w:r>
+            <w:proofErr w:type="spellStart"/>
+            <w:r>
+              <w:rPr>
+                <w:rFonts w:ascii="Arial" w:eastAsia="Arial" w:hAnsi="Arial" w:cs="Arial"/>
+                <w:color w:val="000000"/>
+                <w:sz w:val="22"/>
+                <w:szCs w:val="22"/>
+              </w:rPr>
+              <w:t>evaluación</w:t>
+            </w:r>
+            <w:proofErr w:type="spellEnd"/>
+            <w:r>
+              <w:rPr>
+                <w:rFonts w:ascii="Arial" w:eastAsia="Arial" w:hAnsi="Arial" w:cs="Arial"/>
+                <w:color w:val="000000"/>
+                <w:sz w:val="22"/>
+                <w:szCs w:val="22"/>
+              </w:rPr>
+              <w:t xml:space="preserve">, </w:t>
             </w:r>
           </w:p>
           <w:p>
@@ -3639,7 +4829,27 @@
                 <w:sz w:val="22"/>
                 <w:szCs w:val="22"/>
               </w:rPr>
-              <w:t xml:space="preserve">Preguntando si existen dudas antes de comenzar su proceso de evaluación y en su caso resolverlas, </w:t>
+              <w:t xml:space="preserve">Preguntando si existen dudas antes de comenzar su proceso de </w:t>
+            </w:r>
+            <w:proofErr w:type="spellStart"/>
+            <w:r>
+              <w:rPr>
+                <w:rFonts w:ascii="Arial" w:eastAsia="Arial" w:hAnsi="Arial" w:cs="Arial"/>
+                <w:color w:val="000000"/>
+                <w:sz w:val="22"/>
+                <w:szCs w:val="22"/>
+              </w:rPr>
+              <w:t>evaluación</w:t>
+            </w:r>
+            <w:proofErr w:type="spellEnd"/>
+            <w:r>
+              <w:rPr>
+                <w:rFonts w:ascii="Arial" w:eastAsia="Arial" w:hAnsi="Arial" w:cs="Arial"/>
+                <w:color w:val="000000"/>
+                <w:sz w:val="22"/>
+                <w:szCs w:val="22"/>
+              </w:rPr>
+              <w:t xml:space="preserve"> y en su caso resolverlas, </w:t>
             </w:r>
           </w:p>
           <w:p>
@@ -3670,7 +4880,47 @@
                 <w:sz w:val="22"/>
                 <w:szCs w:val="22"/>
               </w:rPr>
-              <w:t xml:space="preserve">Indicando que su función / interacción como evaluador se ajustará a las instrucciones especificadas en el IEC, </w:t>
+              <w:t xml:space="preserve">Indicando que su </w:t>
+            </w:r>
+            <w:proofErr w:type="spellStart"/>
+            <w:r>
+              <w:rPr>
+                <w:rFonts w:ascii="Arial" w:eastAsia="Arial" w:hAnsi="Arial" w:cs="Arial"/>
+                <w:color w:val="000000"/>
+                <w:sz w:val="22"/>
+                <w:szCs w:val="22"/>
+              </w:rPr>
+              <w:t>función</w:t>
+            </w:r>
+            <w:proofErr w:type="spellEnd"/>
+            <w:r>
+              <w:rPr>
+                <w:rFonts w:ascii="Arial" w:eastAsia="Arial" w:hAnsi="Arial" w:cs="Arial"/>
+                <w:color w:val="000000"/>
+                <w:sz w:val="22"/>
+                <w:szCs w:val="22"/>
+              </w:rPr>
+              <w:t xml:space="preserve"> / </w:t>
+            </w:r>
+            <w:proofErr w:type="spellStart"/>
+            <w:r>
+              <w:rPr>
+                <w:rFonts w:ascii="Arial" w:eastAsia="Arial" w:hAnsi="Arial" w:cs="Arial"/>
+                <w:color w:val="000000"/>
+                <w:sz w:val="22"/>
+                <w:szCs w:val="22"/>
+              </w:rPr>
+              <w:t>interacción</w:t>
+            </w:r>
+            <w:proofErr w:type="spellEnd"/>
+            <w:r>
+              <w:rPr>
+                <w:rFonts w:ascii="Arial" w:eastAsia="Arial" w:hAnsi="Arial" w:cs="Arial"/>
+                <w:color w:val="000000"/>
+                <w:sz w:val="22"/>
+                <w:szCs w:val="22"/>
+              </w:rPr>
+              <w:t xml:space="preserve"> como evaluador se ajustará a las instrucciones especificadas en el IEC, </w:t>
             </w:r>
           </w:p>
           <w:p>
@@ -3701,7 +4951,47 @@
                 <w:sz w:val="22"/>
                 <w:szCs w:val="22"/>
               </w:rPr>
-              <w:t xml:space="preserve">Mencionando que al iniciar el proceso de evaluación no se atenderán dudas / particularidades relacionadas con las actividades a desarrollar, e </w:t>
+              <w:t xml:space="preserve">Mencionando que al iniciar el proceso de </w:t>
+            </w:r>
+            <w:proofErr w:type="spellStart"/>
+            <w:r>
+              <w:rPr>
+                <w:rFonts w:ascii="Arial" w:eastAsia="Arial" w:hAnsi="Arial" w:cs="Arial"/>
+                <w:color w:val="000000"/>
+                <w:sz w:val="22"/>
+                <w:szCs w:val="22"/>
+              </w:rPr>
+              <w:t>evaluación</w:t>
+            </w:r>
+            <w:proofErr w:type="spellEnd"/>
+            <w:r>
+              <w:rPr>
+                <w:rFonts w:ascii="Arial" w:eastAsia="Arial" w:hAnsi="Arial" w:cs="Arial"/>
+                <w:color w:val="000000"/>
+                <w:sz w:val="22"/>
+                <w:szCs w:val="22"/>
+              </w:rPr>
+              <w:t xml:space="preserve"> no se </w:t>
+            </w:r>
+            <w:proofErr w:type="spellStart"/>
+            <w:r>
+              <w:rPr>
+                <w:rFonts w:ascii="Arial" w:eastAsia="Arial" w:hAnsi="Arial" w:cs="Arial"/>
+                <w:color w:val="000000"/>
+                <w:sz w:val="22"/>
+                <w:szCs w:val="22"/>
+              </w:rPr>
+              <w:t>atenderán</w:t>
+            </w:r>
+            <w:proofErr w:type="spellEnd"/>
+            <w:r>
+              <w:rPr>
+                <w:rFonts w:ascii="Arial" w:eastAsia="Arial" w:hAnsi="Arial" w:cs="Arial"/>
+                <w:color w:val="000000"/>
+                <w:sz w:val="22"/>
+                <w:szCs w:val="22"/>
+              </w:rPr>
+              <w:t xml:space="preserve"> dudas / particularidades relacionadas con las actividades a desarrollar, e </w:t>
             </w:r>
           </w:p>
           <w:p>
@@ -3732,7 +5022,27 @@
                 <w:sz w:val="22"/>
                 <w:szCs w:val="22"/>
               </w:rPr>
-              <w:t>Indicando el inicio del proceso de evaluación.</w:t>
+              <w:t xml:space="preserve">Indicando el inicio del proceso de </w:t>
+            </w:r>
+            <w:proofErr w:type="spellStart"/>
+            <w:r>
+              <w:rPr>
+                <w:rFonts w:ascii="Arial" w:eastAsia="Arial" w:hAnsi="Arial" w:cs="Arial"/>
+                <w:color w:val="000000"/>
+                <w:sz w:val="22"/>
+                <w:szCs w:val="22"/>
+              </w:rPr>
+              <w:t>evaluación</w:t>
+            </w:r>
+            <w:proofErr w:type="spellEnd"/>
+            <w:r>
+              <w:rPr>
+                <w:rFonts w:ascii="Arial" w:eastAsia="Arial" w:hAnsi="Arial" w:cs="Arial"/>
+                <w:color w:val="000000"/>
+                <w:sz w:val="22"/>
+                <w:szCs w:val="22"/>
+              </w:rPr>
+              <w:t>.</w:t>
             </w:r>
           </w:p>
           <w:p>
@@ -3965,7 +5275,47 @@
                 <w:sz w:val="22"/>
                 <w:szCs w:val="22"/>
               </w:rPr>
-              <w:t xml:space="preserve">3.Recopila las evidencias de Desempeño, AHV / Respuestas a Situaciones Emergentes demostradas por el candidato, con base en lo establecido en el Plan de Evaluación: </w:t>
+              <w:t xml:space="preserve">3.Recopila las evidencias de </w:t>
+            </w:r>
+            <w:proofErr w:type="spellStart"/>
+            <w:r>
+              <w:rPr>
+                <w:rFonts w:ascii="Arial" w:eastAsia="Arial" w:hAnsi="Arial" w:cs="Arial"/>
+                <w:color w:val="000000"/>
+                <w:sz w:val="22"/>
+                <w:szCs w:val="22"/>
+              </w:rPr>
+              <w:t>Desempeño</w:t>
+            </w:r>
+            <w:proofErr w:type="spellEnd"/>
+            <w:r>
+              <w:rPr>
+                <w:rFonts w:ascii="Arial" w:eastAsia="Arial" w:hAnsi="Arial" w:cs="Arial"/>
+                <w:color w:val="000000"/>
+                <w:sz w:val="22"/>
+                <w:szCs w:val="22"/>
+              </w:rPr>
+              <w:t xml:space="preserve">, AHV / Respuestas a Situaciones Emergentes demostradas por el candidato, con base en lo establecido en el Plan de </w:t>
+            </w:r>
+            <w:proofErr w:type="spellStart"/>
+            <w:r>
+              <w:rPr>
+                <w:rFonts w:ascii="Arial" w:eastAsia="Arial" w:hAnsi="Arial" w:cs="Arial"/>
+                <w:color w:val="000000"/>
+                <w:sz w:val="22"/>
+                <w:szCs w:val="22"/>
+              </w:rPr>
+              <w:t>Evaluación</w:t>
+            </w:r>
+            <w:proofErr w:type="spellEnd"/>
+            <w:r>
+              <w:rPr>
+                <w:rFonts w:ascii="Arial" w:eastAsia="Arial" w:hAnsi="Arial" w:cs="Arial"/>
+                <w:color w:val="000000"/>
+                <w:sz w:val="22"/>
+                <w:szCs w:val="22"/>
+              </w:rPr>
+              <w:t xml:space="preserve">: </w:t>
             </w:r>
           </w:p>
           <w:p>
@@ -3996,7 +5346,47 @@
                 <w:sz w:val="22"/>
                 <w:szCs w:val="22"/>
               </w:rPr>
-              <w:t xml:space="preserve">Evitando en todo momento realizar expresiones verbales / no verbales aprobatorias / desaprobatorias que incidan en la ejecución de los desempeños / conductas que el candidato demuestra, </w:t>
+              <w:t xml:space="preserve">Evitando en todo momento realizar expresiones verbales / no verbales aprobatorias / desaprobatorias que incidan en la </w:t>
+            </w:r>
+            <w:proofErr w:type="spellStart"/>
+            <w:r>
+              <w:rPr>
+                <w:rFonts w:ascii="Arial" w:eastAsia="Arial" w:hAnsi="Arial" w:cs="Arial"/>
+                <w:color w:val="000000"/>
+                <w:sz w:val="22"/>
+                <w:szCs w:val="22"/>
+              </w:rPr>
+              <w:t>ejecución</w:t>
+            </w:r>
+            <w:proofErr w:type="spellEnd"/>
+            <w:r>
+              <w:rPr>
+                <w:rFonts w:ascii="Arial" w:eastAsia="Arial" w:hAnsi="Arial" w:cs="Arial"/>
+                <w:color w:val="000000"/>
+                <w:sz w:val="22"/>
+                <w:szCs w:val="22"/>
+              </w:rPr>
+              <w:t xml:space="preserve"> de los </w:t>
+            </w:r>
+            <w:proofErr w:type="spellStart"/>
+            <w:r>
+              <w:rPr>
+                <w:rFonts w:ascii="Arial" w:eastAsia="Arial" w:hAnsi="Arial" w:cs="Arial"/>
+                <w:color w:val="000000"/>
+                <w:sz w:val="22"/>
+                <w:szCs w:val="22"/>
+              </w:rPr>
+              <w:t>desempeños</w:t>
+            </w:r>
+            <w:proofErr w:type="spellEnd"/>
+            <w:r>
+              <w:rPr>
+                <w:rFonts w:ascii="Arial" w:eastAsia="Arial" w:hAnsi="Arial" w:cs="Arial"/>
+                <w:color w:val="000000"/>
+                <w:sz w:val="22"/>
+                <w:szCs w:val="22"/>
+              </w:rPr>
+              <w:t xml:space="preserve"> / conductas que el candidato demuestra, </w:t>
             </w:r>
           </w:p>
           <w:p>
@@ -4037,7 +5427,47 @@
                 <w:szCs w:val="22"/>
               </w:rPr>
               <w:lastRenderedPageBreak/>
-              <w:t xml:space="preserve">espacio destinado en las guías de observación del IEC, al momento que el candidato las ejecuta, </w:t>
+              <w:t xml:space="preserve">espacio destinado en las </w:t>
+            </w:r>
+            <w:proofErr w:type="spellStart"/>
+            <w:r>
+              <w:rPr>
+                <w:rFonts w:ascii="Arial" w:eastAsia="Arial" w:hAnsi="Arial" w:cs="Arial"/>
+                <w:color w:val="000000"/>
+                <w:sz w:val="22"/>
+                <w:szCs w:val="22"/>
+              </w:rPr>
+              <w:t>guías</w:t>
+            </w:r>
+            <w:proofErr w:type="spellEnd"/>
+            <w:r>
+              <w:rPr>
+                <w:rFonts w:ascii="Arial" w:eastAsia="Arial" w:hAnsi="Arial" w:cs="Arial"/>
+                <w:color w:val="000000"/>
+                <w:sz w:val="22"/>
+                <w:szCs w:val="22"/>
+              </w:rPr>
+              <w:t xml:space="preserve"> de </w:t>
+            </w:r>
+            <w:proofErr w:type="spellStart"/>
+            <w:r>
+              <w:rPr>
+                <w:rFonts w:ascii="Arial" w:eastAsia="Arial" w:hAnsi="Arial" w:cs="Arial"/>
+                <w:color w:val="000000"/>
+                <w:sz w:val="22"/>
+                <w:szCs w:val="22"/>
+              </w:rPr>
+              <w:t>observación</w:t>
+            </w:r>
+            <w:proofErr w:type="spellEnd"/>
+            <w:r>
+              <w:rPr>
+                <w:rFonts w:ascii="Arial" w:eastAsia="Arial" w:hAnsi="Arial" w:cs="Arial"/>
+                <w:color w:val="000000"/>
+                <w:sz w:val="22"/>
+                <w:szCs w:val="22"/>
+              </w:rPr>
+              <w:t xml:space="preserve"> del IEC, al momento que el candidato las ejecuta, </w:t>
             </w:r>
           </w:p>
           <w:p>
@@ -4068,7 +5498,47 @@
                 <w:sz w:val="22"/>
                 <w:szCs w:val="22"/>
               </w:rPr>
-              <w:t xml:space="preserve">Evitando interrumpir / distraer al candidato durante el desarrollo de actividades establecidas en las guías de observación. </w:t>
+              <w:t xml:space="preserve">Evitando interrumpir / distraer al candidato durante el desarrollo de actividades establecidas en las </w:t>
+            </w:r>
+            <w:proofErr w:type="spellStart"/>
+            <w:r>
+              <w:rPr>
+                <w:rFonts w:ascii="Arial" w:eastAsia="Arial" w:hAnsi="Arial" w:cs="Arial"/>
+                <w:color w:val="000000"/>
+                <w:sz w:val="22"/>
+                <w:szCs w:val="22"/>
+              </w:rPr>
+              <w:t>guías</w:t>
+            </w:r>
+            <w:proofErr w:type="spellEnd"/>
+            <w:r>
+              <w:rPr>
+                <w:rFonts w:ascii="Arial" w:eastAsia="Arial" w:hAnsi="Arial" w:cs="Arial"/>
+                <w:color w:val="000000"/>
+                <w:sz w:val="22"/>
+                <w:szCs w:val="22"/>
+              </w:rPr>
+              <w:t xml:space="preserve"> de </w:t>
+            </w:r>
+            <w:proofErr w:type="spellStart"/>
+            <w:r>
+              <w:rPr>
+                <w:rFonts w:ascii="Arial" w:eastAsia="Arial" w:hAnsi="Arial" w:cs="Arial"/>
+                <w:color w:val="000000"/>
+                <w:sz w:val="22"/>
+                <w:szCs w:val="22"/>
+              </w:rPr>
+              <w:t>observación</w:t>
+            </w:r>
+            <w:proofErr w:type="spellEnd"/>
+            <w:r>
+              <w:rPr>
+                <w:rFonts w:ascii="Arial" w:eastAsia="Arial" w:hAnsi="Arial" w:cs="Arial"/>
+                <w:color w:val="000000"/>
+                <w:sz w:val="22"/>
+                <w:szCs w:val="22"/>
+              </w:rPr>
+              <w:t xml:space="preserve">. </w:t>
             </w:r>
           </w:p>
         </w:tc>
@@ -4242,7 +5712,27 @@
                 <w:sz w:val="22"/>
                 <w:szCs w:val="22"/>
               </w:rPr>
-              <w:t xml:space="preserve">4.Recopila las evidencias de Producto obtenidas por el candidato, con base en lo establecido en el Plan de Evaluación: </w:t>
+              <w:t xml:space="preserve">4.Recopila las evidencias de Producto obtenidas por el candidato, con base en lo establecido en el Plan de </w:t>
+            </w:r>
+            <w:proofErr w:type="spellStart"/>
+            <w:r>
+              <w:rPr>
+                <w:rFonts w:ascii="Arial" w:eastAsia="Arial" w:hAnsi="Arial" w:cs="Arial"/>
+                <w:color w:val="000000"/>
+                <w:sz w:val="22"/>
+                <w:szCs w:val="22"/>
+              </w:rPr>
+              <w:t>Evaluación</w:t>
+            </w:r>
+            <w:proofErr w:type="spellEnd"/>
+            <w:r>
+              <w:rPr>
+                <w:rFonts w:ascii="Arial" w:eastAsia="Arial" w:hAnsi="Arial" w:cs="Arial"/>
+                <w:color w:val="000000"/>
+                <w:sz w:val="22"/>
+                <w:szCs w:val="22"/>
+              </w:rPr>
+              <w:t xml:space="preserve">: </w:t>
             </w:r>
           </w:p>
           <w:p>
@@ -4273,7 +5763,47 @@
                 <w:sz w:val="22"/>
                 <w:szCs w:val="22"/>
               </w:rPr>
-              <w:t xml:space="preserve">Verificando las características de las evidencias de producto presentadas por el candidato, en congruencia con lo establecido en la lista de cotejo, después de que las haya entregado, y </w:t>
+              <w:t xml:space="preserve">Verificando las </w:t>
+            </w:r>
+            <w:proofErr w:type="spellStart"/>
+            <w:r>
+              <w:rPr>
+                <w:rFonts w:ascii="Arial" w:eastAsia="Arial" w:hAnsi="Arial" w:cs="Arial"/>
+                <w:color w:val="000000"/>
+                <w:sz w:val="22"/>
+                <w:szCs w:val="22"/>
+              </w:rPr>
+              <w:t>características</w:t>
+            </w:r>
+            <w:proofErr w:type="spellEnd"/>
+            <w:r>
+              <w:rPr>
+                <w:rFonts w:ascii="Arial" w:eastAsia="Arial" w:hAnsi="Arial" w:cs="Arial"/>
+                <w:color w:val="000000"/>
+                <w:sz w:val="22"/>
+                <w:szCs w:val="22"/>
+              </w:rPr>
+              <w:t xml:space="preserve"> de las evidencias de producto presentadas por el candidato, en congruencia con lo establecido en la lista de cotejo, </w:t>
+            </w:r>
+            <w:proofErr w:type="spellStart"/>
+            <w:r>
+              <w:rPr>
+                <w:rFonts w:ascii="Arial" w:eastAsia="Arial" w:hAnsi="Arial" w:cs="Arial"/>
+                <w:color w:val="000000"/>
+                <w:sz w:val="22"/>
+                <w:szCs w:val="22"/>
+              </w:rPr>
+              <w:t>después</w:t>
+            </w:r>
+            <w:proofErr w:type="spellEnd"/>
+            <w:r>
+              <w:rPr>
+                <w:rFonts w:ascii="Arial" w:eastAsia="Arial" w:hAnsi="Arial" w:cs="Arial"/>
+                <w:color w:val="000000"/>
+                <w:sz w:val="22"/>
+                <w:szCs w:val="22"/>
+              </w:rPr>
+              <w:t xml:space="preserve"> de que las haya entregado, y </w:t>
             </w:r>
           </w:p>
           <w:p>
@@ -4489,7 +6019,27 @@
                 <w:sz w:val="22"/>
                 <w:szCs w:val="22"/>
               </w:rPr>
-              <w:t xml:space="preserve">5.Aplica cuestionario al candidato con base en lo establecido en el Plan de Evaluación </w:t>
+              <w:t xml:space="preserve">5.Aplica cuestionario al candidato con base en lo establecido en el Plan de </w:t>
+            </w:r>
+            <w:proofErr w:type="spellStart"/>
+            <w:r>
+              <w:rPr>
+                <w:rFonts w:ascii="Arial" w:eastAsia="Arial" w:hAnsi="Arial" w:cs="Arial"/>
+                <w:color w:val="000000"/>
+                <w:sz w:val="22"/>
+                <w:szCs w:val="22"/>
+              </w:rPr>
+              <w:t>Evaluación</w:t>
+            </w:r>
+            <w:proofErr w:type="spellEnd"/>
+            <w:r>
+              <w:rPr>
+                <w:rFonts w:ascii="Arial" w:eastAsia="Arial" w:hAnsi="Arial" w:cs="Arial"/>
+                <w:color w:val="000000"/>
+                <w:sz w:val="22"/>
+                <w:szCs w:val="22"/>
+              </w:rPr>
+              <w:t xml:space="preserve"> </w:t>
             </w:r>
           </w:p>
           <w:p>
@@ -4520,7 +6070,67 @@
                 <w:sz w:val="22"/>
                 <w:szCs w:val="22"/>
               </w:rPr>
-              <w:t xml:space="preserve">Explicando que deberá responder los reactivos relacionados con conocimientos, así como las instrucciones para su aplicación, </w:t>
+              <w:t xml:space="preserve">Explicando que </w:t>
+            </w:r>
+            <w:proofErr w:type="spellStart"/>
+            <w:r>
+              <w:rPr>
+                <w:rFonts w:ascii="Arial" w:eastAsia="Arial" w:hAnsi="Arial" w:cs="Arial"/>
+                <w:color w:val="000000"/>
+                <w:sz w:val="22"/>
+                <w:szCs w:val="22"/>
+              </w:rPr>
+              <w:t>debera</w:t>
+            </w:r>
+            <w:proofErr w:type="spellEnd"/>
+            <w:r>
+              <w:rPr>
+                <w:rFonts w:ascii="Arial" w:eastAsia="Arial" w:hAnsi="Arial" w:cs="Arial"/>
+                <w:color w:val="000000"/>
+                <w:sz w:val="22"/>
+                <w:szCs w:val="22"/>
+              </w:rPr>
+              <w:t xml:space="preserve">́ responder los reactivos relacionados con conocimientos, </w:t>
+            </w:r>
+            <w:proofErr w:type="spellStart"/>
+            <w:r>
+              <w:rPr>
+                <w:rFonts w:ascii="Arial" w:eastAsia="Arial" w:hAnsi="Arial" w:cs="Arial"/>
+                <w:color w:val="000000"/>
+                <w:sz w:val="22"/>
+                <w:szCs w:val="22"/>
+              </w:rPr>
+              <w:t>asi</w:t>
+            </w:r>
+            <w:proofErr w:type="spellEnd"/>
+            <w:r>
+              <w:rPr>
+                <w:rFonts w:ascii="Arial" w:eastAsia="Arial" w:hAnsi="Arial" w:cs="Arial"/>
+                <w:color w:val="000000"/>
+                <w:sz w:val="22"/>
+                <w:szCs w:val="22"/>
+              </w:rPr>
+              <w:t xml:space="preserve">́ como las instrucciones para su </w:t>
+            </w:r>
+            <w:proofErr w:type="spellStart"/>
+            <w:r>
+              <w:rPr>
+                <w:rFonts w:ascii="Arial" w:eastAsia="Arial" w:hAnsi="Arial" w:cs="Arial"/>
+                <w:color w:val="000000"/>
+                <w:sz w:val="22"/>
+                <w:szCs w:val="22"/>
+              </w:rPr>
+              <w:t>aplicación</w:t>
+            </w:r>
+            <w:proofErr w:type="spellEnd"/>
+            <w:r>
+              <w:rPr>
+                <w:rFonts w:ascii="Arial" w:eastAsia="Arial" w:hAnsi="Arial" w:cs="Arial"/>
+                <w:color w:val="000000"/>
+                <w:sz w:val="22"/>
+                <w:szCs w:val="22"/>
+              </w:rPr>
+              <w:t xml:space="preserve">, </w:t>
             </w:r>
           </w:p>
           <w:p>
@@ -4544,14 +6154,65 @@
                 <w:szCs w:val="22"/>
               </w:rPr>
             </w:pPr>
-            <w:r>
-              <w:rPr>
-                <w:rFonts w:ascii="Arial" w:eastAsia="Arial" w:hAnsi="Arial" w:cs="Arial"/>
-                <w:color w:val="000000"/>
-                <w:sz w:val="22"/>
-                <w:szCs w:val="22"/>
-              </w:rPr>
-              <w:t>Comentándole el número y tipo de reactivos que deberá responder, y</w:t>
+            <w:proofErr w:type="spellStart"/>
+            <w:r>
+              <w:rPr>
+                <w:rFonts w:ascii="Arial" w:eastAsia="Arial" w:hAnsi="Arial" w:cs="Arial"/>
+                <w:color w:val="000000"/>
+                <w:sz w:val="22"/>
+                <w:szCs w:val="22"/>
+              </w:rPr>
+              <w:t>Comentándole</w:t>
+            </w:r>
+            <w:proofErr w:type="spellEnd"/>
+            <w:r>
+              <w:rPr>
+                <w:rFonts w:ascii="Arial" w:eastAsia="Arial" w:hAnsi="Arial" w:cs="Arial"/>
+                <w:color w:val="000000"/>
+                <w:sz w:val="22"/>
+                <w:szCs w:val="22"/>
+              </w:rPr>
+              <w:t xml:space="preserve"> el </w:t>
+            </w:r>
+            <w:proofErr w:type="spellStart"/>
+            <w:r>
+              <w:rPr>
+                <w:rFonts w:ascii="Arial" w:eastAsia="Arial" w:hAnsi="Arial" w:cs="Arial"/>
+                <w:color w:val="000000"/>
+                <w:sz w:val="22"/>
+                <w:szCs w:val="22"/>
+              </w:rPr>
+              <w:t>número</w:t>
+            </w:r>
+            <w:proofErr w:type="spellEnd"/>
+            <w:r>
+              <w:rPr>
+                <w:rFonts w:ascii="Arial" w:eastAsia="Arial" w:hAnsi="Arial" w:cs="Arial"/>
+                <w:color w:val="000000"/>
+                <w:sz w:val="22"/>
+                <w:szCs w:val="22"/>
+              </w:rPr>
+              <w:t xml:space="preserve"> y tipo de reactivos que </w:t>
+            </w:r>
+            <w:proofErr w:type="spellStart"/>
+            <w:r>
+              <w:rPr>
+                <w:rFonts w:ascii="Arial" w:eastAsia="Arial" w:hAnsi="Arial" w:cs="Arial"/>
+                <w:color w:val="000000"/>
+                <w:sz w:val="22"/>
+                <w:szCs w:val="22"/>
+              </w:rPr>
+              <w:t>debera</w:t>
+            </w:r>
+            <w:proofErr w:type="spellEnd"/>
+            <w:r>
+              <w:rPr>
+                <w:rFonts w:ascii="Arial" w:eastAsia="Arial" w:hAnsi="Arial" w:cs="Arial"/>
+                <w:color w:val="000000"/>
+                <w:sz w:val="22"/>
+                <w:szCs w:val="22"/>
+              </w:rPr>
+              <w:t>́ responder, y</w:t>
             </w:r>
           </w:p>
           <w:p>
@@ -4767,7 +6428,27 @@
                 <w:sz w:val="22"/>
                 <w:szCs w:val="22"/>
               </w:rPr>
-              <w:t xml:space="preserve">6.Cierra la aplicación del IEC: </w:t>
+              <w:t xml:space="preserve">6.Cierra la </w:t>
+            </w:r>
+            <w:proofErr w:type="spellStart"/>
+            <w:r>
+              <w:rPr>
+                <w:rFonts w:ascii="Arial" w:eastAsia="Arial" w:hAnsi="Arial" w:cs="Arial"/>
+                <w:color w:val="000000"/>
+                <w:sz w:val="22"/>
+                <w:szCs w:val="22"/>
+              </w:rPr>
+              <w:t>aplicación</w:t>
+            </w:r>
+            <w:proofErr w:type="spellEnd"/>
+            <w:r>
+              <w:rPr>
+                <w:rFonts w:ascii="Arial" w:eastAsia="Arial" w:hAnsi="Arial" w:cs="Arial"/>
+                <w:color w:val="000000"/>
+                <w:sz w:val="22"/>
+                <w:szCs w:val="22"/>
+              </w:rPr>
+              <w:t xml:space="preserve"> del IEC: </w:t>
             </w:r>
           </w:p>
           <w:p>
@@ -4798,7 +6479,27 @@
                 <w:sz w:val="22"/>
                 <w:szCs w:val="22"/>
               </w:rPr>
-              <w:t xml:space="preserve">Notificando al candidato que la aplicación del IEC ha concluido, </w:t>
+              <w:t xml:space="preserve">Notificando al candidato que la </w:t>
+            </w:r>
+            <w:proofErr w:type="spellStart"/>
+            <w:r>
+              <w:rPr>
+                <w:rFonts w:ascii="Arial" w:eastAsia="Arial" w:hAnsi="Arial" w:cs="Arial"/>
+                <w:color w:val="000000"/>
+                <w:sz w:val="22"/>
+                <w:szCs w:val="22"/>
+              </w:rPr>
+              <w:t>aplicación</w:t>
+            </w:r>
+            <w:proofErr w:type="spellEnd"/>
+            <w:r>
+              <w:rPr>
+                <w:rFonts w:ascii="Arial" w:eastAsia="Arial" w:hAnsi="Arial" w:cs="Arial"/>
+                <w:color w:val="000000"/>
+                <w:sz w:val="22"/>
+                <w:szCs w:val="22"/>
+              </w:rPr>
+              <w:t xml:space="preserve"> del IEC ha concluido, </w:t>
             </w:r>
           </w:p>
           <w:p>
@@ -4829,7 +6530,27 @@
                 <w:sz w:val="22"/>
                 <w:szCs w:val="22"/>
               </w:rPr>
-              <w:t xml:space="preserve">Verificando que todos los reactivos del IEC estén registrados/observados, y </w:t>
+              <w:t xml:space="preserve">Verificando que todos los reactivos del IEC </w:t>
+            </w:r>
+            <w:proofErr w:type="spellStart"/>
+            <w:r>
+              <w:rPr>
+                <w:rFonts w:ascii="Arial" w:eastAsia="Arial" w:hAnsi="Arial" w:cs="Arial"/>
+                <w:color w:val="000000"/>
+                <w:sz w:val="22"/>
+                <w:szCs w:val="22"/>
+              </w:rPr>
+              <w:t>estén</w:t>
+            </w:r>
+            <w:proofErr w:type="spellEnd"/>
+            <w:r>
+              <w:rPr>
+                <w:rFonts w:ascii="Arial" w:eastAsia="Arial" w:hAnsi="Arial" w:cs="Arial"/>
+                <w:color w:val="000000"/>
+                <w:sz w:val="22"/>
+                <w:szCs w:val="22"/>
+              </w:rPr>
+              <w:t xml:space="preserve"> registrados/observados, y </w:t>
             </w:r>
           </w:p>
           <w:p>
@@ -5041,7 +6762,25 @@
                 <w:sz w:val="22"/>
                 <w:szCs w:val="22"/>
               </w:rPr>
-              <w:t xml:space="preserve">1.Situaciones de Riesgo durante el proceso de evaluación: </w:t>
+              <w:t xml:space="preserve">1.Situaciones de Riesgo durante el proceso de </w:t>
+            </w:r>
+            <w:proofErr w:type="spellStart"/>
+            <w:r>
+              <w:rPr>
+                <w:rFonts w:ascii="Arial" w:eastAsia="Arial" w:hAnsi="Arial" w:cs="Arial"/>
+                <w:sz w:val="22"/>
+                <w:szCs w:val="22"/>
+              </w:rPr>
+              <w:t>evaluación</w:t>
+            </w:r>
+            <w:proofErr w:type="spellEnd"/>
+            <w:r>
+              <w:rPr>
+                <w:rFonts w:ascii="Arial" w:eastAsia="Arial" w:hAnsi="Arial" w:cs="Arial"/>
+                <w:sz w:val="22"/>
+                <w:szCs w:val="22"/>
+              </w:rPr>
+              <w:t xml:space="preserve">: </w:t>
             </w:r>
           </w:p>
           <w:p>
@@ -5138,7 +6877,27 @@
                 <w:szCs w:val="22"/>
               </w:rPr>
               <w:lastRenderedPageBreak/>
-              <w:t xml:space="preserve">Conducta del evaluador frente a una Situación de Riesgo. </w:t>
+              <w:t xml:space="preserve">Conducta del evaluador frente a una </w:t>
+            </w:r>
+            <w:proofErr w:type="spellStart"/>
+            <w:r>
+              <w:rPr>
+                <w:rFonts w:ascii="Arial" w:eastAsia="Arial" w:hAnsi="Arial" w:cs="Arial"/>
+                <w:color w:val="000000"/>
+                <w:sz w:val="22"/>
+                <w:szCs w:val="22"/>
+              </w:rPr>
+              <w:t>Situación</w:t>
+            </w:r>
+            <w:proofErr w:type="spellEnd"/>
+            <w:r>
+              <w:rPr>
+                <w:rFonts w:ascii="Arial" w:eastAsia="Arial" w:hAnsi="Arial" w:cs="Arial"/>
+                <w:color w:val="000000"/>
+                <w:sz w:val="22"/>
+                <w:szCs w:val="22"/>
+              </w:rPr>
+              <w:t xml:space="preserve"> de Riesgo. </w:t>
             </w:r>
           </w:p>
           <w:p>
@@ -5333,7 +7092,27 @@
                 <w:sz w:val="22"/>
                 <w:szCs w:val="22"/>
               </w:rPr>
-              <w:t xml:space="preserve">2.Situaciones Emergentes presentadas durante un proceso de evaluación: </w:t>
+              <w:t xml:space="preserve">2.Situaciones Emergentes presentadas durante un proceso de </w:t>
+            </w:r>
+            <w:proofErr w:type="spellStart"/>
+            <w:r>
+              <w:rPr>
+                <w:rFonts w:ascii="Arial" w:eastAsia="Arial" w:hAnsi="Arial" w:cs="Arial"/>
+                <w:color w:val="000000"/>
+                <w:sz w:val="22"/>
+                <w:szCs w:val="22"/>
+              </w:rPr>
+              <w:t>evaluación</w:t>
+            </w:r>
+            <w:proofErr w:type="spellEnd"/>
+            <w:r>
+              <w:rPr>
+                <w:rFonts w:ascii="Arial" w:eastAsia="Arial" w:hAnsi="Arial" w:cs="Arial"/>
+                <w:color w:val="000000"/>
+                <w:sz w:val="22"/>
+                <w:szCs w:val="22"/>
+              </w:rPr>
+              <w:t xml:space="preserve">: </w:t>
             </w:r>
           </w:p>
           <w:p>
@@ -5357,14 +7136,25 @@
                 <w:szCs w:val="22"/>
               </w:rPr>
             </w:pPr>
-            <w:r>
-              <w:rPr>
-                <w:rFonts w:ascii="Arial" w:eastAsia="Arial" w:hAnsi="Arial" w:cs="Arial"/>
-                <w:color w:val="000000"/>
-                <w:sz w:val="22"/>
-                <w:szCs w:val="22"/>
-              </w:rPr>
-              <w:t xml:space="preserve">Definición. </w:t>
+            <w:proofErr w:type="spellStart"/>
+            <w:r>
+              <w:rPr>
+                <w:rFonts w:ascii="Arial" w:eastAsia="Arial" w:hAnsi="Arial" w:cs="Arial"/>
+                <w:color w:val="000000"/>
+                <w:sz w:val="22"/>
+                <w:szCs w:val="22"/>
+              </w:rPr>
+              <w:t>Definición</w:t>
+            </w:r>
+            <w:proofErr w:type="spellEnd"/>
+            <w:r>
+              <w:rPr>
+                <w:rFonts w:ascii="Arial" w:eastAsia="Arial" w:hAnsi="Arial" w:cs="Arial"/>
+                <w:color w:val="000000"/>
+                <w:sz w:val="22"/>
+                <w:szCs w:val="22"/>
+              </w:rPr>
+              <w:t xml:space="preserve">. </w:t>
             </w:r>
           </w:p>
           <w:p>
@@ -5388,14 +7178,25 @@
                 <w:szCs w:val="22"/>
               </w:rPr>
             </w:pPr>
-            <w:r>
-              <w:rPr>
-                <w:rFonts w:ascii="Arial" w:eastAsia="Arial" w:hAnsi="Arial" w:cs="Arial"/>
-                <w:color w:val="000000"/>
-                <w:sz w:val="22"/>
-                <w:szCs w:val="22"/>
-              </w:rPr>
-              <w:t xml:space="preserve">Características. </w:t>
+            <w:proofErr w:type="spellStart"/>
+            <w:r>
+              <w:rPr>
+                <w:rFonts w:ascii="Arial" w:eastAsia="Arial" w:hAnsi="Arial" w:cs="Arial"/>
+                <w:color w:val="000000"/>
+                <w:sz w:val="22"/>
+                <w:szCs w:val="22"/>
+              </w:rPr>
+              <w:t>Características</w:t>
+            </w:r>
+            <w:proofErr w:type="spellEnd"/>
+            <w:r>
+              <w:rPr>
+                <w:rFonts w:ascii="Arial" w:eastAsia="Arial" w:hAnsi="Arial" w:cs="Arial"/>
+                <w:color w:val="000000"/>
+                <w:sz w:val="22"/>
+                <w:szCs w:val="22"/>
+              </w:rPr>
+              <w:t xml:space="preserve">. </w:t>
             </w:r>
           </w:p>
           <w:p>
@@ -5426,7 +7227,27 @@
                 <w:sz w:val="22"/>
                 <w:szCs w:val="22"/>
               </w:rPr>
-              <w:t xml:space="preserve">Conducta del evaluador frente a una Situación Emergente. </w:t>
+              <w:t xml:space="preserve">Conducta del evaluador frente a una </w:t>
+            </w:r>
+            <w:proofErr w:type="spellStart"/>
+            <w:r>
+              <w:rPr>
+                <w:rFonts w:ascii="Arial" w:eastAsia="Arial" w:hAnsi="Arial" w:cs="Arial"/>
+                <w:color w:val="000000"/>
+                <w:sz w:val="22"/>
+                <w:szCs w:val="22"/>
+              </w:rPr>
+              <w:t>Situación</w:t>
+            </w:r>
+            <w:proofErr w:type="spellEnd"/>
+            <w:r>
+              <w:rPr>
+                <w:rFonts w:ascii="Arial" w:eastAsia="Arial" w:hAnsi="Arial" w:cs="Arial"/>
+                <w:color w:val="000000"/>
+                <w:sz w:val="22"/>
+                <w:szCs w:val="22"/>
+              </w:rPr>
+              <w:t xml:space="preserve"> Emergente. </w:t>
             </w:r>
           </w:p>
           <w:p>
@@ -5788,7 +7609,47 @@
                 <w:sz w:val="22"/>
                 <w:szCs w:val="22"/>
               </w:rPr>
-              <w:t xml:space="preserve">1.Revisa cumplimientos / incumplimientos del proceso de evaluación para la obtención del juicio de competencia: </w:t>
+              <w:t xml:space="preserve">1.Revisa cumplimientos / incumplimientos del proceso de </w:t>
+            </w:r>
+            <w:proofErr w:type="spellStart"/>
+            <w:r>
+              <w:rPr>
+                <w:rFonts w:ascii="Arial" w:eastAsia="Arial" w:hAnsi="Arial" w:cs="Arial"/>
+                <w:color w:val="000000"/>
+                <w:sz w:val="22"/>
+                <w:szCs w:val="22"/>
+              </w:rPr>
+              <w:t>evaluación</w:t>
+            </w:r>
+            <w:proofErr w:type="spellEnd"/>
+            <w:r>
+              <w:rPr>
+                <w:rFonts w:ascii="Arial" w:eastAsia="Arial" w:hAnsi="Arial" w:cs="Arial"/>
+                <w:color w:val="000000"/>
+                <w:sz w:val="22"/>
+                <w:szCs w:val="22"/>
+              </w:rPr>
+              <w:t xml:space="preserve"> para la </w:t>
+            </w:r>
+            <w:proofErr w:type="spellStart"/>
+            <w:r>
+              <w:rPr>
+                <w:rFonts w:ascii="Arial" w:eastAsia="Arial" w:hAnsi="Arial" w:cs="Arial"/>
+                <w:color w:val="000000"/>
+                <w:sz w:val="22"/>
+                <w:szCs w:val="22"/>
+              </w:rPr>
+              <w:t>obtención</w:t>
+            </w:r>
+            <w:proofErr w:type="spellEnd"/>
+            <w:r>
+              <w:rPr>
+                <w:rFonts w:ascii="Arial" w:eastAsia="Arial" w:hAnsi="Arial" w:cs="Arial"/>
+                <w:color w:val="000000"/>
+                <w:sz w:val="22"/>
+                <w:szCs w:val="22"/>
+              </w:rPr>
+              <w:t xml:space="preserve"> del juicio de competencia: </w:t>
             </w:r>
           </w:p>
           <w:p>
@@ -5850,7 +7711,67 @@
                 <w:sz w:val="22"/>
                 <w:szCs w:val="22"/>
               </w:rPr>
-              <w:t xml:space="preserve">Realizando la cuantificación de los pesos relativos de los reactivos de acuerdo a lo establecido en el IEC para la obtención de la ponderación final, y </w:t>
+              <w:t xml:space="preserve">Realizando la </w:t>
+            </w:r>
+            <w:proofErr w:type="spellStart"/>
+            <w:r>
+              <w:rPr>
+                <w:rFonts w:ascii="Arial" w:eastAsia="Arial" w:hAnsi="Arial" w:cs="Arial"/>
+                <w:color w:val="000000"/>
+                <w:sz w:val="22"/>
+                <w:szCs w:val="22"/>
+              </w:rPr>
+              <w:t>cuantificación</w:t>
+            </w:r>
+            <w:proofErr w:type="spellEnd"/>
+            <w:r>
+              <w:rPr>
+                <w:rFonts w:ascii="Arial" w:eastAsia="Arial" w:hAnsi="Arial" w:cs="Arial"/>
+                <w:color w:val="000000"/>
+                <w:sz w:val="22"/>
+                <w:szCs w:val="22"/>
+              </w:rPr>
+              <w:t xml:space="preserve"> de los pesos relativos de los reactivos de acuerdo a lo establecido en el IEC para la </w:t>
+            </w:r>
+            <w:proofErr w:type="spellStart"/>
+            <w:r>
+              <w:rPr>
+                <w:rFonts w:ascii="Arial" w:eastAsia="Arial" w:hAnsi="Arial" w:cs="Arial"/>
+                <w:color w:val="000000"/>
+                <w:sz w:val="22"/>
+                <w:szCs w:val="22"/>
+              </w:rPr>
+              <w:t>obtención</w:t>
+            </w:r>
+            <w:proofErr w:type="spellEnd"/>
+            <w:r>
+              <w:rPr>
+                <w:rFonts w:ascii="Arial" w:eastAsia="Arial" w:hAnsi="Arial" w:cs="Arial"/>
+                <w:color w:val="000000"/>
+                <w:sz w:val="22"/>
+                <w:szCs w:val="22"/>
+              </w:rPr>
+              <w:t xml:space="preserve"> de la </w:t>
+            </w:r>
+            <w:proofErr w:type="spellStart"/>
+            <w:r>
+              <w:rPr>
+                <w:rFonts w:ascii="Arial" w:eastAsia="Arial" w:hAnsi="Arial" w:cs="Arial"/>
+                <w:color w:val="000000"/>
+                <w:sz w:val="22"/>
+                <w:szCs w:val="22"/>
+              </w:rPr>
+              <w:t>ponderación</w:t>
+            </w:r>
+            <w:proofErr w:type="spellEnd"/>
+            <w:r>
+              <w:rPr>
+                <w:rFonts w:ascii="Arial" w:eastAsia="Arial" w:hAnsi="Arial" w:cs="Arial"/>
+                <w:color w:val="000000"/>
+                <w:sz w:val="22"/>
+                <w:szCs w:val="22"/>
+              </w:rPr>
+              <w:t xml:space="preserve"> final, y </w:t>
             </w:r>
           </w:p>
           <w:p>
@@ -5881,7 +7802,47 @@
                 <w:sz w:val="22"/>
                 <w:szCs w:val="22"/>
               </w:rPr>
-              <w:t xml:space="preserve">Emitiendo el juicio de competencia con base en el puntaje obtenido y la verificación del correcto cumplimiento de al menos un reactivo en cada criterio de Desempeño y Producto. </w:t>
+              <w:t xml:space="preserve">Emitiendo el juicio de competencia con base en el puntaje obtenido y la </w:t>
+            </w:r>
+            <w:proofErr w:type="spellStart"/>
+            <w:r>
+              <w:rPr>
+                <w:rFonts w:ascii="Arial" w:eastAsia="Arial" w:hAnsi="Arial" w:cs="Arial"/>
+                <w:color w:val="000000"/>
+                <w:sz w:val="22"/>
+                <w:szCs w:val="22"/>
+              </w:rPr>
+              <w:t>verificación</w:t>
+            </w:r>
+            <w:proofErr w:type="spellEnd"/>
+            <w:r>
+              <w:rPr>
+                <w:rFonts w:ascii="Arial" w:eastAsia="Arial" w:hAnsi="Arial" w:cs="Arial"/>
+                <w:color w:val="000000"/>
+                <w:sz w:val="22"/>
+                <w:szCs w:val="22"/>
+              </w:rPr>
+              <w:t xml:space="preserve"> del correcto cumplimiento de al menos un reactivo en cada criterio de </w:t>
+            </w:r>
+            <w:proofErr w:type="spellStart"/>
+            <w:r>
+              <w:rPr>
+                <w:rFonts w:ascii="Arial" w:eastAsia="Arial" w:hAnsi="Arial" w:cs="Arial"/>
+                <w:color w:val="000000"/>
+                <w:sz w:val="22"/>
+                <w:szCs w:val="22"/>
+              </w:rPr>
+              <w:t>Desempeño</w:t>
+            </w:r>
+            <w:proofErr w:type="spellEnd"/>
+            <w:r>
+              <w:rPr>
+                <w:rFonts w:ascii="Arial" w:eastAsia="Arial" w:hAnsi="Arial" w:cs="Arial"/>
+                <w:color w:val="000000"/>
+                <w:sz w:val="22"/>
+                <w:szCs w:val="22"/>
+              </w:rPr>
+              <w:t xml:space="preserve"> y Producto. </w:t>
             </w:r>
           </w:p>
           <w:p>
@@ -6156,7 +8117,67 @@
                 <w:sz w:val="22"/>
                 <w:szCs w:val="22"/>
               </w:rPr>
-              <w:t xml:space="preserve">2.Realiza el llenado de la Cédula de Evaluación del proceso de evaluación del candidato: </w:t>
+              <w:t xml:space="preserve">2.Realiza el llenado de la </w:t>
+            </w:r>
+            <w:proofErr w:type="spellStart"/>
+            <w:r>
+              <w:rPr>
+                <w:rFonts w:ascii="Arial" w:eastAsia="Arial" w:hAnsi="Arial" w:cs="Arial"/>
+                <w:color w:val="000000"/>
+                <w:sz w:val="22"/>
+                <w:szCs w:val="22"/>
+              </w:rPr>
+              <w:t>Cédula</w:t>
+            </w:r>
+            <w:proofErr w:type="spellEnd"/>
+            <w:r>
+              <w:rPr>
+                <w:rFonts w:ascii="Arial" w:eastAsia="Arial" w:hAnsi="Arial" w:cs="Arial"/>
+                <w:color w:val="000000"/>
+                <w:sz w:val="22"/>
+                <w:szCs w:val="22"/>
+              </w:rPr>
+              <w:t xml:space="preserve"> de </w:t>
+            </w:r>
+            <w:proofErr w:type="spellStart"/>
+            <w:r>
+              <w:rPr>
+                <w:rFonts w:ascii="Arial" w:eastAsia="Arial" w:hAnsi="Arial" w:cs="Arial"/>
+                <w:color w:val="000000"/>
+                <w:sz w:val="22"/>
+                <w:szCs w:val="22"/>
+              </w:rPr>
+              <w:t>Evaluación</w:t>
+            </w:r>
+            <w:proofErr w:type="spellEnd"/>
+            <w:r>
+              <w:rPr>
+                <w:rFonts w:ascii="Arial" w:eastAsia="Arial" w:hAnsi="Arial" w:cs="Arial"/>
+                <w:color w:val="000000"/>
+                <w:sz w:val="22"/>
+                <w:szCs w:val="22"/>
+              </w:rPr>
+              <w:t xml:space="preserve"> del proceso de </w:t>
+            </w:r>
+            <w:proofErr w:type="spellStart"/>
+            <w:r>
+              <w:rPr>
+                <w:rFonts w:ascii="Arial" w:eastAsia="Arial" w:hAnsi="Arial" w:cs="Arial"/>
+                <w:color w:val="000000"/>
+                <w:sz w:val="22"/>
+                <w:szCs w:val="22"/>
+              </w:rPr>
+              <w:t>evaluación</w:t>
+            </w:r>
+            <w:proofErr w:type="spellEnd"/>
+            <w:r>
+              <w:rPr>
+                <w:rFonts w:ascii="Arial" w:eastAsia="Arial" w:hAnsi="Arial" w:cs="Arial"/>
+                <w:color w:val="000000"/>
+                <w:sz w:val="22"/>
+                <w:szCs w:val="22"/>
+              </w:rPr>
+              <w:t xml:space="preserve"> del candidato: </w:t>
             </w:r>
           </w:p>
           <w:p>
@@ -6187,7 +8208,27 @@
                 <w:sz w:val="22"/>
                 <w:szCs w:val="22"/>
               </w:rPr>
-              <w:t xml:space="preserve">Con base en las evidencias registradas durante el proceso de evaluación en el IEC, y </w:t>
+              <w:t xml:space="preserve">Con base en las evidencias registradas durante el proceso de </w:t>
+            </w:r>
+            <w:proofErr w:type="spellStart"/>
+            <w:r>
+              <w:rPr>
+                <w:rFonts w:ascii="Arial" w:eastAsia="Arial" w:hAnsi="Arial" w:cs="Arial"/>
+                <w:color w:val="000000"/>
+                <w:sz w:val="22"/>
+                <w:szCs w:val="22"/>
+              </w:rPr>
+              <w:t>evaluación</w:t>
+            </w:r>
+            <w:proofErr w:type="spellEnd"/>
+            <w:r>
+              <w:rPr>
+                <w:rFonts w:ascii="Arial" w:eastAsia="Arial" w:hAnsi="Arial" w:cs="Arial"/>
+                <w:color w:val="000000"/>
+                <w:sz w:val="22"/>
+                <w:szCs w:val="22"/>
+              </w:rPr>
+              <w:t xml:space="preserve"> en el IEC, y </w:t>
             </w:r>
           </w:p>
           <w:p>
@@ -6218,7 +8259,87 @@
                 <w:sz w:val="22"/>
                 <w:szCs w:val="22"/>
               </w:rPr>
-              <w:t xml:space="preserve">Describiendo las mejores prácticas, áreas de oportunidad asociadas a los reactivos que no se cumplieron, el código de éstos y las recomendaciones con base en las evidencias recopiladas </w:t>
+              <w:t xml:space="preserve">Describiendo las mejores </w:t>
+            </w:r>
+            <w:proofErr w:type="spellStart"/>
+            <w:r>
+              <w:rPr>
+                <w:rFonts w:ascii="Arial" w:eastAsia="Arial" w:hAnsi="Arial" w:cs="Arial"/>
+                <w:color w:val="000000"/>
+                <w:sz w:val="22"/>
+                <w:szCs w:val="22"/>
+              </w:rPr>
+              <w:t>prácticas</w:t>
+            </w:r>
+            <w:proofErr w:type="spellEnd"/>
+            <w:r>
+              <w:rPr>
+                <w:rFonts w:ascii="Arial" w:eastAsia="Arial" w:hAnsi="Arial" w:cs="Arial"/>
+                <w:color w:val="000000"/>
+                <w:sz w:val="22"/>
+                <w:szCs w:val="22"/>
+              </w:rPr>
+              <w:t xml:space="preserve">, </w:t>
+            </w:r>
+            <w:proofErr w:type="spellStart"/>
+            <w:r>
+              <w:rPr>
+                <w:rFonts w:ascii="Arial" w:eastAsia="Arial" w:hAnsi="Arial" w:cs="Arial"/>
+                <w:color w:val="000000"/>
+                <w:sz w:val="22"/>
+                <w:szCs w:val="22"/>
+              </w:rPr>
+              <w:t>áreas</w:t>
+            </w:r>
+            <w:proofErr w:type="spellEnd"/>
+            <w:r>
+              <w:rPr>
+                <w:rFonts w:ascii="Arial" w:eastAsia="Arial" w:hAnsi="Arial" w:cs="Arial"/>
+                <w:color w:val="000000"/>
+                <w:sz w:val="22"/>
+                <w:szCs w:val="22"/>
+              </w:rPr>
+              <w:t xml:space="preserve"> de oportunidad asociadas a los reactivos que no se cumplieron, el </w:t>
+            </w:r>
+            <w:proofErr w:type="spellStart"/>
+            <w:r>
+              <w:rPr>
+                <w:rFonts w:ascii="Arial" w:eastAsia="Arial" w:hAnsi="Arial" w:cs="Arial"/>
+                <w:color w:val="000000"/>
+                <w:sz w:val="22"/>
+                <w:szCs w:val="22"/>
+              </w:rPr>
+              <w:t>código</w:t>
+            </w:r>
+            <w:proofErr w:type="spellEnd"/>
+            <w:r>
+              <w:rPr>
+                <w:rFonts w:ascii="Arial" w:eastAsia="Arial" w:hAnsi="Arial" w:cs="Arial"/>
+                <w:color w:val="000000"/>
+                <w:sz w:val="22"/>
+                <w:szCs w:val="22"/>
+              </w:rPr>
+              <w:t xml:space="preserve"> de </w:t>
+            </w:r>
+            <w:proofErr w:type="spellStart"/>
+            <w:r>
+              <w:rPr>
+                <w:rFonts w:ascii="Arial" w:eastAsia="Arial" w:hAnsi="Arial" w:cs="Arial"/>
+                <w:color w:val="000000"/>
+                <w:sz w:val="22"/>
+                <w:szCs w:val="22"/>
+              </w:rPr>
+              <w:t>éstos</w:t>
+            </w:r>
+            <w:proofErr w:type="spellEnd"/>
+            <w:r>
+              <w:rPr>
+                <w:rFonts w:ascii="Arial" w:eastAsia="Arial" w:hAnsi="Arial" w:cs="Arial"/>
+                <w:color w:val="000000"/>
+                <w:sz w:val="22"/>
+                <w:szCs w:val="22"/>
+              </w:rPr>
+              <w:t xml:space="preserve"> y las recomendaciones con base en las evidencias recopiladas </w:t>
             </w:r>
           </w:p>
           <w:p>
@@ -6503,7 +8624,47 @@
                 <w:sz w:val="22"/>
                 <w:szCs w:val="22"/>
               </w:rPr>
-              <w:t xml:space="preserve">Especifica la fecha de su aplicación de acuerdo con lo definido en el Plan de Evaluación, </w:t>
+              <w:t xml:space="preserve">Especifica la fecha de su </w:t>
+            </w:r>
+            <w:proofErr w:type="spellStart"/>
+            <w:r>
+              <w:rPr>
+                <w:rFonts w:ascii="Arial" w:eastAsia="Arial" w:hAnsi="Arial" w:cs="Arial"/>
+                <w:color w:val="000000"/>
+                <w:sz w:val="22"/>
+                <w:szCs w:val="22"/>
+              </w:rPr>
+              <w:t>aplicación</w:t>
+            </w:r>
+            <w:proofErr w:type="spellEnd"/>
+            <w:r>
+              <w:rPr>
+                <w:rFonts w:ascii="Arial" w:eastAsia="Arial" w:hAnsi="Arial" w:cs="Arial"/>
+                <w:color w:val="000000"/>
+                <w:sz w:val="22"/>
+                <w:szCs w:val="22"/>
+              </w:rPr>
+              <w:t xml:space="preserve"> de acuerdo con lo definido en el Plan de </w:t>
+            </w:r>
+            <w:proofErr w:type="spellStart"/>
+            <w:r>
+              <w:rPr>
+                <w:rFonts w:ascii="Arial" w:eastAsia="Arial" w:hAnsi="Arial" w:cs="Arial"/>
+                <w:color w:val="000000"/>
+                <w:sz w:val="22"/>
+                <w:szCs w:val="22"/>
+              </w:rPr>
+              <w:t>Evaluación</w:t>
+            </w:r>
+            <w:proofErr w:type="spellEnd"/>
+            <w:r>
+              <w:rPr>
+                <w:rFonts w:ascii="Arial" w:eastAsia="Arial" w:hAnsi="Arial" w:cs="Arial"/>
+                <w:color w:val="000000"/>
+                <w:sz w:val="22"/>
+                <w:szCs w:val="22"/>
+              </w:rPr>
+              <w:t xml:space="preserve">, </w:t>
             </w:r>
           </w:p>
           <w:p>
@@ -6631,7 +8792,47 @@
                 <w:sz w:val="22"/>
                 <w:szCs w:val="22"/>
               </w:rPr>
-              <w:t xml:space="preserve">Incluye la cuantificación de los pesos relativos en la sección destinada para ello, e </w:t>
+              <w:t xml:space="preserve">Incluye la </w:t>
+            </w:r>
+            <w:proofErr w:type="spellStart"/>
+            <w:r>
+              <w:rPr>
+                <w:rFonts w:ascii="Arial" w:eastAsia="Arial" w:hAnsi="Arial" w:cs="Arial"/>
+                <w:color w:val="000000"/>
+                <w:sz w:val="22"/>
+                <w:szCs w:val="22"/>
+              </w:rPr>
+              <w:t>cuantificación</w:t>
+            </w:r>
+            <w:proofErr w:type="spellEnd"/>
+            <w:r>
+              <w:rPr>
+                <w:rFonts w:ascii="Arial" w:eastAsia="Arial" w:hAnsi="Arial" w:cs="Arial"/>
+                <w:color w:val="000000"/>
+                <w:sz w:val="22"/>
+                <w:szCs w:val="22"/>
+              </w:rPr>
+              <w:t xml:space="preserve"> de los pesos relativos en la </w:t>
+            </w:r>
+            <w:proofErr w:type="spellStart"/>
+            <w:r>
+              <w:rPr>
+                <w:rFonts w:ascii="Arial" w:eastAsia="Arial" w:hAnsi="Arial" w:cs="Arial"/>
+                <w:color w:val="000000"/>
+                <w:sz w:val="22"/>
+                <w:szCs w:val="22"/>
+              </w:rPr>
+              <w:t>sección</w:t>
+            </w:r>
+            <w:proofErr w:type="spellEnd"/>
+            <w:r>
+              <w:rPr>
+                <w:rFonts w:ascii="Arial" w:eastAsia="Arial" w:hAnsi="Arial" w:cs="Arial"/>
+                <w:color w:val="000000"/>
+                <w:sz w:val="22"/>
+                <w:szCs w:val="22"/>
+              </w:rPr>
+              <w:t xml:space="preserve"> destinada para ello, e </w:t>
             </w:r>
           </w:p>
           <w:p>
@@ -7007,7 +9208,27 @@
                 <w:sz w:val="22"/>
                 <w:szCs w:val="22"/>
               </w:rPr>
-              <w:t>Presentar los resultados de evaluación de la competencia del candidato.</w:t>
+              <w:t xml:space="preserve">Presentar los resultados de </w:t>
+            </w:r>
+            <w:proofErr w:type="spellStart"/>
+            <w:r>
+              <w:rPr>
+                <w:rFonts w:ascii="Arial" w:eastAsia="Arial" w:hAnsi="Arial" w:cs="Arial"/>
+                <w:color w:val="000000"/>
+                <w:sz w:val="22"/>
+                <w:szCs w:val="22"/>
+              </w:rPr>
+              <w:t>evaluación</w:t>
+            </w:r>
+            <w:proofErr w:type="spellEnd"/>
+            <w:r>
+              <w:rPr>
+                <w:rFonts w:ascii="Arial" w:eastAsia="Arial" w:hAnsi="Arial" w:cs="Arial"/>
+                <w:color w:val="000000"/>
+                <w:sz w:val="22"/>
+                <w:szCs w:val="22"/>
+              </w:rPr>
+              <w:t xml:space="preserve"> de la competencia del candidato.</w:t>
             </w:r>
           </w:p>
           <w:p>
@@ -7099,7 +9320,27 @@
                 <w:sz w:val="22"/>
                 <w:szCs w:val="22"/>
               </w:rPr>
-              <w:t xml:space="preserve">, con base en el proceso de evaluación: </w:t>
+              <w:t xml:space="preserve">, con base en el proceso de </w:t>
+            </w:r>
+            <w:proofErr w:type="spellStart"/>
+            <w:r>
+              <w:rPr>
+                <w:rFonts w:ascii="Arial" w:eastAsia="Arial" w:hAnsi="Arial" w:cs="Arial"/>
+                <w:color w:val="000000"/>
+                <w:sz w:val="22"/>
+                <w:szCs w:val="22"/>
+              </w:rPr>
+              <w:t>evaluación</w:t>
+            </w:r>
+            <w:proofErr w:type="spellEnd"/>
+            <w:r>
+              <w:rPr>
+                <w:rFonts w:ascii="Arial" w:eastAsia="Arial" w:hAnsi="Arial" w:cs="Arial"/>
+                <w:color w:val="000000"/>
+                <w:sz w:val="22"/>
+                <w:szCs w:val="22"/>
+              </w:rPr>
+              <w:t xml:space="preserve">: </w:t>
             </w:r>
           </w:p>
           <w:p>
@@ -7163,7 +9404,47 @@
                 <w:sz w:val="22"/>
                 <w:szCs w:val="22"/>
               </w:rPr>
-              <w:t xml:space="preserve">Verificando con el candidato los datos generales que aparecen en la Cédula de Evaluación para asegurar que sean correctos, </w:t>
+              <w:t xml:space="preserve">Verificando con el candidato los datos generales que aparecen en la </w:t>
+            </w:r>
+            <w:proofErr w:type="spellStart"/>
+            <w:r>
+              <w:rPr>
+                <w:rFonts w:ascii="Arial" w:eastAsia="Arial" w:hAnsi="Arial" w:cs="Arial"/>
+                <w:color w:val="000000"/>
+                <w:sz w:val="22"/>
+                <w:szCs w:val="22"/>
+              </w:rPr>
+              <w:t>Cédula</w:t>
+            </w:r>
+            <w:proofErr w:type="spellEnd"/>
+            <w:r>
+              <w:rPr>
+                <w:rFonts w:ascii="Arial" w:eastAsia="Arial" w:hAnsi="Arial" w:cs="Arial"/>
+                <w:color w:val="000000"/>
+                <w:sz w:val="22"/>
+                <w:szCs w:val="22"/>
+              </w:rPr>
+              <w:t xml:space="preserve"> de </w:t>
+            </w:r>
+            <w:proofErr w:type="spellStart"/>
+            <w:r>
+              <w:rPr>
+                <w:rFonts w:ascii="Arial" w:eastAsia="Arial" w:hAnsi="Arial" w:cs="Arial"/>
+                <w:color w:val="000000"/>
+                <w:sz w:val="22"/>
+                <w:szCs w:val="22"/>
+              </w:rPr>
+              <w:t>Evaluación</w:t>
+            </w:r>
+            <w:proofErr w:type="spellEnd"/>
+            <w:r>
+              <w:rPr>
+                <w:rFonts w:ascii="Arial" w:eastAsia="Arial" w:hAnsi="Arial" w:cs="Arial"/>
+                <w:color w:val="000000"/>
+                <w:sz w:val="22"/>
+                <w:szCs w:val="22"/>
+              </w:rPr>
+              <w:t xml:space="preserve"> para asegurar que sean correctos, </w:t>
             </w:r>
           </w:p>
           <w:p>
@@ -7195,7 +9476,67 @@
                 <w:sz w:val="22"/>
                 <w:szCs w:val="22"/>
               </w:rPr>
-              <w:t xml:space="preserve">Mencionando las mejores prácticas identificadas e incentivándolo para continuar con éstas, </w:t>
+              <w:t xml:space="preserve">Mencionando las mejores </w:t>
+            </w:r>
+            <w:proofErr w:type="spellStart"/>
+            <w:r>
+              <w:rPr>
+                <w:rFonts w:ascii="Arial" w:eastAsia="Arial" w:hAnsi="Arial" w:cs="Arial"/>
+                <w:color w:val="000000"/>
+                <w:sz w:val="22"/>
+                <w:szCs w:val="22"/>
+              </w:rPr>
+              <w:t>prácticas</w:t>
+            </w:r>
+            <w:proofErr w:type="spellEnd"/>
+            <w:r>
+              <w:rPr>
+                <w:rFonts w:ascii="Arial" w:eastAsia="Arial" w:hAnsi="Arial" w:cs="Arial"/>
+                <w:color w:val="000000"/>
+                <w:sz w:val="22"/>
+                <w:szCs w:val="22"/>
+              </w:rPr>
+              <w:t xml:space="preserve"> identificadas e </w:t>
+            </w:r>
+            <w:proofErr w:type="spellStart"/>
+            <w:r>
+              <w:rPr>
+                <w:rFonts w:ascii="Arial" w:eastAsia="Arial" w:hAnsi="Arial" w:cs="Arial"/>
+                <w:color w:val="000000"/>
+                <w:sz w:val="22"/>
+                <w:szCs w:val="22"/>
+              </w:rPr>
+              <w:t>incentivándolo</w:t>
+            </w:r>
+            <w:proofErr w:type="spellEnd"/>
+            <w:r>
+              <w:rPr>
+                <w:rFonts w:ascii="Arial" w:eastAsia="Arial" w:hAnsi="Arial" w:cs="Arial"/>
+                <w:color w:val="000000"/>
+                <w:sz w:val="22"/>
+                <w:szCs w:val="22"/>
+              </w:rPr>
+              <w:t xml:space="preserve"> para continuar con </w:t>
+            </w:r>
+            <w:proofErr w:type="spellStart"/>
+            <w:r>
+              <w:rPr>
+                <w:rFonts w:ascii="Arial" w:eastAsia="Arial" w:hAnsi="Arial" w:cs="Arial"/>
+                <w:color w:val="000000"/>
+                <w:sz w:val="22"/>
+                <w:szCs w:val="22"/>
+              </w:rPr>
+              <w:t>éstas</w:t>
+            </w:r>
+            <w:proofErr w:type="spellEnd"/>
+            <w:r>
+              <w:rPr>
+                <w:rFonts w:ascii="Arial" w:eastAsia="Arial" w:hAnsi="Arial" w:cs="Arial"/>
+                <w:color w:val="000000"/>
+                <w:sz w:val="22"/>
+                <w:szCs w:val="22"/>
+              </w:rPr>
+              <w:t xml:space="preserve">, </w:t>
             </w:r>
           </w:p>
           <w:p>
@@ -7301,7 +9642,47 @@
                 <w:sz w:val="22"/>
                 <w:szCs w:val="22"/>
               </w:rPr>
-              <w:t xml:space="preserve">Proporcionándole sugerencias para que continúe con la evaluación y certificación de sus competencias en otros EC afines a su perfil / interés, </w:t>
+              <w:t xml:space="preserve">Proporcionándole sugerencias para que </w:t>
+            </w:r>
+            <w:proofErr w:type="spellStart"/>
+            <w:r>
+              <w:rPr>
+                <w:rFonts w:ascii="Arial" w:eastAsia="Arial" w:hAnsi="Arial" w:cs="Arial"/>
+                <w:color w:val="000000"/>
+                <w:sz w:val="22"/>
+                <w:szCs w:val="22"/>
+              </w:rPr>
+              <w:t>continúe</w:t>
+            </w:r>
+            <w:proofErr w:type="spellEnd"/>
+            <w:r>
+              <w:rPr>
+                <w:rFonts w:ascii="Arial" w:eastAsia="Arial" w:hAnsi="Arial" w:cs="Arial"/>
+                <w:color w:val="000000"/>
+                <w:sz w:val="22"/>
+                <w:szCs w:val="22"/>
+              </w:rPr>
+              <w:t xml:space="preserve"> con la </w:t>
+            </w:r>
+            <w:proofErr w:type="spellStart"/>
+            <w:r>
+              <w:rPr>
+                <w:rFonts w:ascii="Arial" w:eastAsia="Arial" w:hAnsi="Arial" w:cs="Arial"/>
+                <w:color w:val="000000"/>
+                <w:sz w:val="22"/>
+                <w:szCs w:val="22"/>
+              </w:rPr>
+              <w:t>evaluación</w:t>
+            </w:r>
+            <w:proofErr w:type="spellEnd"/>
+            <w:r>
+              <w:rPr>
+                <w:rFonts w:ascii="Arial" w:eastAsia="Arial" w:hAnsi="Arial" w:cs="Arial"/>
+                <w:color w:val="000000"/>
+                <w:sz w:val="22"/>
+                <w:szCs w:val="22"/>
+              </w:rPr>
+              <w:t xml:space="preserve"> y certificación de sus competencias en otros EC afines a su perfil / interés, </w:t>
             </w:r>
           </w:p>
           <w:p>
@@ -7397,7 +9778,47 @@
                 <w:sz w:val="22"/>
                 <w:szCs w:val="22"/>
               </w:rPr>
-              <w:t xml:space="preserve">Mencionando que el proceso de evaluación, la documentación y las evidencias que lo soportan serán sometido a Grupo de Dictamen para su determinación de procedencia / no procedencia, y </w:t>
+              <w:t xml:space="preserve">Mencionando que el proceso de </w:t>
+            </w:r>
+            <w:proofErr w:type="spellStart"/>
+            <w:r>
+              <w:rPr>
+                <w:rFonts w:ascii="Arial" w:eastAsia="Arial" w:hAnsi="Arial" w:cs="Arial"/>
+                <w:color w:val="000000"/>
+                <w:sz w:val="22"/>
+                <w:szCs w:val="22"/>
+              </w:rPr>
+              <w:t>evaluación</w:t>
+            </w:r>
+            <w:proofErr w:type="spellEnd"/>
+            <w:r>
+              <w:rPr>
+                <w:rFonts w:ascii="Arial" w:eastAsia="Arial" w:hAnsi="Arial" w:cs="Arial"/>
+                <w:color w:val="000000"/>
+                <w:sz w:val="22"/>
+                <w:szCs w:val="22"/>
+              </w:rPr>
+              <w:t xml:space="preserve">, la </w:t>
+            </w:r>
+            <w:proofErr w:type="spellStart"/>
+            <w:r>
+              <w:rPr>
+                <w:rFonts w:ascii="Arial" w:eastAsia="Arial" w:hAnsi="Arial" w:cs="Arial"/>
+                <w:color w:val="000000"/>
+                <w:sz w:val="22"/>
+                <w:szCs w:val="22"/>
+              </w:rPr>
+              <w:t>documentación</w:t>
+            </w:r>
+            <w:proofErr w:type="spellEnd"/>
+            <w:r>
+              <w:rPr>
+                <w:rFonts w:ascii="Arial" w:eastAsia="Arial" w:hAnsi="Arial" w:cs="Arial"/>
+                <w:color w:val="000000"/>
+                <w:sz w:val="22"/>
+                <w:szCs w:val="22"/>
+              </w:rPr>
+              <w:t xml:space="preserve"> y las evidencias que lo soportan serán sometido a Grupo de Dictamen para su determinación de procedencia / no procedencia, y </w:t>
             </w:r>
           </w:p>
           <w:p>
@@ -7429,7 +9850,67 @@
                 <w:sz w:val="22"/>
                 <w:szCs w:val="22"/>
               </w:rPr>
-              <w:t xml:space="preserve">Explicándole que de resultar procedente el juicio será la ECE/OC/CE/EI quien se comunicará con él para iniciar los trámites de emisión del Certificado de Competencia. </w:t>
+              <w:t xml:space="preserve">Explicándole que de resultar procedente el juicio </w:t>
+            </w:r>
+            <w:proofErr w:type="spellStart"/>
+            <w:r>
+              <w:rPr>
+                <w:rFonts w:ascii="Arial" w:eastAsia="Arial" w:hAnsi="Arial" w:cs="Arial"/>
+                <w:color w:val="000000"/>
+                <w:sz w:val="22"/>
+                <w:szCs w:val="22"/>
+              </w:rPr>
+              <w:t>sera</w:t>
+            </w:r>
+            <w:proofErr w:type="spellEnd"/>
+            <w:r>
+              <w:rPr>
+                <w:rFonts w:ascii="Arial" w:eastAsia="Arial" w:hAnsi="Arial" w:cs="Arial"/>
+                <w:color w:val="000000"/>
+                <w:sz w:val="22"/>
+                <w:szCs w:val="22"/>
+              </w:rPr>
+              <w:t xml:space="preserve">́ la ECE/OC/CE/EI quien se comunicará con él para iniciar los </w:t>
+            </w:r>
+            <w:proofErr w:type="spellStart"/>
+            <w:r>
+              <w:rPr>
+                <w:rFonts w:ascii="Arial" w:eastAsia="Arial" w:hAnsi="Arial" w:cs="Arial"/>
+                <w:color w:val="000000"/>
+                <w:sz w:val="22"/>
+                <w:szCs w:val="22"/>
+              </w:rPr>
+              <w:t>trámites</w:t>
+            </w:r>
+            <w:proofErr w:type="spellEnd"/>
+            <w:r>
+              <w:rPr>
+                <w:rFonts w:ascii="Arial" w:eastAsia="Arial" w:hAnsi="Arial" w:cs="Arial"/>
+                <w:color w:val="000000"/>
+                <w:sz w:val="22"/>
+                <w:szCs w:val="22"/>
+              </w:rPr>
+              <w:t xml:space="preserve"> de </w:t>
+            </w:r>
+            <w:proofErr w:type="spellStart"/>
+            <w:r>
+              <w:rPr>
+                <w:rFonts w:ascii="Arial" w:eastAsia="Arial" w:hAnsi="Arial" w:cs="Arial"/>
+                <w:color w:val="000000"/>
+                <w:sz w:val="22"/>
+                <w:szCs w:val="22"/>
+              </w:rPr>
+              <w:t>emisión</w:t>
+            </w:r>
+            <w:proofErr w:type="spellEnd"/>
+            <w:r>
+              <w:rPr>
+                <w:rFonts w:ascii="Arial" w:eastAsia="Arial" w:hAnsi="Arial" w:cs="Arial"/>
+                <w:color w:val="000000"/>
+                <w:sz w:val="22"/>
+                <w:szCs w:val="22"/>
+              </w:rPr>
+              <w:t xml:space="preserve"> del Certificado de Competencia. </w:t>
             </w:r>
           </w:p>
           <w:p>
@@ -7498,7 +9979,43 @@
                 <w:sz w:val="22"/>
                 <w:szCs w:val="22"/>
               </w:rPr>
-              <w:t xml:space="preserve">La manera que en todo momento del proceso de presentación de resultados al candidato se conduce de manera imparcial, empática, amable y respetuosa. </w:t>
+              <w:t xml:space="preserve">La manera que en todo momento del proceso de </w:t>
+            </w:r>
+            <w:proofErr w:type="spellStart"/>
+            <w:r>
+              <w:rPr>
+                <w:rFonts w:ascii="Arial" w:eastAsia="Arial" w:hAnsi="Arial" w:cs="Arial"/>
+                <w:sz w:val="22"/>
+                <w:szCs w:val="22"/>
+              </w:rPr>
+              <w:t>presentación</w:t>
+            </w:r>
+            <w:proofErr w:type="spellEnd"/>
+            <w:r>
+              <w:rPr>
+                <w:rFonts w:ascii="Arial" w:eastAsia="Arial" w:hAnsi="Arial" w:cs="Arial"/>
+                <w:sz w:val="22"/>
+                <w:szCs w:val="22"/>
+              </w:rPr>
+              <w:t xml:space="preserve"> de resultados al candidato se conduce de manera imparcial, </w:t>
+            </w:r>
+            <w:proofErr w:type="spellStart"/>
+            <w:r>
+              <w:rPr>
+                <w:rFonts w:ascii="Arial" w:eastAsia="Arial" w:hAnsi="Arial" w:cs="Arial"/>
+                <w:sz w:val="22"/>
+                <w:szCs w:val="22"/>
+              </w:rPr>
+              <w:t>empática</w:t>
+            </w:r>
+            <w:proofErr w:type="spellEnd"/>
+            <w:r>
+              <w:rPr>
+                <w:rFonts w:ascii="Arial" w:eastAsia="Arial" w:hAnsi="Arial" w:cs="Arial"/>
+                <w:sz w:val="22"/>
+                <w:szCs w:val="22"/>
+              </w:rPr>
+              <w:t xml:space="preserve">, amable y respetuosa. </w:t>
             </w:r>
           </w:p>
           <w:p>
@@ -7525,7 +10042,25 @@
                 <w:sz w:val="22"/>
                 <w:szCs w:val="22"/>
               </w:rPr>
-              <w:t xml:space="preserve">La manera en la que respeta la postura / actitudes de un candidato que ha recibido el juicio de Todavía no Competente. </w:t>
+              <w:t xml:space="preserve">La manera en la que respeta la postura / actitudes de un candidato que ha recibido el juicio de </w:t>
+            </w:r>
+            <w:proofErr w:type="spellStart"/>
+            <w:r>
+              <w:rPr>
+                <w:rFonts w:ascii="Arial" w:eastAsia="Arial" w:hAnsi="Arial" w:cs="Arial"/>
+                <w:sz w:val="22"/>
+                <w:szCs w:val="22"/>
+              </w:rPr>
+              <w:t>Todavía</w:t>
+            </w:r>
+            <w:proofErr w:type="spellEnd"/>
+            <w:r>
+              <w:rPr>
+                <w:rFonts w:ascii="Arial" w:eastAsia="Arial" w:hAnsi="Arial" w:cs="Arial"/>
+                <w:sz w:val="22"/>
+                <w:szCs w:val="22"/>
+              </w:rPr>
+              <w:t xml:space="preserve"> no Competente. </w:t>
             </w:r>
           </w:p>
           <w:p>
@@ -7936,16 +10471,58 @@
                 <w:szCs w:val="22"/>
                 <w:u w:val="single"/>
               </w:rPr>
-              <w:t>juicio de Todavía no Competente</w:t>
-            </w:r>
-            <w:r>
-              <w:rPr>
-                <w:rFonts w:ascii="Arial" w:eastAsia="Arial" w:hAnsi="Arial" w:cs="Arial"/>
-                <w:color w:val="000000"/>
-                <w:sz w:val="22"/>
-                <w:szCs w:val="22"/>
-              </w:rPr>
-              <w:t xml:space="preserve">, con base en el proceso de evaluación: </w:t>
+              <w:t xml:space="preserve">juicio de </w:t>
+            </w:r>
+            <w:proofErr w:type="spellStart"/>
+            <w:r>
+              <w:rPr>
+                <w:rFonts w:ascii="Arial" w:eastAsia="Arial" w:hAnsi="Arial" w:cs="Arial"/>
+                <w:color w:val="000000"/>
+                <w:sz w:val="22"/>
+                <w:szCs w:val="22"/>
+                <w:u w:val="single"/>
+              </w:rPr>
+              <w:t>Todavía</w:t>
+            </w:r>
+            <w:proofErr w:type="spellEnd"/>
+            <w:r>
+              <w:rPr>
+                <w:rFonts w:ascii="Arial" w:eastAsia="Arial" w:hAnsi="Arial" w:cs="Arial"/>
+                <w:color w:val="000000"/>
+                <w:sz w:val="22"/>
+                <w:szCs w:val="22"/>
+                <w:u w:val="single"/>
+              </w:rPr>
+              <w:t xml:space="preserve"> no Competente</w:t>
+            </w:r>
+            <w:r>
+              <w:rPr>
+                <w:rFonts w:ascii="Arial" w:eastAsia="Arial" w:hAnsi="Arial" w:cs="Arial"/>
+                <w:color w:val="000000"/>
+                <w:sz w:val="22"/>
+                <w:szCs w:val="22"/>
+              </w:rPr>
+              <w:t xml:space="preserve">, con base en el proceso de </w:t>
+            </w:r>
+            <w:proofErr w:type="spellStart"/>
+            <w:r>
+              <w:rPr>
+                <w:rFonts w:ascii="Arial" w:eastAsia="Arial" w:hAnsi="Arial" w:cs="Arial"/>
+                <w:color w:val="000000"/>
+                <w:sz w:val="22"/>
+                <w:szCs w:val="22"/>
+              </w:rPr>
+              <w:t>evaluación</w:t>
+            </w:r>
+            <w:proofErr w:type="spellEnd"/>
+            <w:r>
+              <w:rPr>
+                <w:rFonts w:ascii="Arial" w:eastAsia="Arial" w:hAnsi="Arial" w:cs="Arial"/>
+                <w:color w:val="000000"/>
+                <w:sz w:val="22"/>
+                <w:szCs w:val="22"/>
+              </w:rPr>
+              <w:t xml:space="preserve">: </w:t>
             </w:r>
           </w:p>
           <w:p>
@@ -7976,7 +10553,47 @@
                 <w:sz w:val="22"/>
                 <w:szCs w:val="22"/>
               </w:rPr>
-              <w:t xml:space="preserve">Evitando en todo momento expresiones de índole personal / subjetivas / ajenas al proceso de evaluación, </w:t>
+              <w:t xml:space="preserve">Evitando en todo momento expresiones de </w:t>
+            </w:r>
+            <w:proofErr w:type="spellStart"/>
+            <w:r>
+              <w:rPr>
+                <w:rFonts w:ascii="Arial" w:eastAsia="Arial" w:hAnsi="Arial" w:cs="Arial"/>
+                <w:color w:val="000000"/>
+                <w:sz w:val="22"/>
+                <w:szCs w:val="22"/>
+              </w:rPr>
+              <w:t>índole</w:t>
+            </w:r>
+            <w:proofErr w:type="spellEnd"/>
+            <w:r>
+              <w:rPr>
+                <w:rFonts w:ascii="Arial" w:eastAsia="Arial" w:hAnsi="Arial" w:cs="Arial"/>
+                <w:color w:val="000000"/>
+                <w:sz w:val="22"/>
+                <w:szCs w:val="22"/>
+              </w:rPr>
+              <w:t xml:space="preserve"> personal / subjetivas / ajenas al proceso de </w:t>
+            </w:r>
+            <w:proofErr w:type="spellStart"/>
+            <w:r>
+              <w:rPr>
+                <w:rFonts w:ascii="Arial" w:eastAsia="Arial" w:hAnsi="Arial" w:cs="Arial"/>
+                <w:color w:val="000000"/>
+                <w:sz w:val="22"/>
+                <w:szCs w:val="22"/>
+              </w:rPr>
+              <w:t>evaluación</w:t>
+            </w:r>
+            <w:proofErr w:type="spellEnd"/>
+            <w:r>
+              <w:rPr>
+                <w:rFonts w:ascii="Arial" w:eastAsia="Arial" w:hAnsi="Arial" w:cs="Arial"/>
+                <w:color w:val="000000"/>
+                <w:sz w:val="22"/>
+                <w:szCs w:val="22"/>
+              </w:rPr>
+              <w:t xml:space="preserve">, </w:t>
             </w:r>
           </w:p>
           <w:p>
@@ -8007,7 +10624,47 @@
                 <w:sz w:val="22"/>
                 <w:szCs w:val="22"/>
               </w:rPr>
-              <w:t xml:space="preserve">Verificando con el candidato los datos generales que aparecen en la Cédula de Evaluación para asegurar que sean correctos, </w:t>
+              <w:t xml:space="preserve">Verificando con el candidato los datos generales que aparecen en la </w:t>
+            </w:r>
+            <w:proofErr w:type="spellStart"/>
+            <w:r>
+              <w:rPr>
+                <w:rFonts w:ascii="Arial" w:eastAsia="Arial" w:hAnsi="Arial" w:cs="Arial"/>
+                <w:color w:val="000000"/>
+                <w:sz w:val="22"/>
+                <w:szCs w:val="22"/>
+              </w:rPr>
+              <w:t>Cédula</w:t>
+            </w:r>
+            <w:proofErr w:type="spellEnd"/>
+            <w:r>
+              <w:rPr>
+                <w:rFonts w:ascii="Arial" w:eastAsia="Arial" w:hAnsi="Arial" w:cs="Arial"/>
+                <w:color w:val="000000"/>
+                <w:sz w:val="22"/>
+                <w:szCs w:val="22"/>
+              </w:rPr>
+              <w:t xml:space="preserve"> de </w:t>
+            </w:r>
+            <w:proofErr w:type="spellStart"/>
+            <w:r>
+              <w:rPr>
+                <w:rFonts w:ascii="Arial" w:eastAsia="Arial" w:hAnsi="Arial" w:cs="Arial"/>
+                <w:color w:val="000000"/>
+                <w:sz w:val="22"/>
+                <w:szCs w:val="22"/>
+              </w:rPr>
+              <w:t>Evaluación</w:t>
+            </w:r>
+            <w:proofErr w:type="spellEnd"/>
+            <w:r>
+              <w:rPr>
+                <w:rFonts w:ascii="Arial" w:eastAsia="Arial" w:hAnsi="Arial" w:cs="Arial"/>
+                <w:color w:val="000000"/>
+                <w:sz w:val="22"/>
+                <w:szCs w:val="22"/>
+              </w:rPr>
+              <w:t xml:space="preserve"> para asegurar que sean correctos, </w:t>
             </w:r>
           </w:p>
           <w:p>
@@ -8039,7 +10696,67 @@
                 <w:szCs w:val="22"/>
               </w:rPr>
               <w:lastRenderedPageBreak/>
-              <w:t xml:space="preserve">Mencionando las mejores prácticas identificadas e incentivándolo para continuar con éstas, </w:t>
+              <w:t xml:space="preserve">Mencionando las mejores </w:t>
+            </w:r>
+            <w:proofErr w:type="spellStart"/>
+            <w:r>
+              <w:rPr>
+                <w:rFonts w:ascii="Arial" w:eastAsia="Arial" w:hAnsi="Arial" w:cs="Arial"/>
+                <w:color w:val="000000"/>
+                <w:sz w:val="22"/>
+                <w:szCs w:val="22"/>
+              </w:rPr>
+              <w:t>prácticas</w:t>
+            </w:r>
+            <w:proofErr w:type="spellEnd"/>
+            <w:r>
+              <w:rPr>
+                <w:rFonts w:ascii="Arial" w:eastAsia="Arial" w:hAnsi="Arial" w:cs="Arial"/>
+                <w:color w:val="000000"/>
+                <w:sz w:val="22"/>
+                <w:szCs w:val="22"/>
+              </w:rPr>
+              <w:t xml:space="preserve"> identificadas e </w:t>
+            </w:r>
+            <w:proofErr w:type="spellStart"/>
+            <w:r>
+              <w:rPr>
+                <w:rFonts w:ascii="Arial" w:eastAsia="Arial" w:hAnsi="Arial" w:cs="Arial"/>
+                <w:color w:val="000000"/>
+                <w:sz w:val="22"/>
+                <w:szCs w:val="22"/>
+              </w:rPr>
+              <w:t>incentivándolo</w:t>
+            </w:r>
+            <w:proofErr w:type="spellEnd"/>
+            <w:r>
+              <w:rPr>
+                <w:rFonts w:ascii="Arial" w:eastAsia="Arial" w:hAnsi="Arial" w:cs="Arial"/>
+                <w:color w:val="000000"/>
+                <w:sz w:val="22"/>
+                <w:szCs w:val="22"/>
+              </w:rPr>
+              <w:t xml:space="preserve"> para continuar con </w:t>
+            </w:r>
+            <w:proofErr w:type="spellStart"/>
+            <w:r>
+              <w:rPr>
+                <w:rFonts w:ascii="Arial" w:eastAsia="Arial" w:hAnsi="Arial" w:cs="Arial"/>
+                <w:color w:val="000000"/>
+                <w:sz w:val="22"/>
+                <w:szCs w:val="22"/>
+              </w:rPr>
+              <w:t>éstas</w:t>
+            </w:r>
+            <w:proofErr w:type="spellEnd"/>
+            <w:r>
+              <w:rPr>
+                <w:rFonts w:ascii="Arial" w:eastAsia="Arial" w:hAnsi="Arial" w:cs="Arial"/>
+                <w:color w:val="000000"/>
+                <w:sz w:val="22"/>
+                <w:szCs w:val="22"/>
+              </w:rPr>
+              <w:t xml:space="preserve">, </w:t>
             </w:r>
           </w:p>
           <w:p>
@@ -8063,14 +10780,65 @@
                 <w:szCs w:val="22"/>
               </w:rPr>
             </w:pPr>
-            <w:r>
-              <w:rPr>
-                <w:rFonts w:ascii="Arial" w:eastAsia="Arial" w:hAnsi="Arial" w:cs="Arial"/>
-                <w:color w:val="000000"/>
-                <w:sz w:val="22"/>
-                <w:szCs w:val="22"/>
-              </w:rPr>
-              <w:t xml:space="preserve">Explicándole la relevancia de atender las áreas de oportunidad / los aspectos que deben ser mejorados en su función laboral, en concordancia con los reactivos no cumplidos, </w:t>
+            <w:proofErr w:type="spellStart"/>
+            <w:r>
+              <w:rPr>
+                <w:rFonts w:ascii="Arial" w:eastAsia="Arial" w:hAnsi="Arial" w:cs="Arial"/>
+                <w:color w:val="000000"/>
+                <w:sz w:val="22"/>
+                <w:szCs w:val="22"/>
+              </w:rPr>
+              <w:t>Explicándole</w:t>
+            </w:r>
+            <w:proofErr w:type="spellEnd"/>
+            <w:r>
+              <w:rPr>
+                <w:rFonts w:ascii="Arial" w:eastAsia="Arial" w:hAnsi="Arial" w:cs="Arial"/>
+                <w:color w:val="000000"/>
+                <w:sz w:val="22"/>
+                <w:szCs w:val="22"/>
+              </w:rPr>
+              <w:t xml:space="preserve"> la relevancia de atender las </w:t>
+            </w:r>
+            <w:proofErr w:type="spellStart"/>
+            <w:r>
+              <w:rPr>
+                <w:rFonts w:ascii="Arial" w:eastAsia="Arial" w:hAnsi="Arial" w:cs="Arial"/>
+                <w:color w:val="000000"/>
+                <w:sz w:val="22"/>
+                <w:szCs w:val="22"/>
+              </w:rPr>
+              <w:t>áreas</w:t>
+            </w:r>
+            <w:proofErr w:type="spellEnd"/>
+            <w:r>
+              <w:rPr>
+                <w:rFonts w:ascii="Arial" w:eastAsia="Arial" w:hAnsi="Arial" w:cs="Arial"/>
+                <w:color w:val="000000"/>
+                <w:sz w:val="22"/>
+                <w:szCs w:val="22"/>
+              </w:rPr>
+              <w:t xml:space="preserve"> de oportunidad / los aspectos que deben ser mejorados en su </w:t>
+            </w:r>
+            <w:proofErr w:type="spellStart"/>
+            <w:r>
+              <w:rPr>
+                <w:rFonts w:ascii="Arial" w:eastAsia="Arial" w:hAnsi="Arial" w:cs="Arial"/>
+                <w:color w:val="000000"/>
+                <w:sz w:val="22"/>
+                <w:szCs w:val="22"/>
+              </w:rPr>
+              <w:t>función</w:t>
+            </w:r>
+            <w:proofErr w:type="spellEnd"/>
+            <w:r>
+              <w:rPr>
+                <w:rFonts w:ascii="Arial" w:eastAsia="Arial" w:hAnsi="Arial" w:cs="Arial"/>
+                <w:color w:val="000000"/>
+                <w:sz w:val="22"/>
+                <w:szCs w:val="22"/>
+              </w:rPr>
+              <w:t xml:space="preserve"> laboral, en concordancia con los reactivos no cumplidos, </w:t>
             </w:r>
           </w:p>
           <w:p>
@@ -8101,7 +10869,47 @@
                 <w:sz w:val="22"/>
                 <w:szCs w:val="22"/>
               </w:rPr>
-              <w:t xml:space="preserve">Mencionando los reactivos en los que se observaron incumplimientos y explicándole el motivo de éstos, </w:t>
+              <w:t xml:space="preserve">Mencionando los reactivos en los que se observaron incumplimientos y </w:t>
+            </w:r>
+            <w:proofErr w:type="spellStart"/>
+            <w:r>
+              <w:rPr>
+                <w:rFonts w:ascii="Arial" w:eastAsia="Arial" w:hAnsi="Arial" w:cs="Arial"/>
+                <w:color w:val="000000"/>
+                <w:sz w:val="22"/>
+                <w:szCs w:val="22"/>
+              </w:rPr>
+              <w:t>explicándole</w:t>
+            </w:r>
+            <w:proofErr w:type="spellEnd"/>
+            <w:r>
+              <w:rPr>
+                <w:rFonts w:ascii="Arial" w:eastAsia="Arial" w:hAnsi="Arial" w:cs="Arial"/>
+                <w:color w:val="000000"/>
+                <w:sz w:val="22"/>
+                <w:szCs w:val="22"/>
+              </w:rPr>
+              <w:t xml:space="preserve"> el motivo de </w:t>
+            </w:r>
+            <w:proofErr w:type="spellStart"/>
+            <w:r>
+              <w:rPr>
+                <w:rFonts w:ascii="Arial" w:eastAsia="Arial" w:hAnsi="Arial" w:cs="Arial"/>
+                <w:color w:val="000000"/>
+                <w:sz w:val="22"/>
+                <w:szCs w:val="22"/>
+              </w:rPr>
+              <w:t>éstos</w:t>
+            </w:r>
+            <w:proofErr w:type="spellEnd"/>
+            <w:r>
+              <w:rPr>
+                <w:rFonts w:ascii="Arial" w:eastAsia="Arial" w:hAnsi="Arial" w:cs="Arial"/>
+                <w:color w:val="000000"/>
+                <w:sz w:val="22"/>
+                <w:szCs w:val="22"/>
+              </w:rPr>
+              <w:t xml:space="preserve">, </w:t>
             </w:r>
           </w:p>
           <w:p>
@@ -8132,7 +10940,67 @@
                 <w:sz w:val="22"/>
                 <w:szCs w:val="22"/>
               </w:rPr>
-              <w:t xml:space="preserve">Proporcionando recomendaciones de capacitación para el fortalecimiento de sus áreas de oportunidad e incentivando el reinicio de su proceso de evaluación, </w:t>
+              <w:t xml:space="preserve">Proporcionando recomendaciones de </w:t>
+            </w:r>
+            <w:proofErr w:type="spellStart"/>
+            <w:r>
+              <w:rPr>
+                <w:rFonts w:ascii="Arial" w:eastAsia="Arial" w:hAnsi="Arial" w:cs="Arial"/>
+                <w:color w:val="000000"/>
+                <w:sz w:val="22"/>
+                <w:szCs w:val="22"/>
+              </w:rPr>
+              <w:t>capacitación</w:t>
+            </w:r>
+            <w:proofErr w:type="spellEnd"/>
+            <w:r>
+              <w:rPr>
+                <w:rFonts w:ascii="Arial" w:eastAsia="Arial" w:hAnsi="Arial" w:cs="Arial"/>
+                <w:color w:val="000000"/>
+                <w:sz w:val="22"/>
+                <w:szCs w:val="22"/>
+              </w:rPr>
+              <w:t xml:space="preserve"> para el fortalecimiento de sus </w:t>
+            </w:r>
+            <w:proofErr w:type="spellStart"/>
+            <w:r>
+              <w:rPr>
+                <w:rFonts w:ascii="Arial" w:eastAsia="Arial" w:hAnsi="Arial" w:cs="Arial"/>
+                <w:color w:val="000000"/>
+                <w:sz w:val="22"/>
+                <w:szCs w:val="22"/>
+              </w:rPr>
+              <w:t>áreas</w:t>
+            </w:r>
+            <w:proofErr w:type="spellEnd"/>
+            <w:r>
+              <w:rPr>
+                <w:rFonts w:ascii="Arial" w:eastAsia="Arial" w:hAnsi="Arial" w:cs="Arial"/>
+                <w:color w:val="000000"/>
+                <w:sz w:val="22"/>
+                <w:szCs w:val="22"/>
+              </w:rPr>
+              <w:t xml:space="preserve"> de oportunidad e incentivando el reinicio de su proceso de </w:t>
+            </w:r>
+            <w:proofErr w:type="spellStart"/>
+            <w:r>
+              <w:rPr>
+                <w:rFonts w:ascii="Arial" w:eastAsia="Arial" w:hAnsi="Arial" w:cs="Arial"/>
+                <w:color w:val="000000"/>
+                <w:sz w:val="22"/>
+                <w:szCs w:val="22"/>
+              </w:rPr>
+              <w:t>evaluación</w:t>
+            </w:r>
+            <w:proofErr w:type="spellEnd"/>
+            <w:r>
+              <w:rPr>
+                <w:rFonts w:ascii="Arial" w:eastAsia="Arial" w:hAnsi="Arial" w:cs="Arial"/>
+                <w:color w:val="000000"/>
+                <w:sz w:val="22"/>
+                <w:szCs w:val="22"/>
+              </w:rPr>
+              <w:t xml:space="preserve">, </w:t>
             </w:r>
           </w:p>
           <w:p>
@@ -8163,7 +11031,87 @@
                 <w:sz w:val="22"/>
                 <w:szCs w:val="22"/>
               </w:rPr>
-              <w:t xml:space="preserve">Explicando el juicio de competencia sustentado en la falta de calidad / incumplimientos de las evidencias recopiladas / considerando que en algún criterio de evaluación de producto y desempeño no se contó al menos con un reactivo correcto, </w:t>
+              <w:t xml:space="preserve">Explicando el juicio de competencia sustentado en la falta de calidad / incumplimientos de las evidencias recopiladas / considerando que en </w:t>
+            </w:r>
+            <w:proofErr w:type="spellStart"/>
+            <w:r>
+              <w:rPr>
+                <w:rFonts w:ascii="Arial" w:eastAsia="Arial" w:hAnsi="Arial" w:cs="Arial"/>
+                <w:color w:val="000000"/>
+                <w:sz w:val="22"/>
+                <w:szCs w:val="22"/>
+              </w:rPr>
+              <w:t>algún</w:t>
+            </w:r>
+            <w:proofErr w:type="spellEnd"/>
+            <w:r>
+              <w:rPr>
+                <w:rFonts w:ascii="Arial" w:eastAsia="Arial" w:hAnsi="Arial" w:cs="Arial"/>
+                <w:color w:val="000000"/>
+                <w:sz w:val="22"/>
+                <w:szCs w:val="22"/>
+              </w:rPr>
+              <w:t xml:space="preserve"> criterio de </w:t>
+            </w:r>
+            <w:proofErr w:type="spellStart"/>
+            <w:r>
+              <w:rPr>
+                <w:rFonts w:ascii="Arial" w:eastAsia="Arial" w:hAnsi="Arial" w:cs="Arial"/>
+                <w:color w:val="000000"/>
+                <w:sz w:val="22"/>
+                <w:szCs w:val="22"/>
+              </w:rPr>
+              <w:t>evaluación</w:t>
+            </w:r>
+            <w:proofErr w:type="spellEnd"/>
+            <w:r>
+              <w:rPr>
+                <w:rFonts w:ascii="Arial" w:eastAsia="Arial" w:hAnsi="Arial" w:cs="Arial"/>
+                <w:color w:val="000000"/>
+                <w:sz w:val="22"/>
+                <w:szCs w:val="22"/>
+              </w:rPr>
+              <w:t xml:space="preserve"> de producto y </w:t>
+            </w:r>
+            <w:proofErr w:type="spellStart"/>
+            <w:r>
+              <w:rPr>
+                <w:rFonts w:ascii="Arial" w:eastAsia="Arial" w:hAnsi="Arial" w:cs="Arial"/>
+                <w:color w:val="000000"/>
+                <w:sz w:val="22"/>
+                <w:szCs w:val="22"/>
+              </w:rPr>
+              <w:t>desempeño</w:t>
+            </w:r>
+            <w:proofErr w:type="spellEnd"/>
+            <w:r>
+              <w:rPr>
+                <w:rFonts w:ascii="Arial" w:eastAsia="Arial" w:hAnsi="Arial" w:cs="Arial"/>
+                <w:color w:val="000000"/>
+                <w:sz w:val="22"/>
+                <w:szCs w:val="22"/>
+              </w:rPr>
+              <w:t xml:space="preserve"> no se </w:t>
+            </w:r>
+            <w:proofErr w:type="spellStart"/>
+            <w:r>
+              <w:rPr>
+                <w:rFonts w:ascii="Arial" w:eastAsia="Arial" w:hAnsi="Arial" w:cs="Arial"/>
+                <w:color w:val="000000"/>
+                <w:sz w:val="22"/>
+                <w:szCs w:val="22"/>
+              </w:rPr>
+              <w:t>conto</w:t>
+            </w:r>
+            <w:proofErr w:type="spellEnd"/>
+            <w:r>
+              <w:rPr>
+                <w:rFonts w:ascii="Arial" w:eastAsia="Arial" w:hAnsi="Arial" w:cs="Arial"/>
+                <w:color w:val="000000"/>
+                <w:sz w:val="22"/>
+                <w:szCs w:val="22"/>
+              </w:rPr>
+              <w:t xml:space="preserve">́ al menos con un reactivo correcto, </w:t>
             </w:r>
           </w:p>
           <w:p>
@@ -8225,7 +11173,87 @@
                 <w:sz w:val="22"/>
                 <w:szCs w:val="22"/>
               </w:rPr>
-              <w:t xml:space="preserve">Mencionando que puede solicitar a la ECE/OC la revisión de su proceso de evaluación y agregar una nota de no conformidad en su Cédula de Evaluación antes de la firma. </w:t>
+              <w:t xml:space="preserve">Mencionando que puede solicitar a la ECE/OC la </w:t>
+            </w:r>
+            <w:proofErr w:type="spellStart"/>
+            <w:r>
+              <w:rPr>
+                <w:rFonts w:ascii="Arial" w:eastAsia="Arial" w:hAnsi="Arial" w:cs="Arial"/>
+                <w:color w:val="000000"/>
+                <w:sz w:val="22"/>
+                <w:szCs w:val="22"/>
+              </w:rPr>
+              <w:t>revisión</w:t>
+            </w:r>
+            <w:proofErr w:type="spellEnd"/>
+            <w:r>
+              <w:rPr>
+                <w:rFonts w:ascii="Arial" w:eastAsia="Arial" w:hAnsi="Arial" w:cs="Arial"/>
+                <w:color w:val="000000"/>
+                <w:sz w:val="22"/>
+                <w:szCs w:val="22"/>
+              </w:rPr>
+              <w:t xml:space="preserve"> de su proceso de </w:t>
+            </w:r>
+            <w:proofErr w:type="spellStart"/>
+            <w:r>
+              <w:rPr>
+                <w:rFonts w:ascii="Arial" w:eastAsia="Arial" w:hAnsi="Arial" w:cs="Arial"/>
+                <w:color w:val="000000"/>
+                <w:sz w:val="22"/>
+                <w:szCs w:val="22"/>
+              </w:rPr>
+              <w:t>evaluación</w:t>
+            </w:r>
+            <w:proofErr w:type="spellEnd"/>
+            <w:r>
+              <w:rPr>
+                <w:rFonts w:ascii="Arial" w:eastAsia="Arial" w:hAnsi="Arial" w:cs="Arial"/>
+                <w:color w:val="000000"/>
+                <w:sz w:val="22"/>
+                <w:szCs w:val="22"/>
+              </w:rPr>
+              <w:t xml:space="preserve"> y agregar una nota de no conformidad en su </w:t>
+            </w:r>
+            <w:proofErr w:type="spellStart"/>
+            <w:r>
+              <w:rPr>
+                <w:rFonts w:ascii="Arial" w:eastAsia="Arial" w:hAnsi="Arial" w:cs="Arial"/>
+                <w:color w:val="000000"/>
+                <w:sz w:val="22"/>
+                <w:szCs w:val="22"/>
+              </w:rPr>
+              <w:t>Cédula</w:t>
+            </w:r>
+            <w:proofErr w:type="spellEnd"/>
+            <w:r>
+              <w:rPr>
+                <w:rFonts w:ascii="Arial" w:eastAsia="Arial" w:hAnsi="Arial" w:cs="Arial"/>
+                <w:color w:val="000000"/>
+                <w:sz w:val="22"/>
+                <w:szCs w:val="22"/>
+              </w:rPr>
+              <w:t xml:space="preserve"> de </w:t>
+            </w:r>
+            <w:proofErr w:type="spellStart"/>
+            <w:r>
+              <w:rPr>
+                <w:rFonts w:ascii="Arial" w:eastAsia="Arial" w:hAnsi="Arial" w:cs="Arial"/>
+                <w:color w:val="000000"/>
+                <w:sz w:val="22"/>
+                <w:szCs w:val="22"/>
+              </w:rPr>
+              <w:t>Evaluación</w:t>
+            </w:r>
+            <w:proofErr w:type="spellEnd"/>
+            <w:r>
+              <w:rPr>
+                <w:rFonts w:ascii="Arial" w:eastAsia="Arial" w:hAnsi="Arial" w:cs="Arial"/>
+                <w:color w:val="000000"/>
+                <w:sz w:val="22"/>
+                <w:szCs w:val="22"/>
+              </w:rPr>
+              <w:t xml:space="preserve"> antes de la firma. </w:t>
             </w:r>
           </w:p>
           <w:p>
@@ -8509,7 +11537,27 @@
                 <w:sz w:val="22"/>
                 <w:szCs w:val="22"/>
               </w:rPr>
-              <w:t xml:space="preserve">3.Concluye el proceso de evaluación de competencia: </w:t>
+              <w:t xml:space="preserve">3.Concluye el proceso de </w:t>
+            </w:r>
+            <w:proofErr w:type="spellStart"/>
+            <w:r>
+              <w:rPr>
+                <w:rFonts w:ascii="Arial" w:eastAsia="Arial" w:hAnsi="Arial" w:cs="Arial"/>
+                <w:color w:val="000000"/>
+                <w:sz w:val="22"/>
+                <w:szCs w:val="22"/>
+              </w:rPr>
+              <w:t>evaluación</w:t>
+            </w:r>
+            <w:proofErr w:type="spellEnd"/>
+            <w:r>
+              <w:rPr>
+                <w:rFonts w:ascii="Arial" w:eastAsia="Arial" w:hAnsi="Arial" w:cs="Arial"/>
+                <w:color w:val="000000"/>
+                <w:sz w:val="22"/>
+                <w:szCs w:val="22"/>
+              </w:rPr>
+              <w:t xml:space="preserve"> de competencia: </w:t>
             </w:r>
           </w:p>
           <w:p>
@@ -8540,7 +11588,47 @@
                 <w:sz w:val="22"/>
                 <w:szCs w:val="22"/>
               </w:rPr>
-              <w:t xml:space="preserve">Firmando la Cédula de Evaluación, </w:t>
+              <w:t xml:space="preserve">Firmando la </w:t>
+            </w:r>
+            <w:proofErr w:type="spellStart"/>
+            <w:r>
+              <w:rPr>
+                <w:rFonts w:ascii="Arial" w:eastAsia="Arial" w:hAnsi="Arial" w:cs="Arial"/>
+                <w:color w:val="000000"/>
+                <w:sz w:val="22"/>
+                <w:szCs w:val="22"/>
+              </w:rPr>
+              <w:t>Cédula</w:t>
+            </w:r>
+            <w:proofErr w:type="spellEnd"/>
+            <w:r>
+              <w:rPr>
+                <w:rFonts w:ascii="Arial" w:eastAsia="Arial" w:hAnsi="Arial" w:cs="Arial"/>
+                <w:color w:val="000000"/>
+                <w:sz w:val="22"/>
+                <w:szCs w:val="22"/>
+              </w:rPr>
+              <w:t xml:space="preserve"> de </w:t>
+            </w:r>
+            <w:proofErr w:type="spellStart"/>
+            <w:r>
+              <w:rPr>
+                <w:rFonts w:ascii="Arial" w:eastAsia="Arial" w:hAnsi="Arial" w:cs="Arial"/>
+                <w:color w:val="000000"/>
+                <w:sz w:val="22"/>
+                <w:szCs w:val="22"/>
+              </w:rPr>
+              <w:t>Evaluación</w:t>
+            </w:r>
+            <w:proofErr w:type="spellEnd"/>
+            <w:r>
+              <w:rPr>
+                <w:rFonts w:ascii="Arial" w:eastAsia="Arial" w:hAnsi="Arial" w:cs="Arial"/>
+                <w:color w:val="000000"/>
+                <w:sz w:val="22"/>
+                <w:szCs w:val="22"/>
+              </w:rPr>
+              <w:t xml:space="preserve">, </w:t>
             </w:r>
           </w:p>
           <w:p>
@@ -8571,7 +11659,47 @@
                 <w:sz w:val="22"/>
                 <w:szCs w:val="22"/>
               </w:rPr>
-              <w:t xml:space="preserve">Solicitando al candidato que asiente la firma / huella digital de conformidad / inconformidad del juicio de competencia obtenido, en la Cédula de Evaluación, </w:t>
+              <w:t xml:space="preserve">Solicitando al candidato que asiente la firma / huella digital de conformidad / inconformidad del juicio de competencia obtenido, en la </w:t>
+            </w:r>
+            <w:proofErr w:type="spellStart"/>
+            <w:r>
+              <w:rPr>
+                <w:rFonts w:ascii="Arial" w:eastAsia="Arial" w:hAnsi="Arial" w:cs="Arial"/>
+                <w:color w:val="000000"/>
+                <w:sz w:val="22"/>
+                <w:szCs w:val="22"/>
+              </w:rPr>
+              <w:t>Cédula</w:t>
+            </w:r>
+            <w:proofErr w:type="spellEnd"/>
+            <w:r>
+              <w:rPr>
+                <w:rFonts w:ascii="Arial" w:eastAsia="Arial" w:hAnsi="Arial" w:cs="Arial"/>
+                <w:color w:val="000000"/>
+                <w:sz w:val="22"/>
+                <w:szCs w:val="22"/>
+              </w:rPr>
+              <w:t xml:space="preserve"> de </w:t>
+            </w:r>
+            <w:proofErr w:type="spellStart"/>
+            <w:r>
+              <w:rPr>
+                <w:rFonts w:ascii="Arial" w:eastAsia="Arial" w:hAnsi="Arial" w:cs="Arial"/>
+                <w:color w:val="000000"/>
+                <w:sz w:val="22"/>
+                <w:szCs w:val="22"/>
+              </w:rPr>
+              <w:t>Evaluación</w:t>
+            </w:r>
+            <w:proofErr w:type="spellEnd"/>
+            <w:r>
+              <w:rPr>
+                <w:rFonts w:ascii="Arial" w:eastAsia="Arial" w:hAnsi="Arial" w:cs="Arial"/>
+                <w:color w:val="000000"/>
+                <w:sz w:val="22"/>
+                <w:szCs w:val="22"/>
+              </w:rPr>
+              <w:t xml:space="preserve">, </w:t>
             </w:r>
           </w:p>
           <w:p>
@@ -8602,7 +11730,47 @@
                 <w:sz w:val="22"/>
                 <w:szCs w:val="22"/>
               </w:rPr>
-              <w:t xml:space="preserve">Otorgando una copia de la Cédula de Evaluación al candidato y </w:t>
+              <w:t xml:space="preserve">Otorgando una copia de la </w:t>
+            </w:r>
+            <w:proofErr w:type="spellStart"/>
+            <w:r>
+              <w:rPr>
+                <w:rFonts w:ascii="Arial" w:eastAsia="Arial" w:hAnsi="Arial" w:cs="Arial"/>
+                <w:color w:val="000000"/>
+                <w:sz w:val="22"/>
+                <w:szCs w:val="22"/>
+              </w:rPr>
+              <w:t>Cédula</w:t>
+            </w:r>
+            <w:proofErr w:type="spellEnd"/>
+            <w:r>
+              <w:rPr>
+                <w:rFonts w:ascii="Arial" w:eastAsia="Arial" w:hAnsi="Arial" w:cs="Arial"/>
+                <w:color w:val="000000"/>
+                <w:sz w:val="22"/>
+                <w:szCs w:val="22"/>
+              </w:rPr>
+              <w:t xml:space="preserve"> de </w:t>
+            </w:r>
+            <w:proofErr w:type="spellStart"/>
+            <w:r>
+              <w:rPr>
+                <w:rFonts w:ascii="Arial" w:eastAsia="Arial" w:hAnsi="Arial" w:cs="Arial"/>
+                <w:color w:val="000000"/>
+                <w:sz w:val="22"/>
+                <w:szCs w:val="22"/>
+              </w:rPr>
+              <w:t>Evaluación</w:t>
+            </w:r>
+            <w:proofErr w:type="spellEnd"/>
+            <w:r>
+              <w:rPr>
+                <w:rFonts w:ascii="Arial" w:eastAsia="Arial" w:hAnsi="Arial" w:cs="Arial"/>
+                <w:color w:val="000000"/>
+                <w:sz w:val="22"/>
+                <w:szCs w:val="22"/>
+              </w:rPr>
+              <w:t xml:space="preserve"> al candidato y </w:t>
             </w:r>
           </w:p>
           <w:p>
@@ -8633,7 +11801,27 @@
                 <w:sz w:val="22"/>
                 <w:szCs w:val="22"/>
               </w:rPr>
-              <w:t xml:space="preserve">Solicitando el acuse de recibido para garantizar que el candidato recibió dicha copia. </w:t>
+              <w:t xml:space="preserve">Solicitando el acuse de recibido para garantizar que el candidato </w:t>
+            </w:r>
+            <w:proofErr w:type="spellStart"/>
+            <w:r>
+              <w:rPr>
+                <w:rFonts w:ascii="Arial" w:eastAsia="Arial" w:hAnsi="Arial" w:cs="Arial"/>
+                <w:color w:val="000000"/>
+                <w:sz w:val="22"/>
+                <w:szCs w:val="22"/>
+              </w:rPr>
+              <w:t>recibio</w:t>
+            </w:r>
+            <w:proofErr w:type="spellEnd"/>
+            <w:r>
+              <w:rPr>
+                <w:rFonts w:ascii="Arial" w:eastAsia="Arial" w:hAnsi="Arial" w:cs="Arial"/>
+                <w:color w:val="000000"/>
+                <w:sz w:val="22"/>
+                <w:szCs w:val="22"/>
+              </w:rPr>
+              <w:t xml:space="preserve">́ dicha copia. </w:t>
             </w:r>
           </w:p>
           <w:p>
@@ -8905,7 +12093,47 @@
                 <w:sz w:val="22"/>
                 <w:szCs w:val="22"/>
               </w:rPr>
-              <w:t xml:space="preserve">1. La Cédula de Evaluación requisitada: </w:t>
+              <w:t xml:space="preserve">1. La </w:t>
+            </w:r>
+            <w:proofErr w:type="spellStart"/>
+            <w:r>
+              <w:rPr>
+                <w:rFonts w:ascii="Arial" w:eastAsia="Arial" w:hAnsi="Arial" w:cs="Arial"/>
+                <w:color w:val="000000"/>
+                <w:sz w:val="22"/>
+                <w:szCs w:val="22"/>
+              </w:rPr>
+              <w:t>Cédula</w:t>
+            </w:r>
+            <w:proofErr w:type="spellEnd"/>
+            <w:r>
+              <w:rPr>
+                <w:rFonts w:ascii="Arial" w:eastAsia="Arial" w:hAnsi="Arial" w:cs="Arial"/>
+                <w:color w:val="000000"/>
+                <w:sz w:val="22"/>
+                <w:szCs w:val="22"/>
+              </w:rPr>
+              <w:t xml:space="preserve"> de </w:t>
+            </w:r>
+            <w:proofErr w:type="spellStart"/>
+            <w:r>
+              <w:rPr>
+                <w:rFonts w:ascii="Arial" w:eastAsia="Arial" w:hAnsi="Arial" w:cs="Arial"/>
+                <w:color w:val="000000"/>
+                <w:sz w:val="22"/>
+                <w:szCs w:val="22"/>
+              </w:rPr>
+              <w:t>Evaluación</w:t>
+            </w:r>
+            <w:proofErr w:type="spellEnd"/>
+            <w:r>
+              <w:rPr>
+                <w:rFonts w:ascii="Arial" w:eastAsia="Arial" w:hAnsi="Arial" w:cs="Arial"/>
+                <w:color w:val="000000"/>
+                <w:sz w:val="22"/>
+                <w:szCs w:val="22"/>
+              </w:rPr>
+              <w:t xml:space="preserve"> requisitada: </w:t>
             </w:r>
           </w:p>
           <w:p>
@@ -8936,7 +12164,47 @@
                 <w:sz w:val="22"/>
                 <w:szCs w:val="22"/>
               </w:rPr>
-              <w:t xml:space="preserve">Contiene la información descrita al candidato en congruencia con la retroalimentación proporcionada durante la entrega de resultados, </w:t>
+              <w:t xml:space="preserve">Contiene la </w:t>
+            </w:r>
+            <w:proofErr w:type="spellStart"/>
+            <w:r>
+              <w:rPr>
+                <w:rFonts w:ascii="Arial" w:eastAsia="Arial" w:hAnsi="Arial" w:cs="Arial"/>
+                <w:color w:val="000000"/>
+                <w:sz w:val="22"/>
+                <w:szCs w:val="22"/>
+              </w:rPr>
+              <w:t>información</w:t>
+            </w:r>
+            <w:proofErr w:type="spellEnd"/>
+            <w:r>
+              <w:rPr>
+                <w:rFonts w:ascii="Arial" w:eastAsia="Arial" w:hAnsi="Arial" w:cs="Arial"/>
+                <w:color w:val="000000"/>
+                <w:sz w:val="22"/>
+                <w:szCs w:val="22"/>
+              </w:rPr>
+              <w:t xml:space="preserve"> descrita al candidato en congruencia con la </w:t>
+            </w:r>
+            <w:proofErr w:type="spellStart"/>
+            <w:r>
+              <w:rPr>
+                <w:rFonts w:ascii="Arial" w:eastAsia="Arial" w:hAnsi="Arial" w:cs="Arial"/>
+                <w:color w:val="000000"/>
+                <w:sz w:val="22"/>
+                <w:szCs w:val="22"/>
+              </w:rPr>
+              <w:t>retroalimentación</w:t>
+            </w:r>
+            <w:proofErr w:type="spellEnd"/>
+            <w:r>
+              <w:rPr>
+                <w:rFonts w:ascii="Arial" w:eastAsia="Arial" w:hAnsi="Arial" w:cs="Arial"/>
+                <w:color w:val="000000"/>
+                <w:sz w:val="22"/>
+                <w:szCs w:val="22"/>
+              </w:rPr>
+              <w:t xml:space="preserve"> proporcionada durante la entrega de resultados, </w:t>
             </w:r>
           </w:p>
           <w:p>
@@ -8967,7 +12235,27 @@
                 <w:sz w:val="22"/>
                 <w:szCs w:val="22"/>
               </w:rPr>
-              <w:t xml:space="preserve">Incluye los datos generales solicitados en el formato, con base en lo establecido en el Plan de Evaluación, </w:t>
+              <w:t xml:space="preserve">Incluye los datos generales solicitados en el formato, con base en lo establecido en el Plan de </w:t>
+            </w:r>
+            <w:proofErr w:type="spellStart"/>
+            <w:r>
+              <w:rPr>
+                <w:rFonts w:ascii="Arial" w:eastAsia="Arial" w:hAnsi="Arial" w:cs="Arial"/>
+                <w:color w:val="000000"/>
+                <w:sz w:val="22"/>
+                <w:szCs w:val="22"/>
+              </w:rPr>
+              <w:t>Evaluación</w:t>
+            </w:r>
+            <w:proofErr w:type="spellEnd"/>
+            <w:r>
+              <w:rPr>
+                <w:rFonts w:ascii="Arial" w:eastAsia="Arial" w:hAnsi="Arial" w:cs="Arial"/>
+                <w:color w:val="000000"/>
+                <w:sz w:val="22"/>
+                <w:szCs w:val="22"/>
+              </w:rPr>
+              <w:t xml:space="preserve">, </w:t>
             </w:r>
           </w:p>
           <w:p>
@@ -8998,7 +12286,47 @@
                 <w:sz w:val="22"/>
                 <w:szCs w:val="22"/>
               </w:rPr>
-              <w:t xml:space="preserve">Describe puntualmente las mejores prácticas identificadas durante el proceso de evaluación, </w:t>
+              <w:t xml:space="preserve">Describe puntualmente las mejores </w:t>
+            </w:r>
+            <w:proofErr w:type="spellStart"/>
+            <w:r>
+              <w:rPr>
+                <w:rFonts w:ascii="Arial" w:eastAsia="Arial" w:hAnsi="Arial" w:cs="Arial"/>
+                <w:color w:val="000000"/>
+                <w:sz w:val="22"/>
+                <w:szCs w:val="22"/>
+              </w:rPr>
+              <w:t>prácticas</w:t>
+            </w:r>
+            <w:proofErr w:type="spellEnd"/>
+            <w:r>
+              <w:rPr>
+                <w:rFonts w:ascii="Arial" w:eastAsia="Arial" w:hAnsi="Arial" w:cs="Arial"/>
+                <w:color w:val="000000"/>
+                <w:sz w:val="22"/>
+                <w:szCs w:val="22"/>
+              </w:rPr>
+              <w:t xml:space="preserve"> identificadas durante el proceso de </w:t>
+            </w:r>
+            <w:proofErr w:type="spellStart"/>
+            <w:r>
+              <w:rPr>
+                <w:rFonts w:ascii="Arial" w:eastAsia="Arial" w:hAnsi="Arial" w:cs="Arial"/>
+                <w:color w:val="000000"/>
+                <w:sz w:val="22"/>
+                <w:szCs w:val="22"/>
+              </w:rPr>
+              <w:t>evaluación</w:t>
+            </w:r>
+            <w:proofErr w:type="spellEnd"/>
+            <w:r>
+              <w:rPr>
+                <w:rFonts w:ascii="Arial" w:eastAsia="Arial" w:hAnsi="Arial" w:cs="Arial"/>
+                <w:color w:val="000000"/>
+                <w:sz w:val="22"/>
+                <w:szCs w:val="22"/>
+              </w:rPr>
+              <w:t xml:space="preserve">, </w:t>
             </w:r>
           </w:p>
           <w:p>
@@ -9029,7 +12357,47 @@
                 <w:sz w:val="22"/>
                 <w:szCs w:val="22"/>
               </w:rPr>
-              <w:t xml:space="preserve">Describe puntualmente las áreas de oportunidad identificadas durante el proceso de evaluación, </w:t>
+              <w:t xml:space="preserve">Describe puntualmente las </w:t>
+            </w:r>
+            <w:proofErr w:type="spellStart"/>
+            <w:r>
+              <w:rPr>
+                <w:rFonts w:ascii="Arial" w:eastAsia="Arial" w:hAnsi="Arial" w:cs="Arial"/>
+                <w:color w:val="000000"/>
+                <w:sz w:val="22"/>
+                <w:szCs w:val="22"/>
+              </w:rPr>
+              <w:t>áreas</w:t>
+            </w:r>
+            <w:proofErr w:type="spellEnd"/>
+            <w:r>
+              <w:rPr>
+                <w:rFonts w:ascii="Arial" w:eastAsia="Arial" w:hAnsi="Arial" w:cs="Arial"/>
+                <w:color w:val="000000"/>
+                <w:sz w:val="22"/>
+                <w:szCs w:val="22"/>
+              </w:rPr>
+              <w:t xml:space="preserve"> de oportunidad identificadas durante el proceso de </w:t>
+            </w:r>
+            <w:proofErr w:type="spellStart"/>
+            <w:r>
+              <w:rPr>
+                <w:rFonts w:ascii="Arial" w:eastAsia="Arial" w:hAnsi="Arial" w:cs="Arial"/>
+                <w:color w:val="000000"/>
+                <w:sz w:val="22"/>
+                <w:szCs w:val="22"/>
+              </w:rPr>
+              <w:t>evaluación</w:t>
+            </w:r>
+            <w:proofErr w:type="spellEnd"/>
+            <w:r>
+              <w:rPr>
+                <w:rFonts w:ascii="Arial" w:eastAsia="Arial" w:hAnsi="Arial" w:cs="Arial"/>
+                <w:color w:val="000000"/>
+                <w:sz w:val="22"/>
+                <w:szCs w:val="22"/>
+              </w:rPr>
+              <w:t xml:space="preserve">, </w:t>
             </w:r>
           </w:p>
           <w:p>
@@ -9060,7 +12428,67 @@
                 <w:sz w:val="22"/>
                 <w:szCs w:val="22"/>
               </w:rPr>
-              <w:t>Incluye los reactivos incumplidos, sus códigos y la descripción correspondiente a cada uno / señalando que se cumplieron todos los reactivos de acuerdo a lo establecido en el IEC,</w:t>
+              <w:t xml:space="preserve">Incluye los reactivos incumplidos, sus </w:t>
+            </w:r>
+            <w:proofErr w:type="spellStart"/>
+            <w:r>
+              <w:rPr>
+                <w:rFonts w:ascii="Arial" w:eastAsia="Arial" w:hAnsi="Arial" w:cs="Arial"/>
+                <w:color w:val="000000"/>
+                <w:sz w:val="22"/>
+                <w:szCs w:val="22"/>
+              </w:rPr>
+              <w:t>códigos</w:t>
+            </w:r>
+            <w:proofErr w:type="spellEnd"/>
+            <w:r>
+              <w:rPr>
+                <w:rFonts w:ascii="Arial" w:eastAsia="Arial" w:hAnsi="Arial" w:cs="Arial"/>
+                <w:color w:val="000000"/>
+                <w:sz w:val="22"/>
+                <w:szCs w:val="22"/>
+              </w:rPr>
+              <w:t xml:space="preserve"> y la </w:t>
+            </w:r>
+            <w:proofErr w:type="spellStart"/>
+            <w:r>
+              <w:rPr>
+                <w:rFonts w:ascii="Arial" w:eastAsia="Arial" w:hAnsi="Arial" w:cs="Arial"/>
+                <w:color w:val="000000"/>
+                <w:sz w:val="22"/>
+                <w:szCs w:val="22"/>
+              </w:rPr>
+              <w:t>descripción</w:t>
+            </w:r>
+            <w:proofErr w:type="spellEnd"/>
+            <w:r>
+              <w:rPr>
+                <w:rFonts w:ascii="Arial" w:eastAsia="Arial" w:hAnsi="Arial" w:cs="Arial"/>
+                <w:color w:val="000000"/>
+                <w:sz w:val="22"/>
+                <w:szCs w:val="22"/>
+              </w:rPr>
+              <w:t xml:space="preserve"> correspondiente a cada uno / </w:t>
+            </w:r>
+            <w:proofErr w:type="spellStart"/>
+            <w:r>
+              <w:rPr>
+                <w:rFonts w:ascii="Arial" w:eastAsia="Arial" w:hAnsi="Arial" w:cs="Arial"/>
+                <w:color w:val="000000"/>
+                <w:sz w:val="22"/>
+                <w:szCs w:val="22"/>
+              </w:rPr>
+              <w:t>señalando</w:t>
+            </w:r>
+            <w:proofErr w:type="spellEnd"/>
+            <w:r>
+              <w:rPr>
+                <w:rFonts w:ascii="Arial" w:eastAsia="Arial" w:hAnsi="Arial" w:cs="Arial"/>
+                <w:color w:val="000000"/>
+                <w:sz w:val="22"/>
+                <w:szCs w:val="22"/>
+              </w:rPr>
+              <w:t xml:space="preserve"> que se cumplieron todos los reactivos de acuerdo a lo establecido en el IEC,</w:t>
             </w:r>
           </w:p>
           <w:p>
@@ -9091,7 +12519,47 @@
                 <w:sz w:val="22"/>
                 <w:szCs w:val="22"/>
               </w:rPr>
-              <w:t>Incluye las recomendaciones de acuerdo con las mejores prácticas, áreas de oportunidad y reactivos que no se cumplieron que sustentan el juicio de competencia emitido</w:t>
+              <w:t xml:space="preserve">Incluye las recomendaciones de acuerdo con las mejores </w:t>
+            </w:r>
+            <w:proofErr w:type="spellStart"/>
+            <w:r>
+              <w:rPr>
+                <w:rFonts w:ascii="Arial" w:eastAsia="Arial" w:hAnsi="Arial" w:cs="Arial"/>
+                <w:color w:val="000000"/>
+                <w:sz w:val="22"/>
+                <w:szCs w:val="22"/>
+              </w:rPr>
+              <w:t>prácticas</w:t>
+            </w:r>
+            <w:proofErr w:type="spellEnd"/>
+            <w:r>
+              <w:rPr>
+                <w:rFonts w:ascii="Arial" w:eastAsia="Arial" w:hAnsi="Arial" w:cs="Arial"/>
+                <w:color w:val="000000"/>
+                <w:sz w:val="22"/>
+                <w:szCs w:val="22"/>
+              </w:rPr>
+              <w:t xml:space="preserve">, </w:t>
+            </w:r>
+            <w:proofErr w:type="spellStart"/>
+            <w:r>
+              <w:rPr>
+                <w:rFonts w:ascii="Arial" w:eastAsia="Arial" w:hAnsi="Arial" w:cs="Arial"/>
+                <w:color w:val="000000"/>
+                <w:sz w:val="22"/>
+                <w:szCs w:val="22"/>
+              </w:rPr>
+              <w:t>áreas</w:t>
+            </w:r>
+            <w:proofErr w:type="spellEnd"/>
+            <w:r>
+              <w:rPr>
+                <w:rFonts w:ascii="Arial" w:eastAsia="Arial" w:hAnsi="Arial" w:cs="Arial"/>
+                <w:color w:val="000000"/>
+                <w:sz w:val="22"/>
+                <w:szCs w:val="22"/>
+              </w:rPr>
+              <w:t xml:space="preserve"> de oportunidad y reactivos que no se cumplieron que sustentan el juicio de competencia emitido</w:t>
             </w:r>
           </w:p>
           <w:p>
@@ -9122,7 +12590,27 @@
                 <w:sz w:val="22"/>
                 <w:szCs w:val="22"/>
               </w:rPr>
-              <w:t>Contiene el juicio de Competente / Todavía no Competente sustentado en el resultado obtenido en el IEC,</w:t>
+              <w:t xml:space="preserve">Contiene el juicio de Competente / </w:t>
+            </w:r>
+            <w:proofErr w:type="spellStart"/>
+            <w:r>
+              <w:rPr>
+                <w:rFonts w:ascii="Arial" w:eastAsia="Arial" w:hAnsi="Arial" w:cs="Arial"/>
+                <w:color w:val="000000"/>
+                <w:sz w:val="22"/>
+                <w:szCs w:val="22"/>
+              </w:rPr>
+              <w:t>Todavía</w:t>
+            </w:r>
+            <w:proofErr w:type="spellEnd"/>
+            <w:r>
+              <w:rPr>
+                <w:rFonts w:ascii="Arial" w:eastAsia="Arial" w:hAnsi="Arial" w:cs="Arial"/>
+                <w:color w:val="000000"/>
+                <w:sz w:val="22"/>
+                <w:szCs w:val="22"/>
+              </w:rPr>
+              <w:t xml:space="preserve"> no Competente sustentado en el resultado obtenido en el IEC,</w:t>
             </w:r>
           </w:p>
           <w:p>
@@ -9415,7 +12903,27 @@
                 <w:sz w:val="22"/>
                 <w:szCs w:val="22"/>
               </w:rPr>
-              <w:t>Se presenta de manera física / electrónica con base en lo establecido en la normatividad del CONOCER vigente, y</w:t>
+              <w:t xml:space="preserve">Se presenta de manera física / </w:t>
+            </w:r>
+            <w:proofErr w:type="spellStart"/>
+            <w:r>
+              <w:rPr>
+                <w:rFonts w:ascii="Arial" w:eastAsia="Arial" w:hAnsi="Arial" w:cs="Arial"/>
+                <w:color w:val="000000"/>
+                <w:sz w:val="22"/>
+                <w:szCs w:val="22"/>
+              </w:rPr>
+              <w:t>electrónica</w:t>
+            </w:r>
+            <w:proofErr w:type="spellEnd"/>
+            <w:r>
+              <w:rPr>
+                <w:rFonts w:ascii="Arial" w:eastAsia="Arial" w:hAnsi="Arial" w:cs="Arial"/>
+                <w:color w:val="000000"/>
+                <w:sz w:val="22"/>
+                <w:szCs w:val="22"/>
+              </w:rPr>
+              <w:t xml:space="preserve"> con base en lo establecido en la normatividad del CONOCER vigente, y</w:t>
             </w:r>
           </w:p>
           <w:p>
@@ -9446,7 +12954,47 @@
                 <w:sz w:val="22"/>
                 <w:szCs w:val="22"/>
               </w:rPr>
-              <w:t xml:space="preserve">Contiene las evidencias de Desempeño, Producto, Conocimiento y Actitudes / Hábitos / Valores con base en lo solicitado en el EC y que sustentan el juicio de competencia emitido al candidato. </w:t>
+              <w:t xml:space="preserve">Contiene las evidencias de </w:t>
+            </w:r>
+            <w:proofErr w:type="spellStart"/>
+            <w:r>
+              <w:rPr>
+                <w:rFonts w:ascii="Arial" w:eastAsia="Arial" w:hAnsi="Arial" w:cs="Arial"/>
+                <w:color w:val="000000"/>
+                <w:sz w:val="22"/>
+                <w:szCs w:val="22"/>
+              </w:rPr>
+              <w:t>Desempeño</w:t>
+            </w:r>
+            <w:proofErr w:type="spellEnd"/>
+            <w:r>
+              <w:rPr>
+                <w:rFonts w:ascii="Arial" w:eastAsia="Arial" w:hAnsi="Arial" w:cs="Arial"/>
+                <w:color w:val="000000"/>
+                <w:sz w:val="22"/>
+                <w:szCs w:val="22"/>
+              </w:rPr>
+              <w:t xml:space="preserve">, Producto, Conocimiento y Actitudes / </w:t>
+            </w:r>
+            <w:proofErr w:type="spellStart"/>
+            <w:r>
+              <w:rPr>
+                <w:rFonts w:ascii="Arial" w:eastAsia="Arial" w:hAnsi="Arial" w:cs="Arial"/>
+                <w:color w:val="000000"/>
+                <w:sz w:val="22"/>
+                <w:szCs w:val="22"/>
+              </w:rPr>
+              <w:t>Hábitos</w:t>
+            </w:r>
+            <w:proofErr w:type="spellEnd"/>
+            <w:r>
+              <w:rPr>
+                <w:rFonts w:ascii="Arial" w:eastAsia="Arial" w:hAnsi="Arial" w:cs="Arial"/>
+                <w:color w:val="000000"/>
+                <w:sz w:val="22"/>
+                <w:szCs w:val="22"/>
+              </w:rPr>
+              <w:t xml:space="preserve"> / Valores con base en lo solicitado en el EC y que sustentan el juicio de competencia emitido al candidato. </w:t>
             </w:r>
           </w:p>
         </w:tc>
@@ -9928,7 +13476,27 @@
                 <w:sz w:val="22"/>
                 <w:szCs w:val="22"/>
               </w:rPr>
-              <w:t xml:space="preserve">Recursos específicos indicados en el EC de apoyo a evaluar </w:t>
+              <w:t xml:space="preserve">Recursos </w:t>
+            </w:r>
+            <w:proofErr w:type="spellStart"/>
+            <w:r>
+              <w:rPr>
+                <w:rFonts w:ascii="Arial" w:eastAsia="Arial" w:hAnsi="Arial" w:cs="Arial"/>
+                <w:color w:val="000000"/>
+                <w:sz w:val="22"/>
+                <w:szCs w:val="22"/>
+              </w:rPr>
+              <w:t>específicos</w:t>
+            </w:r>
+            <w:proofErr w:type="spellEnd"/>
+            <w:r>
+              <w:rPr>
+                <w:rFonts w:ascii="Arial" w:eastAsia="Arial" w:hAnsi="Arial" w:cs="Arial"/>
+                <w:color w:val="000000"/>
+                <w:sz w:val="22"/>
+                <w:szCs w:val="22"/>
+              </w:rPr>
+              <w:t xml:space="preserve"> indicados en el EC de apoyo a evaluar </w:t>
             </w:r>
           </w:p>
         </w:tc>
@@ -11319,8 +14887,9 @@
                 <w:szCs w:val="22"/>
                 <w:lang w:val="fr-FR"/>
               </w:rPr>
-              <w:t>${user_name} ${user_secondName} ${user_paternalSurname}</w:t>
-            </w:r>
+              <w:t>${</w:t>
+            </w:r>
+            <w:proofErr w:type="spellStart"/>
             <w:r>
               <w:rPr>
                 <w:rFonts w:ascii="Arial" w:eastAsia="Arial" w:hAnsi="Arial" w:cs="Arial"/>
@@ -11329,6 +14898,71 @@
                 <w:szCs w:val="22"/>
                 <w:lang w:val="fr-FR"/>
               </w:rPr>
+              <w:t>user_name</w:t>
+            </w:r>
+            <w:proofErr w:type="spellEnd"/>
+            <w:r>
+              <w:rPr>
+                <w:rFonts w:ascii="Arial" w:eastAsia="Arial" w:hAnsi="Arial" w:cs="Arial"/>
+                <w:b/>
+                <w:sz w:val="22"/>
+                <w:szCs w:val="22"/>
+                <w:lang w:val="fr-FR"/>
+              </w:rPr>
+              <w:t>} ${</w:t>
+            </w:r>
+            <w:proofErr w:type="spellStart"/>
+            <w:r>
+              <w:rPr>
+                <w:rFonts w:ascii="Arial" w:eastAsia="Arial" w:hAnsi="Arial" w:cs="Arial"/>
+                <w:b/>
+                <w:sz w:val="22"/>
+                <w:szCs w:val="22"/>
+                <w:lang w:val="fr-FR"/>
+              </w:rPr>
+              <w:t>user_secondName</w:t>
+            </w:r>
+            <w:proofErr w:type="spellEnd"/>
+            <w:r>
+              <w:rPr>
+                <w:rFonts w:ascii="Arial" w:eastAsia="Arial" w:hAnsi="Arial" w:cs="Arial"/>
+                <w:b/>
+                <w:sz w:val="22"/>
+                <w:szCs w:val="22"/>
+                <w:lang w:val="fr-FR"/>
+              </w:rPr>
+              <w:t>} ${</w:t>
+            </w:r>
+            <w:proofErr w:type="spellStart"/>
+            <w:r>
+              <w:rPr>
+                <w:rFonts w:ascii="Arial" w:eastAsia="Arial" w:hAnsi="Arial" w:cs="Arial"/>
+                <w:b/>
+                <w:sz w:val="22"/>
+                <w:szCs w:val="22"/>
+                <w:lang w:val="fr-FR"/>
+              </w:rPr>
+              <w:t>user_paternalSurname</w:t>
+            </w:r>
+            <w:proofErr w:type="spellEnd"/>
+            <w:r>
+              <w:rPr>
+                <w:rFonts w:ascii="Arial" w:eastAsia="Arial" w:hAnsi="Arial" w:cs="Arial"/>
+                <w:b/>
+                <w:sz w:val="22"/>
+                <w:szCs w:val="22"/>
+                <w:lang w:val="fr-FR"/>
+              </w:rPr>
+              <w:t>}</w:t>
+            </w:r>
+            <w:r>
+              <w:rPr>
+                <w:rFonts w:ascii="Arial" w:eastAsia="Arial" w:hAnsi="Arial" w:cs="Arial"/>
+                <w:b/>
+                <w:sz w:val="22"/>
+                <w:szCs w:val="22"/>
+                <w:lang w:val="fr-FR"/>
+              </w:rPr>
               <w:t xml:space="preserve"> </w:t>
             </w:r>
             <w:r>
@@ -11339,7 +14973,29 @@
                 <w:szCs w:val="22"/>
                 <w:lang w:val="fr-FR"/>
               </w:rPr>
-              <w:t>${user_maternalSurname}</w:t>
+              <w:t>${</w:t>
+            </w:r>
+            <w:proofErr w:type="spellStart"/>
+            <w:r>
+              <w:rPr>
+                <w:rFonts w:ascii="Arial" w:eastAsia="Arial" w:hAnsi="Arial" w:cs="Arial"/>
+                <w:b/>
+                <w:sz w:val="22"/>
+                <w:szCs w:val="22"/>
+                <w:lang w:val="fr-FR"/>
+              </w:rPr>
+              <w:t>user_maternalSurname</w:t>
+            </w:r>
+            <w:proofErr w:type="spellEnd"/>
+            <w:r>
+              <w:rPr>
+                <w:rFonts w:ascii="Arial" w:eastAsia="Arial" w:hAnsi="Arial" w:cs="Arial"/>
+                <w:b/>
+                <w:sz w:val="22"/>
+                <w:szCs w:val="22"/>
+                <w:lang w:val="fr-FR"/>
+              </w:rPr>
+              <w:t>}</w:t>
             </w:r>
           </w:p>
           <w:p>
@@ -11443,7 +15099,25 @@
         <w:sz w:val="20"/>
         <w:szCs w:val="20"/>
       </w:rPr>
-      <w:t>Calle 56 Número 334 A entre 27A y 29 Colonia Itzimná Cel. 999 416 7336</w:t>
+      <w:t xml:space="preserve">Calle 56 Número 334 A entre 27A y 29 Colonia </w:t>
+    </w:r>
+    <w:proofErr w:type="spellStart"/>
+    <w:r>
+      <w:rPr>
+        <w:rFonts w:ascii="Arial" w:eastAsia="Arial" w:hAnsi="Arial" w:cs="Arial"/>
+        <w:sz w:val="20"/>
+        <w:szCs w:val="20"/>
+      </w:rPr>
+      <w:t>Itzimná</w:t>
+    </w:r>
+    <w:proofErr w:type="spellEnd"/>
+    <w:r>
+      <w:rPr>
+        <w:rFonts w:ascii="Arial" w:eastAsia="Arial" w:hAnsi="Arial" w:cs="Arial"/>
+        <w:sz w:val="20"/>
+        <w:szCs w:val="20"/>
+      </w:rPr>
+      <w:t xml:space="preserve"> Cel. 999 416 7336</w:t>
     </w:r>
   </w:p>
 </w:ftr>

</xml_diff>